<commit_message>
Added Premium Use Case
</commit_message>
<xml_diff>
--- a/Requirements/REQUIREMENTS.docx
+++ b/Requirements/REQUIREMENTS.docx
@@ -8,6 +8,8 @@
         <w:ind w:left="3" w:hanging="5"/>
         <w:rPr>
           <w:rFonts w:ascii="Times New Roman" w:eastAsia="Times New Roman" w:hAnsi="Times New Roman" w:cs="Times New Roman"/>
+          <w:b w:val="0"/>
+          <w:bCs/>
           <w:sz w:val="48"/>
           <w:szCs w:val="48"/>
         </w:rPr>
@@ -3901,6 +3903,36 @@
           <w:right w:val="nil"/>
           <w:between w:val="nil"/>
         </w:pBdr>
+        <w:spacing w:line="259" w:lineRule="auto"/>
+        <w:ind w:left="0" w:hanging="2"/>
+        <w:rPr>
+          <w:sz w:val="18"/>
+          <w:szCs w:val="18"/>
+        </w:rPr>
+      </w:pPr>
+      <w:r>
+        <w:rPr>
+          <w:rFonts w:ascii="Times New Roman" w:eastAsia="Times New Roman" w:hAnsi="Times New Roman" w:cs="Times New Roman"/>
+          <w:color w:val="000000"/>
+          <w:sz w:val="22"/>
+          <w:szCs w:val="22"/>
+        </w:rPr>
+        <w:t>Payment online</w:t>
+      </w:r>
+    </w:p>
+    <w:p>
+      <w:pPr>
+        <w:numPr>
+          <w:ilvl w:val="0"/>
+          <w:numId w:val="6"/>
+        </w:numPr>
+        <w:pBdr>
+          <w:top w:val="nil"/>
+          <w:left w:val="nil"/>
+          <w:bottom w:val="nil"/>
+          <w:right w:val="nil"/>
+          <w:between w:val="nil"/>
+        </w:pBdr>
         <w:spacing w:after="160" w:line="259" w:lineRule="auto"/>
         <w:ind w:left="0" w:hanging="2"/>
         <w:rPr>
@@ -3932,7 +3964,7 @@
     </w:p>
     <w:p>
       <w:pPr>
-        <w:ind w:left="1" w:hanging="3"/>
+        <w:ind w:firstLine="0"/>
         <w:rPr>
           <w:b/>
           <w:sz w:val="30"/>
@@ -4375,7 +4407,64 @@
           <w:sz w:val="22"/>
           <w:szCs w:val="22"/>
         </w:rPr>
-        <w:t>Payment online</w:t>
+        <w:t>Check upcoming activities regardless if you are registered or not</w:t>
+      </w:r>
+    </w:p>
+    <w:p>
+      <w:pPr>
+        <w:numPr>
+          <w:ilvl w:val="0"/>
+          <w:numId w:val="6"/>
+        </w:numPr>
+        <w:pBdr>
+          <w:top w:val="nil"/>
+          <w:left w:val="nil"/>
+          <w:bottom w:val="nil"/>
+          <w:right w:val="nil"/>
+          <w:between w:val="nil"/>
+        </w:pBdr>
+        <w:spacing w:after="160" w:line="259" w:lineRule="auto"/>
+        <w:ind w:left="0" w:hanging="2"/>
+        <w:rPr>
+          <w:sz w:val="18"/>
+          <w:szCs w:val="18"/>
+        </w:rPr>
+      </w:pPr>
+      <w:r>
+        <w:rPr>
+          <w:rFonts w:ascii="Times New Roman" w:eastAsia="Times New Roman" w:hAnsi="Times New Roman" w:cs="Times New Roman"/>
+          <w:color w:val="000000"/>
+          <w:sz w:val="22"/>
+          <w:szCs w:val="22"/>
+        </w:rPr>
+        <w:t>Cancel their Premium subscription</w:t>
+      </w:r>
+    </w:p>
+    <w:p>
+      <w:pPr>
+        <w:ind w:hanging="2"/>
+        <w:rPr>
+          <w:sz w:val="24"/>
+          <w:szCs w:val="24"/>
+        </w:rPr>
+      </w:pPr>
+    </w:p>
+    <w:p>
+      <w:pPr>
+        <w:ind w:left="718" w:firstLine="2"/>
+        <w:rPr>
+          <w:b/>
+          <w:sz w:val="30"/>
+          <w:szCs w:val="30"/>
+        </w:rPr>
+      </w:pPr>
+      <w:r>
+        <w:rPr>
+          <w:b/>
+          <w:sz w:val="30"/>
+          <w:szCs w:val="30"/>
+        </w:rPr>
+        <w:t>Instructor</w:t>
       </w:r>
     </w:p>
     <w:p>
@@ -4405,64 +4494,7 @@
           <w:sz w:val="22"/>
           <w:szCs w:val="22"/>
         </w:rPr>
-        <w:t>Check upcoming activities regardless if you are registered or not</w:t>
-      </w:r>
-    </w:p>
-    <w:p>
-      <w:pPr>
-        <w:numPr>
-          <w:ilvl w:val="0"/>
-          <w:numId w:val="6"/>
-        </w:numPr>
-        <w:pBdr>
-          <w:top w:val="nil"/>
-          <w:left w:val="nil"/>
-          <w:bottom w:val="nil"/>
-          <w:right w:val="nil"/>
-          <w:between w:val="nil"/>
-        </w:pBdr>
-        <w:spacing w:after="160" w:line="259" w:lineRule="auto"/>
-        <w:ind w:left="0" w:hanging="2"/>
-        <w:rPr>
-          <w:sz w:val="18"/>
-          <w:szCs w:val="18"/>
-        </w:rPr>
-      </w:pPr>
-      <w:r>
-        <w:rPr>
-          <w:rFonts w:ascii="Times New Roman" w:eastAsia="Times New Roman" w:hAnsi="Times New Roman" w:cs="Times New Roman"/>
-          <w:color w:val="000000"/>
-          <w:sz w:val="22"/>
-          <w:szCs w:val="22"/>
-        </w:rPr>
-        <w:t>Cancel their Premium subscription</w:t>
-      </w:r>
-    </w:p>
-    <w:p>
-      <w:pPr>
-        <w:ind w:hanging="2"/>
-        <w:rPr>
-          <w:sz w:val="24"/>
-          <w:szCs w:val="24"/>
-        </w:rPr>
-      </w:pPr>
-    </w:p>
-    <w:p>
-      <w:pPr>
-        <w:ind w:left="718" w:firstLine="2"/>
-        <w:rPr>
-          <w:b/>
-          <w:sz w:val="30"/>
-          <w:szCs w:val="30"/>
-        </w:rPr>
-      </w:pPr>
-      <w:r>
-        <w:rPr>
-          <w:b/>
-          <w:sz w:val="30"/>
-          <w:szCs w:val="30"/>
-        </w:rPr>
-        <w:t>Instructor</w:t>
+        <w:t>All of the premium functionalities</w:t>
       </w:r>
     </w:p>
     <w:p>
@@ -4492,7 +4524,7 @@
           <w:sz w:val="22"/>
           <w:szCs w:val="22"/>
         </w:rPr>
-        <w:t>All of the premium functionalities</w:t>
+        <w:t>Create your own courses</w:t>
       </w:r>
     </w:p>
     <w:p>
@@ -4522,7 +4554,7 @@
           <w:sz w:val="22"/>
           <w:szCs w:val="22"/>
         </w:rPr>
-        <w:t>Create your own courses</w:t>
+        <w:t>Publish your own contents</w:t>
       </w:r>
     </w:p>
     <w:p>
@@ -4552,7 +4584,7 @@
           <w:sz w:val="22"/>
           <w:szCs w:val="22"/>
         </w:rPr>
-        <w:t>Publish your own contents</w:t>
+        <w:t>Update your previously generated content.</w:t>
       </w:r>
     </w:p>
     <w:p>
@@ -4582,7 +4614,7 @@
           <w:sz w:val="22"/>
           <w:szCs w:val="22"/>
         </w:rPr>
-        <w:t>Update your previously generated content.</w:t>
+        <w:t>Communicate with users that request for your help</w:t>
       </w:r>
     </w:p>
     <w:p>
@@ -4612,7 +4644,7 @@
           <w:sz w:val="22"/>
           <w:szCs w:val="22"/>
         </w:rPr>
-        <w:t>Communicate with users that request for your help</w:t>
+        <w:t xml:space="preserve">Get insights into your course’s Performance </w:t>
       </w:r>
     </w:p>
     <w:p>
@@ -4642,7 +4674,7 @@
           <w:sz w:val="22"/>
           <w:szCs w:val="22"/>
         </w:rPr>
-        <w:t xml:space="preserve">Get insights into your course’s Performance </w:t>
+        <w:t xml:space="preserve">Access instructor-only resources </w:t>
       </w:r>
     </w:p>
     <w:p>
@@ -4672,7 +4704,7 @@
           <w:sz w:val="22"/>
           <w:szCs w:val="22"/>
         </w:rPr>
-        <w:t xml:space="preserve">Access instructor-only resources </w:t>
+        <w:t>Get notified for any students’ question, assignment hand-in etc.</w:t>
       </w:r>
     </w:p>
     <w:p>
@@ -4702,7 +4734,7 @@
           <w:sz w:val="22"/>
           <w:szCs w:val="22"/>
         </w:rPr>
-        <w:t>Get notified for any students’ question, assignment hand-in etc.</w:t>
+        <w:t xml:space="preserve">Record any upcoming activates </w:t>
       </w:r>
     </w:p>
     <w:p>
@@ -4732,7 +4764,7 @@
           <w:sz w:val="22"/>
           <w:szCs w:val="22"/>
         </w:rPr>
-        <w:t xml:space="preserve">Record any upcoming activates </w:t>
+        <w:t xml:space="preserve">Organize online Meetings with the users </w:t>
       </w:r>
     </w:p>
     <w:p>
@@ -4762,36 +4794,6 @@
           <w:sz w:val="22"/>
           <w:szCs w:val="22"/>
         </w:rPr>
-        <w:t xml:space="preserve">Organize online Meetings with the users </w:t>
-      </w:r>
-    </w:p>
-    <w:p>
-      <w:pPr>
-        <w:numPr>
-          <w:ilvl w:val="0"/>
-          <w:numId w:val="6"/>
-        </w:numPr>
-        <w:pBdr>
-          <w:top w:val="nil"/>
-          <w:left w:val="nil"/>
-          <w:bottom w:val="nil"/>
-          <w:right w:val="nil"/>
-          <w:between w:val="nil"/>
-        </w:pBdr>
-        <w:spacing w:line="259" w:lineRule="auto"/>
-        <w:ind w:left="0" w:hanging="2"/>
-        <w:rPr>
-          <w:sz w:val="18"/>
-          <w:szCs w:val="18"/>
-        </w:rPr>
-      </w:pPr>
-      <w:r>
-        <w:rPr>
-          <w:rFonts w:ascii="Times New Roman" w:eastAsia="Times New Roman" w:hAnsi="Times New Roman" w:cs="Times New Roman"/>
-          <w:color w:val="000000"/>
-          <w:sz w:val="22"/>
-          <w:szCs w:val="22"/>
-        </w:rPr>
         <w:t xml:space="preserve">Cancel their </w:t>
       </w:r>
       <w:r>
@@ -5709,16 +5711,37 @@
           <w:szCs w:val="22"/>
           <w:u w:val="single"/>
         </w:rPr>
-        <w:t xml:space="preserve"> D, Organizing the Requirements</w:t>
-      </w:r>
-      <w:r>
-        <w:rPr>
-          <w:rFonts w:ascii="Times New Roman" w:eastAsia="Times New Roman" w:hAnsi="Times New Roman" w:cs="Times New Roman"/>
-          <w:color w:val="000000"/>
-          <w:sz w:val="22"/>
-          <w:szCs w:val="22"/>
-        </w:rPr>
-        <w:t xml:space="preserve">  for different ways to organize these requirements.</w:t>
+        <w:t xml:space="preserve"> D, Organizing the </w:t>
+      </w:r>
+      <w:proofErr w:type="gramStart"/>
+      <w:r>
+        <w:rPr>
+          <w:rFonts w:ascii="Times New Roman" w:eastAsia="Times New Roman" w:hAnsi="Times New Roman" w:cs="Times New Roman"/>
+          <w:color w:val="000000"/>
+          <w:sz w:val="22"/>
+          <w:szCs w:val="22"/>
+          <w:u w:val="single"/>
+        </w:rPr>
+        <w:t>Requirements</w:t>
+      </w:r>
+      <w:r>
+        <w:rPr>
+          <w:rFonts w:ascii="Times New Roman" w:eastAsia="Times New Roman" w:hAnsi="Times New Roman" w:cs="Times New Roman"/>
+          <w:color w:val="000000"/>
+          <w:sz w:val="22"/>
+          <w:szCs w:val="22"/>
+        </w:rPr>
+        <w:t xml:space="preserve">  for</w:t>
+      </w:r>
+      <w:proofErr w:type="gramEnd"/>
+      <w:r>
+        <w:rPr>
+          <w:rFonts w:ascii="Times New Roman" w:eastAsia="Times New Roman" w:hAnsi="Times New Roman" w:cs="Times New Roman"/>
+          <w:color w:val="000000"/>
+          <w:sz w:val="22"/>
+          <w:szCs w:val="22"/>
+        </w:rPr>
+        <w:t xml:space="preserve"> different ways to organize these requirements.</w:t>
       </w:r>
     </w:p>
     <w:p>
@@ -5961,7 +5984,27 @@
           <w:szCs w:val="22"/>
         </w:rPr>
         <w:lastRenderedPageBreak/>
-        <w:t>Priority 3 – The requirement is a “nice to have”  which may include new functionality</w:t>
+        <w:t xml:space="preserve">Priority 3 – The requirement is a “nice to </w:t>
+      </w:r>
+      <w:proofErr w:type="gramStart"/>
+      <w:r>
+        <w:rPr>
+          <w:rFonts w:ascii="Times New Roman" w:eastAsia="Times New Roman" w:hAnsi="Times New Roman" w:cs="Times New Roman"/>
+          <w:color w:val="000000"/>
+          <w:sz w:val="22"/>
+          <w:szCs w:val="22"/>
+        </w:rPr>
+        <w:t>have”  which</w:t>
+      </w:r>
+      <w:proofErr w:type="gramEnd"/>
+      <w:r>
+        <w:rPr>
+          <w:rFonts w:ascii="Times New Roman" w:eastAsia="Times New Roman" w:hAnsi="Times New Roman" w:cs="Times New Roman"/>
+          <w:color w:val="000000"/>
+          <w:sz w:val="22"/>
+          <w:szCs w:val="22"/>
+        </w:rPr>
+        <w:t xml:space="preserve"> may include new functionality</w:t>
       </w:r>
     </w:p>
     <w:p>
@@ -12359,7 +12402,21 @@
         <w:rPr>
           <w:rFonts w:ascii="Times New Roman" w:eastAsia="Times New Roman" w:hAnsi="Times New Roman" w:cs="Times New Roman"/>
         </w:rPr>
-        <w:t>Requirements which specify that the delivered product must behave in a particular way e.g. execution speed, reliability, etc.</w:t>
+        <w:t xml:space="preserve">Requirements which specify that the delivered product must behave in a particular way </w:t>
+      </w:r>
+      <w:proofErr w:type="gramStart"/>
+      <w:r>
+        <w:rPr>
+          <w:rFonts w:ascii="Times New Roman" w:eastAsia="Times New Roman" w:hAnsi="Times New Roman" w:cs="Times New Roman"/>
+        </w:rPr>
+        <w:t>e.g.</w:t>
+      </w:r>
+      <w:proofErr w:type="gramEnd"/>
+      <w:r>
+        <w:rPr>
+          <w:rFonts w:ascii="Times New Roman" w:eastAsia="Times New Roman" w:hAnsi="Times New Roman" w:cs="Times New Roman"/>
+        </w:rPr>
+        <w:t xml:space="preserve"> execution speed, reliability, etc.</w:t>
       </w:r>
     </w:p>
     <w:p>
@@ -13108,7 +13165,27 @@
           <w:sz w:val="22"/>
           <w:szCs w:val="22"/>
         </w:rPr>
-        <w:t>reliability (e.g., acceptable mean time between failures (MTBF), or  the maximum permitted number of failures per hour).</w:t>
+        <w:t xml:space="preserve">reliability (e.g., acceptable mean time between failures (MTBF), </w:t>
+      </w:r>
+      <w:proofErr w:type="gramStart"/>
+      <w:r>
+        <w:rPr>
+          <w:rFonts w:ascii="Times New Roman" w:eastAsia="Times New Roman" w:hAnsi="Times New Roman" w:cs="Times New Roman"/>
+          <w:color w:val="000000"/>
+          <w:sz w:val="22"/>
+          <w:szCs w:val="22"/>
+        </w:rPr>
+        <w:t>or  the</w:t>
+      </w:r>
+      <w:proofErr w:type="gramEnd"/>
+      <w:r>
+        <w:rPr>
+          <w:rFonts w:ascii="Times New Roman" w:eastAsia="Times New Roman" w:hAnsi="Times New Roman" w:cs="Times New Roman"/>
+          <w:color w:val="000000"/>
+          <w:sz w:val="22"/>
+          <w:szCs w:val="22"/>
+        </w:rPr>
+        <w:t xml:space="preserve"> maximum permitted number of failures per hour).</w:t>
       </w:r>
     </w:p>
     <w:p>
@@ -13483,7 +13560,21 @@
         <w:rPr>
           <w:rFonts w:ascii="Times New Roman" w:eastAsia="Times New Roman" w:hAnsi="Times New Roman" w:cs="Times New Roman"/>
         </w:rPr>
-        <w:t xml:space="preserve"> policies and procedures e.g. process standards used, implementation requirements, </w:t>
+        <w:t xml:space="preserve"> policies and procedures </w:t>
+      </w:r>
+      <w:proofErr w:type="gramStart"/>
+      <w:r>
+        <w:rPr>
+          <w:rFonts w:ascii="Times New Roman" w:eastAsia="Times New Roman" w:hAnsi="Times New Roman" w:cs="Times New Roman"/>
+        </w:rPr>
+        <w:t>e.g.</w:t>
+      </w:r>
+      <w:proofErr w:type="gramEnd"/>
+      <w:r>
+        <w:rPr>
+          <w:rFonts w:ascii="Times New Roman" w:eastAsia="Times New Roman" w:hAnsi="Times New Roman" w:cs="Times New Roman"/>
+        </w:rPr>
+        <w:t xml:space="preserve"> process standards used, implementation requirements, </w:t>
       </w:r>
       <w:proofErr w:type="spellStart"/>
       <w:r>
@@ -13593,7 +13684,21 @@
         <w:rPr>
           <w:rFonts w:ascii="Times New Roman" w:eastAsia="Times New Roman" w:hAnsi="Times New Roman" w:cs="Times New Roman"/>
         </w:rPr>
-        <w:t>Requirements which arise from factors which are external to the system and its development process e.g. interoperability requirements, legislative requirements, etc.</w:t>
+        <w:t xml:space="preserve">Requirements which arise from factors which are external to the system and its development process </w:t>
+      </w:r>
+      <w:proofErr w:type="gramStart"/>
+      <w:r>
+        <w:rPr>
+          <w:rFonts w:ascii="Times New Roman" w:eastAsia="Times New Roman" w:hAnsi="Times New Roman" w:cs="Times New Roman"/>
+        </w:rPr>
+        <w:t>e.g.</w:t>
+      </w:r>
+      <w:proofErr w:type="gramEnd"/>
+      <w:r>
+        <w:rPr>
+          <w:rFonts w:ascii="Times New Roman" w:eastAsia="Times New Roman" w:hAnsi="Times New Roman" w:cs="Times New Roman"/>
+        </w:rPr>
+        <w:t xml:space="preserve"> interoperability requirements, legislative requirements, etc.</w:t>
       </w:r>
     </w:p>
     <w:p>
@@ -13914,7 +14019,27 @@
           <w:sz w:val="22"/>
           <w:szCs w:val="22"/>
         </w:rPr>
-        <w:t>Provide a summary of the major functions that the product will perform.  Organize the functions to be understandable to the customer or a first time reader.  Include use cases and business scenarios, or provide a link to a separate document (or documents).  A business scenario:</w:t>
+        <w:t xml:space="preserve">Provide a summary of the major functions that the product will perform.  Organize the functions to be understandable to the customer or a </w:t>
+      </w:r>
+      <w:proofErr w:type="gramStart"/>
+      <w:r>
+        <w:rPr>
+          <w:rFonts w:ascii="Times New Roman" w:eastAsia="Times New Roman" w:hAnsi="Times New Roman" w:cs="Times New Roman"/>
+          <w:color w:val="000000"/>
+          <w:sz w:val="22"/>
+          <w:szCs w:val="22"/>
+        </w:rPr>
+        <w:t>first time</w:t>
+      </w:r>
+      <w:proofErr w:type="gramEnd"/>
+      <w:r>
+        <w:rPr>
+          <w:rFonts w:ascii="Times New Roman" w:eastAsia="Times New Roman" w:hAnsi="Times New Roman" w:cs="Times New Roman"/>
+          <w:color w:val="000000"/>
+          <w:sz w:val="22"/>
+          <w:szCs w:val="22"/>
+        </w:rPr>
+        <w:t xml:space="preserve"> reader.  Include use cases and business scenarios, or provide a link to a separate document (or documents).  A business scenario:</w:t>
       </w:r>
     </w:p>
     <w:p>
@@ -14205,10 +14330,10 @@
           <w:szCs w:val="22"/>
         </w:rPr>
         <w:drawing>
-          <wp:inline distT="0" distB="0" distL="0" distR="0" wp14:anchorId="4AB5947E" wp14:editId="4D80D323">
-            <wp:extent cx="6400800" cy="5861050"/>
+          <wp:inline distT="0" distB="0" distL="0" distR="0" wp14:anchorId="506E806C" wp14:editId="42B2D087">
+            <wp:extent cx="5874278" cy="7057292"/>
             <wp:effectExtent l="0" t="0" r="0" b="0"/>
-            <wp:docPr id="1" name="Picture 1"/>
+            <wp:docPr id="2" name="Picture 2"/>
             <wp:cNvGraphicFramePr>
               <a:graphicFrameLocks xmlns:a="http://schemas.openxmlformats.org/drawingml/2006/main" noChangeAspect="1"/>
             </wp:cNvGraphicFramePr>
@@ -14216,7 +14341,7 @@
               <a:graphicData uri="http://schemas.openxmlformats.org/drawingml/2006/picture">
                 <pic:pic xmlns:pic="http://schemas.openxmlformats.org/drawingml/2006/picture">
                   <pic:nvPicPr>
-                    <pic:cNvPr id="1" name="Picture 1"/>
+                    <pic:cNvPr id="2" name="Picture 2"/>
                     <pic:cNvPicPr/>
                   </pic:nvPicPr>
                   <pic:blipFill>
@@ -14234,7 +14359,121 @@
                   <pic:spPr>
                     <a:xfrm>
                       <a:off x="0" y="0"/>
-                      <a:ext cx="6400800" cy="5861050"/>
+                      <a:ext cx="5881243" cy="7065659"/>
+                    </a:xfrm>
+                    <a:prstGeom prst="rect">
+                      <a:avLst/>
+                    </a:prstGeom>
+                  </pic:spPr>
+                </pic:pic>
+              </a:graphicData>
+            </a:graphic>
+          </wp:inline>
+        </w:drawing>
+      </w:r>
+    </w:p>
+    <w:p>
+      <w:pPr>
+        <w:pBdr>
+          <w:top w:val="nil"/>
+          <w:left w:val="nil"/>
+          <w:bottom w:val="nil"/>
+          <w:right w:val="nil"/>
+          <w:between w:val="nil"/>
+        </w:pBdr>
+        <w:ind w:hanging="2"/>
+        <w:rPr>
+          <w:rFonts w:ascii="Times New Roman" w:eastAsia="Times New Roman" w:hAnsi="Times New Roman" w:cs="Times New Roman"/>
+          <w:color w:val="000000"/>
+          <w:sz w:val="22"/>
+          <w:szCs w:val="22"/>
+        </w:rPr>
+      </w:pPr>
+    </w:p>
+    <w:p>
+      <w:pPr>
+        <w:pBdr>
+          <w:top w:val="nil"/>
+          <w:left w:val="nil"/>
+          <w:bottom w:val="nil"/>
+          <w:right w:val="nil"/>
+          <w:between w:val="nil"/>
+        </w:pBdr>
+        <w:ind w:hanging="2"/>
+        <w:rPr>
+          <w:rFonts w:ascii="Times New Roman" w:eastAsia="Times New Roman" w:hAnsi="Times New Roman" w:cs="Times New Roman"/>
+          <w:color w:val="000000"/>
+          <w:sz w:val="22"/>
+          <w:szCs w:val="22"/>
+        </w:rPr>
+      </w:pPr>
+      <w:r>
+        <w:rPr>
+          <w:rFonts w:ascii="Times New Roman" w:eastAsia="Times New Roman" w:hAnsi="Times New Roman" w:cs="Times New Roman"/>
+          <w:color w:val="000000"/>
+          <w:sz w:val="22"/>
+          <w:szCs w:val="22"/>
+        </w:rPr>
+        <w:lastRenderedPageBreak/>
+        <w:t>Use Case 2 Premium</w:t>
+      </w:r>
+    </w:p>
+    <w:p>
+      <w:pPr>
+        <w:pBdr>
+          <w:top w:val="nil"/>
+          <w:left w:val="nil"/>
+          <w:bottom w:val="nil"/>
+          <w:right w:val="nil"/>
+          <w:between w:val="nil"/>
+        </w:pBdr>
+        <w:ind w:hanging="2"/>
+        <w:rPr>
+          <w:rFonts w:ascii="Times New Roman" w:eastAsia="Times New Roman" w:hAnsi="Times New Roman" w:cs="Times New Roman"/>
+          <w:color w:val="000000"/>
+          <w:sz w:val="22"/>
+          <w:szCs w:val="22"/>
+        </w:rPr>
+      </w:pPr>
+      <w:r>
+        <w:rPr>
+          <w:rFonts w:ascii="Times New Roman" w:eastAsia="Times New Roman" w:hAnsi="Times New Roman" w:cs="Times New Roman"/>
+          <w:noProof/>
+          <w:color w:val="000000"/>
+          <w:sz w:val="22"/>
+          <w:szCs w:val="22"/>
+        </w:rPr>
+        <w:drawing>
+          <wp:inline distT="0" distB="0" distL="0" distR="0" wp14:anchorId="6A8CFBE9" wp14:editId="299AF72C">
+            <wp:extent cx="6400800" cy="7833360"/>
+            <wp:effectExtent l="0" t="0" r="0" b="0"/>
+            <wp:docPr id="3" name="Picture 3"/>
+            <wp:cNvGraphicFramePr>
+              <a:graphicFrameLocks xmlns:a="http://schemas.openxmlformats.org/drawingml/2006/main" noChangeAspect="1"/>
+            </wp:cNvGraphicFramePr>
+            <a:graphic xmlns:a="http://schemas.openxmlformats.org/drawingml/2006/main">
+              <a:graphicData uri="http://schemas.openxmlformats.org/drawingml/2006/picture">
+                <pic:pic xmlns:pic="http://schemas.openxmlformats.org/drawingml/2006/picture">
+                  <pic:nvPicPr>
+                    <pic:cNvPr id="3" name="Picture 3"/>
+                    <pic:cNvPicPr/>
+                  </pic:nvPicPr>
+                  <pic:blipFill>
+                    <a:blip r:embed="rId9" cstate="print">
+                      <a:extLst>
+                        <a:ext uri="{28A0092B-C50C-407E-A947-70E740481C1C}">
+                          <a14:useLocalDpi xmlns:a14="http://schemas.microsoft.com/office/drawing/2010/main" val="0"/>
+                        </a:ext>
+                      </a:extLst>
+                    </a:blip>
+                    <a:stretch>
+                      <a:fillRect/>
+                    </a:stretch>
+                  </pic:blipFill>
+                  <pic:spPr>
+                    <a:xfrm>
+                      <a:off x="0" y="0"/>
+                      <a:ext cx="6400800" cy="7833360"/>
                     </a:xfrm>
                     <a:prstGeom prst="rect">
                       <a:avLst/>
@@ -14923,7 +15162,23 @@
                 <w:rFonts w:ascii="Times New Roman" w:eastAsia="Times New Roman" w:hAnsi="Times New Roman" w:cs="Times New Roman"/>
                 <w:color w:val="7030A0"/>
               </w:rPr>
-              <w:t>The system should validate the relationship between Bargaining Unit/Location and Job Class.---Comments: Business Process = "Assigning a Bargaining Unit to an Appointment" (Priority 1)</w:t>
+              <w:t xml:space="preserve">The system should validate the relationship between Bargaining Unit/Location and Job </w:t>
+            </w:r>
+            <w:proofErr w:type="gramStart"/>
+            <w:r>
+              <w:rPr>
+                <w:rFonts w:ascii="Times New Roman" w:eastAsia="Times New Roman" w:hAnsi="Times New Roman" w:cs="Times New Roman"/>
+                <w:color w:val="7030A0"/>
+              </w:rPr>
+              <w:t>Class.---</w:t>
+            </w:r>
+            <w:proofErr w:type="gramEnd"/>
+            <w:r>
+              <w:rPr>
+                <w:rFonts w:ascii="Times New Roman" w:eastAsia="Times New Roman" w:hAnsi="Times New Roman" w:cs="Times New Roman"/>
+                <w:color w:val="7030A0"/>
+              </w:rPr>
+              <w:t>Comments: Business Process = "Assigning a Bargaining Unit to an Appointment" (Priority 1)</w:t>
             </w:r>
           </w:p>
         </w:tc>
@@ -15364,7 +15619,23 @@
                 <w:rFonts w:ascii="Times New Roman" w:eastAsia="Times New Roman" w:hAnsi="Times New Roman" w:cs="Times New Roman"/>
                 <w:color w:val="7030A0"/>
               </w:rPr>
-              <w:t>The system should provide the capability for the Labor Relations Office to maintain the job class/union relationship.---Comments: Business Process = "Maintenance" (Priority 1)</w:t>
+              <w:t xml:space="preserve">The system should provide the capability for the Labor Relations Office to maintain the job class/union </w:t>
+            </w:r>
+            <w:proofErr w:type="gramStart"/>
+            <w:r>
+              <w:rPr>
+                <w:rFonts w:ascii="Times New Roman" w:eastAsia="Times New Roman" w:hAnsi="Times New Roman" w:cs="Times New Roman"/>
+                <w:color w:val="7030A0"/>
+              </w:rPr>
+              <w:t>relationship.---</w:t>
+            </w:r>
+            <w:proofErr w:type="gramEnd"/>
+            <w:r>
+              <w:rPr>
+                <w:rFonts w:ascii="Times New Roman" w:eastAsia="Times New Roman" w:hAnsi="Times New Roman" w:cs="Times New Roman"/>
+                <w:color w:val="7030A0"/>
+              </w:rPr>
+              <w:t>Comments: Business Process = "Maintenance" (Priority 1)</w:t>
             </w:r>
           </w:p>
         </w:tc>
@@ -17043,6 +17314,7 @@
               <w:t xml:space="preserve">BU Assignment by PC </w:t>
             </w:r>
             <w:proofErr w:type="spellStart"/>
+            <w:proofErr w:type="gramStart"/>
             <w:r>
               <w:rPr>
                 <w:rFonts w:ascii="Times New Roman" w:eastAsia="Times New Roman" w:hAnsi="Times New Roman" w:cs="Times New Roman"/>
@@ -17056,7 +17328,15 @@
                 <w:rFonts w:ascii="Times New Roman" w:eastAsia="Times New Roman" w:hAnsi="Times New Roman" w:cs="Times New Roman"/>
                 <w:color w:val="7030A0"/>
               </w:rPr>
-              <w:t xml:space="preserve">  - Add Appointment and Derive UBU</w:t>
+              <w:t xml:space="preserve">  -</w:t>
+            </w:r>
+            <w:proofErr w:type="gramEnd"/>
+            <w:r>
+              <w:rPr>
+                <w:rFonts w:ascii="Times New Roman" w:eastAsia="Times New Roman" w:hAnsi="Times New Roman" w:cs="Times New Roman"/>
+                <w:color w:val="7030A0"/>
+              </w:rPr>
+              <w:t xml:space="preserve"> Add Appointment and Derive UBU</w:t>
             </w:r>
           </w:p>
         </w:tc>
@@ -17289,6 +17569,7 @@
               <w:t xml:space="preserve">BU Assignment by PC </w:t>
             </w:r>
             <w:proofErr w:type="spellStart"/>
+            <w:proofErr w:type="gramStart"/>
             <w:r>
               <w:rPr>
                 <w:rFonts w:ascii="Times New Roman" w:eastAsia="Times New Roman" w:hAnsi="Times New Roman" w:cs="Times New Roman"/>
@@ -17302,7 +17583,15 @@
                 <w:rFonts w:ascii="Times New Roman" w:eastAsia="Times New Roman" w:hAnsi="Times New Roman" w:cs="Times New Roman"/>
                 <w:color w:val="7030A0"/>
               </w:rPr>
-              <w:t xml:space="preserve">  - Add Appointment (UBU Not Found)</w:t>
+              <w:t xml:space="preserve">  -</w:t>
+            </w:r>
+            <w:proofErr w:type="gramEnd"/>
+            <w:r>
+              <w:rPr>
+                <w:rFonts w:ascii="Times New Roman" w:eastAsia="Times New Roman" w:hAnsi="Times New Roman" w:cs="Times New Roman"/>
+                <w:color w:val="7030A0"/>
+              </w:rPr>
+              <w:t xml:space="preserve"> Add Appointment (UBU Not Found)</w:t>
             </w:r>
           </w:p>
         </w:tc>
@@ -17535,6 +17824,7 @@
               <w:t xml:space="preserve">BU Assignment by PC </w:t>
             </w:r>
             <w:proofErr w:type="spellStart"/>
+            <w:proofErr w:type="gramStart"/>
             <w:r>
               <w:rPr>
                 <w:rFonts w:ascii="Times New Roman" w:eastAsia="Times New Roman" w:hAnsi="Times New Roman" w:cs="Times New Roman"/>
@@ -17548,7 +17838,15 @@
                 <w:rFonts w:ascii="Times New Roman" w:eastAsia="Times New Roman" w:hAnsi="Times New Roman" w:cs="Times New Roman"/>
                 <w:color w:val="7030A0"/>
               </w:rPr>
-              <w:t xml:space="preserve">  - Modify Appointment (Removed UBU)</w:t>
+              <w:t xml:space="preserve">  -</w:t>
+            </w:r>
+            <w:proofErr w:type="gramEnd"/>
+            <w:r>
+              <w:rPr>
+                <w:rFonts w:ascii="Times New Roman" w:eastAsia="Times New Roman" w:hAnsi="Times New Roman" w:cs="Times New Roman"/>
+                <w:color w:val="7030A0"/>
+              </w:rPr>
+              <w:t xml:space="preserve"> Modify Appointment (Removed UBU)</w:t>
             </w:r>
           </w:p>
         </w:tc>
@@ -23476,12 +23774,12 @@
       </w:r>
     </w:p>
     <w:sectPr>
-      <w:headerReference w:type="even" r:id="rId9"/>
-      <w:headerReference w:type="default" r:id="rId10"/>
-      <w:footerReference w:type="even" r:id="rId11"/>
-      <w:footerReference w:type="default" r:id="rId12"/>
-      <w:headerReference w:type="first" r:id="rId13"/>
-      <w:footerReference w:type="first" r:id="rId14"/>
+      <w:headerReference w:type="even" r:id="rId10"/>
+      <w:headerReference w:type="default" r:id="rId11"/>
+      <w:footerReference w:type="even" r:id="rId12"/>
+      <w:footerReference w:type="default" r:id="rId13"/>
+      <w:headerReference w:type="first" r:id="rId14"/>
+      <w:footerReference w:type="first" r:id="rId15"/>
       <w:pgSz w:w="12240" w:h="15840"/>
       <w:pgMar w:top="1080" w:right="1080" w:bottom="1080" w:left="1080" w:header="720" w:footer="720" w:gutter="0"/>
       <w:pgNumType w:start="1"/>

</xml_diff>

<commit_message>
Added some functional requirements and some small changes
</commit_message>
<xml_diff>
--- a/Requirements/REQUIREMENTS.docx
+++ b/Requirements/REQUIREMENTS.docx
@@ -1,6 +1,6 @@
 
 <file path=word/document.xml><?xml version="1.0" encoding="utf-8"?>
-<w:document xmlns:wpc="http://schemas.microsoft.com/office/word/2010/wordprocessingCanvas" xmlns:cx="http://schemas.microsoft.com/office/drawing/2014/chartex" xmlns:cx1="http://schemas.microsoft.com/office/drawing/2015/9/8/chartex" xmlns:cx2="http://schemas.microsoft.com/office/drawing/2015/10/21/chartex" xmlns:cx3="http://schemas.microsoft.com/office/drawing/2016/5/9/chartex" xmlns:cx4="http://schemas.microsoft.com/office/drawing/2016/5/10/chartex" xmlns:cx5="http://schemas.microsoft.com/office/drawing/2016/5/11/chartex" xmlns:cx6="http://schemas.microsoft.com/office/drawing/2016/5/12/chartex" xmlns:cx7="http://schemas.microsoft.com/office/drawing/2016/5/13/chartex" xmlns:cx8="http://schemas.microsoft.com/office/drawing/2016/5/14/chartex" xmlns:mc="http://schemas.openxmlformats.org/markup-compatibility/2006" xmlns:aink="http://schemas.microsoft.com/office/drawing/2016/ink" xmlns:am3d="http://schemas.microsoft.com/office/drawing/2017/model3d" xmlns:o="urn:schemas-microsoft-com:office:office" xmlns:r="http://schemas.openxmlformats.org/officeDocument/2006/relationships" xmlns:m="http://schemas.openxmlformats.org/officeDocument/2006/math" xmlns:v="urn:schemas-microsoft-com:vml" xmlns:wp14="http://schemas.microsoft.com/office/word/2010/wordprocessingDrawing" xmlns:wp="http://schemas.openxmlformats.org/drawingml/2006/wordprocessingDrawing" xmlns:w10="urn:schemas-microsoft-com:office:word" xmlns:w="http://schemas.openxmlformats.org/wordprocessingml/2006/main" xmlns:w14="http://schemas.microsoft.com/office/word/2010/wordml" xmlns:w15="http://schemas.microsoft.com/office/word/2012/wordml" xmlns:w16cex="http://schemas.microsoft.com/office/word/2018/wordml/cex" xmlns:w16cid="http://schemas.microsoft.com/office/word/2016/wordml/cid" xmlns:w16="http://schemas.microsoft.com/office/word/2018/wordml" xmlns:w16se="http://schemas.microsoft.com/office/word/2015/wordml/symex" xmlns:wpg="http://schemas.microsoft.com/office/word/2010/wordprocessingGroup" xmlns:wpi="http://schemas.microsoft.com/office/word/2010/wordprocessingInk" xmlns:wne="http://schemas.microsoft.com/office/word/2006/wordml" xmlns:wps="http://schemas.microsoft.com/office/word/2010/wordprocessingShape" mc:Ignorable="w14 w15 w16se w16cid w16 w16cex wp14">
+<w:document xmlns:wpc="http://schemas.microsoft.com/office/word/2010/wordprocessingCanvas" xmlns:cx="http://schemas.microsoft.com/office/drawing/2014/chartex" xmlns:cx1="http://schemas.microsoft.com/office/drawing/2015/9/8/chartex" xmlns:cx2="http://schemas.microsoft.com/office/drawing/2015/10/21/chartex" xmlns:cx3="http://schemas.microsoft.com/office/drawing/2016/5/9/chartex" xmlns:cx4="http://schemas.microsoft.com/office/drawing/2016/5/10/chartex" xmlns:cx5="http://schemas.microsoft.com/office/drawing/2016/5/11/chartex" xmlns:cx6="http://schemas.microsoft.com/office/drawing/2016/5/12/chartex" xmlns:cx7="http://schemas.microsoft.com/office/drawing/2016/5/13/chartex" xmlns:cx8="http://schemas.microsoft.com/office/drawing/2016/5/14/chartex" xmlns:mc="http://schemas.openxmlformats.org/markup-compatibility/2006" xmlns:aink="http://schemas.microsoft.com/office/drawing/2016/ink" xmlns:am3d="http://schemas.microsoft.com/office/drawing/2017/model3d" xmlns:o="urn:schemas-microsoft-com:office:office" xmlns:oel="http://schemas.microsoft.com/office/2019/extlst" xmlns:r="http://schemas.openxmlformats.org/officeDocument/2006/relationships" xmlns:m="http://schemas.openxmlformats.org/officeDocument/2006/math" xmlns:v="urn:schemas-microsoft-com:vml" xmlns:wp14="http://schemas.microsoft.com/office/word/2010/wordprocessingDrawing" xmlns:wp="http://schemas.openxmlformats.org/drawingml/2006/wordprocessingDrawing" xmlns:w10="urn:schemas-microsoft-com:office:word" xmlns:w="http://schemas.openxmlformats.org/wordprocessingml/2006/main" xmlns:w14="http://schemas.microsoft.com/office/word/2010/wordml" xmlns:w15="http://schemas.microsoft.com/office/word/2012/wordml" xmlns:w16cex="http://schemas.microsoft.com/office/word/2018/wordml/cex" xmlns:w16cid="http://schemas.microsoft.com/office/word/2016/wordml/cid" xmlns:w16="http://schemas.microsoft.com/office/word/2018/wordml" xmlns:w16du="http://schemas.microsoft.com/office/word/2023/wordml/word16du" xmlns:w16sdtdh="http://schemas.microsoft.com/office/word/2020/wordml/sdtdatahash" xmlns:w16se="http://schemas.microsoft.com/office/word/2015/wordml/symex" xmlns:wpg="http://schemas.microsoft.com/office/word/2010/wordprocessingGroup" xmlns:wpi="http://schemas.microsoft.com/office/word/2010/wordprocessingInk" xmlns:wne="http://schemas.microsoft.com/office/word/2006/wordml" xmlns:wps="http://schemas.microsoft.com/office/word/2010/wordprocessingShape" mc:Ignorable="w14 w15 w16se w16cid w16 w16cex w16sdtdh wp14">
   <w:body>
     <w:p>
       <w:pPr>
@@ -167,7 +167,6 @@
           <w:docPartUnique/>
         </w:docPartObj>
       </w:sdtPr>
-      <w:sdtEndPr/>
       <w:sdtContent>
         <w:p>
           <w:pPr>
@@ -367,6 +366,11 @@
             <w:rPr>
               <w:rFonts w:ascii="Times New Roman" w:hAnsi="Times New Roman" w:cs="Times New Roman"/>
             </w:rPr>
+          </w:r>
+          <w:r>
+            <w:rPr>
+              <w:rFonts w:ascii="Times New Roman" w:hAnsi="Times New Roman" w:cs="Times New Roman"/>
+            </w:rPr>
             <w:fldChar w:fldCharType="separate"/>
           </w:r>
         </w:p>
@@ -446,6 +450,11 @@
               <w:rFonts w:ascii="Times New Roman" w:hAnsi="Times New Roman" w:cs="Times New Roman"/>
             </w:rPr>
             <w:instrText xml:space="preserve"> HYPERLINK \l "_19c6y18" </w:instrText>
+          </w:r>
+          <w:r>
+            <w:rPr>
+              <w:rFonts w:ascii="Times New Roman" w:hAnsi="Times New Roman" w:cs="Times New Roman"/>
+            </w:rPr>
           </w:r>
           <w:r>
             <w:rPr>
@@ -629,6 +638,11 @@
             <w:rPr>
               <w:rFonts w:ascii="Times New Roman" w:hAnsi="Times New Roman" w:cs="Times New Roman"/>
             </w:rPr>
+          </w:r>
+          <w:r>
+            <w:rPr>
+              <w:rFonts w:ascii="Times New Roman" w:hAnsi="Times New Roman" w:cs="Times New Roman"/>
+            </w:rPr>
             <w:fldChar w:fldCharType="separate"/>
           </w:r>
         </w:p>
@@ -706,6 +720,11 @@
               <w:rFonts w:ascii="Times New Roman" w:hAnsi="Times New Roman" w:cs="Times New Roman"/>
             </w:rPr>
             <w:instrText xml:space="preserve"> HYPERLINK \l "_nmf14n" </w:instrText>
+          </w:r>
+          <w:r>
+            <w:rPr>
+              <w:rFonts w:ascii="Times New Roman" w:hAnsi="Times New Roman" w:cs="Times New Roman"/>
+            </w:rPr>
           </w:r>
           <w:r>
             <w:rPr>
@@ -3594,7 +3613,7 @@
           <w:sz w:val="22"/>
           <w:szCs w:val="22"/>
         </w:rPr>
-        <w:t>Reminder on your assignments</w:t>
+        <w:t xml:space="preserve">Get a Certificate of Completion </w:t>
       </w:r>
     </w:p>
     <w:p>
@@ -3626,7 +3645,7 @@
           <w:sz w:val="22"/>
           <w:szCs w:val="22"/>
         </w:rPr>
-        <w:t xml:space="preserve">Get a Certificate of Completion </w:t>
+        <w:t xml:space="preserve">Register for upcoming activities </w:t>
       </w:r>
     </w:p>
     <w:p>
@@ -3658,7 +3677,7 @@
           <w:sz w:val="22"/>
           <w:szCs w:val="22"/>
         </w:rPr>
-        <w:t xml:space="preserve">Register for upcoming activities </w:t>
+        <w:t>Log in or sign up with your own email</w:t>
       </w:r>
     </w:p>
     <w:p>
@@ -3690,7 +3709,7 @@
           <w:sz w:val="22"/>
           <w:szCs w:val="22"/>
         </w:rPr>
-        <w:t>Log in or sign up with your own email</w:t>
+        <w:t>Contact developers for any error in the website</w:t>
       </w:r>
     </w:p>
     <w:p>
@@ -3722,7 +3741,7 @@
           <w:sz w:val="22"/>
           <w:szCs w:val="22"/>
         </w:rPr>
-        <w:t>Contact developers for any error in the website</w:t>
+        <w:t xml:space="preserve">Subscribe to different instructors </w:t>
       </w:r>
     </w:p>
     <w:p>
@@ -3754,7 +3773,7 @@
           <w:sz w:val="22"/>
           <w:szCs w:val="22"/>
         </w:rPr>
-        <w:t xml:space="preserve">Unregister from courses </w:t>
+        <w:t xml:space="preserve">Unsubscribe from the content-creators </w:t>
       </w:r>
     </w:p>
     <w:p>
@@ -3786,7 +3805,25 @@
           <w:sz w:val="22"/>
           <w:szCs w:val="22"/>
         </w:rPr>
-        <w:t xml:space="preserve">Subscribe to different instructors </w:t>
+        <w:t xml:space="preserve">View other </w:t>
+      </w:r>
+      <w:r>
+        <w:rPr>
+          <w:rFonts w:ascii="Times New Roman" w:eastAsia="Times New Roman" w:hAnsi="Times New Roman" w:cs="Times New Roman"/>
+          <w:color w:val="000000"/>
+          <w:sz w:val="22"/>
+          <w:szCs w:val="22"/>
+        </w:rPr>
+        <w:t>user’s</w:t>
+      </w:r>
+      <w:r>
+        <w:rPr>
+          <w:rFonts w:ascii="Times New Roman" w:eastAsia="Times New Roman" w:hAnsi="Times New Roman" w:cs="Times New Roman"/>
+          <w:color w:val="000000"/>
+          <w:sz w:val="22"/>
+          <w:szCs w:val="22"/>
+        </w:rPr>
+        <w:t xml:space="preserve"> profile</w:t>
       </w:r>
     </w:p>
     <w:p>
@@ -3805,6 +3842,36 @@
         <w:spacing w:line="259" w:lineRule="auto"/>
         <w:ind w:left="0" w:hanging="2"/>
         <w:rPr>
+          <w:sz w:val="18"/>
+          <w:szCs w:val="18"/>
+        </w:rPr>
+      </w:pPr>
+      <w:r>
+        <w:rPr>
+          <w:rFonts w:ascii="Times New Roman" w:eastAsia="Times New Roman" w:hAnsi="Times New Roman" w:cs="Times New Roman"/>
+          <w:color w:val="000000"/>
+          <w:sz w:val="22"/>
+          <w:szCs w:val="22"/>
+        </w:rPr>
+        <w:t>Payment online</w:t>
+      </w:r>
+    </w:p>
+    <w:p>
+      <w:pPr>
+        <w:numPr>
+          <w:ilvl w:val="0"/>
+          <w:numId w:val="6"/>
+        </w:numPr>
+        <w:pBdr>
+          <w:top w:val="nil"/>
+          <w:left w:val="nil"/>
+          <w:bottom w:val="nil"/>
+          <w:right w:val="nil"/>
+          <w:between w:val="nil"/>
+        </w:pBdr>
+        <w:spacing w:after="160" w:line="259" w:lineRule="auto"/>
+        <w:ind w:left="0" w:hanging="2"/>
+        <w:rPr>
           <w:b/>
           <w:color w:val="000000"/>
           <w:sz w:val="22"/>
@@ -3818,7 +3885,46 @@
           <w:sz w:val="22"/>
           <w:szCs w:val="22"/>
         </w:rPr>
-        <w:t xml:space="preserve">Unsubscribe from the content-creators </w:t>
+        <w:t>Search about the courses they are interested in</w:t>
+      </w:r>
+    </w:p>
+    <w:p>
+      <w:pPr>
+        <w:ind w:left="1" w:hanging="3"/>
+        <w:rPr>
+          <w:b/>
+          <w:sz w:val="30"/>
+          <w:szCs w:val="30"/>
+        </w:rPr>
+      </w:pPr>
+    </w:p>
+    <w:p>
+      <w:pPr>
+        <w:ind w:firstLine="0"/>
+        <w:rPr>
+          <w:b/>
+          <w:sz w:val="30"/>
+          <w:szCs w:val="30"/>
+        </w:rPr>
+      </w:pPr>
+    </w:p>
+    <w:p>
+      <w:pPr>
+        <w:ind w:left="-2" w:firstLine="722"/>
+        <w:rPr>
+          <w:b/>
+          <w:sz w:val="30"/>
+          <w:szCs w:val="30"/>
+        </w:rPr>
+      </w:pPr>
+      <w:r>
+        <w:rPr>
+          <w:b/>
+          <w:sz w:val="30"/>
+          <w:szCs w:val="30"/>
+        </w:rPr>
+        <w:lastRenderedPageBreak/>
+        <w:t>Premium</w:t>
       </w:r>
     </w:p>
     <w:p>
@@ -3837,10 +3943,8 @@
         <w:spacing w:line="259" w:lineRule="auto"/>
         <w:ind w:left="0" w:hanging="2"/>
         <w:rPr>
-          <w:b/>
-          <w:color w:val="000000"/>
-          <w:sz w:val="22"/>
-          <w:szCs w:val="22"/>
+          <w:sz w:val="18"/>
+          <w:szCs w:val="18"/>
         </w:rPr>
       </w:pPr>
       <w:r>
@@ -3850,25 +3954,7 @@
           <w:sz w:val="22"/>
           <w:szCs w:val="22"/>
         </w:rPr>
-        <w:t xml:space="preserve">View other </w:t>
-      </w:r>
-      <w:r>
-        <w:rPr>
-          <w:rFonts w:ascii="Times New Roman" w:eastAsia="Times New Roman" w:hAnsi="Times New Roman" w:cs="Times New Roman"/>
-          <w:color w:val="000000"/>
-          <w:sz w:val="22"/>
-          <w:szCs w:val="22"/>
-        </w:rPr>
-        <w:t>user’s</w:t>
-      </w:r>
-      <w:r>
-        <w:rPr>
-          <w:rFonts w:ascii="Times New Roman" w:eastAsia="Times New Roman" w:hAnsi="Times New Roman" w:cs="Times New Roman"/>
-          <w:color w:val="000000"/>
-          <w:sz w:val="22"/>
-          <w:szCs w:val="22"/>
-        </w:rPr>
-        <w:t xml:space="preserve"> profile</w:t>
+        <w:t xml:space="preserve">All Learner functionalities </w:t>
       </w:r>
     </w:p>
     <w:p>
@@ -3898,7 +3984,367 @@
           <w:sz w:val="22"/>
           <w:szCs w:val="22"/>
         </w:rPr>
-        <w:t>Payment online</w:t>
+        <w:t xml:space="preserve">Access to exclusive courses </w:t>
+      </w:r>
+    </w:p>
+    <w:p>
+      <w:pPr>
+        <w:numPr>
+          <w:ilvl w:val="0"/>
+          <w:numId w:val="6"/>
+        </w:numPr>
+        <w:pBdr>
+          <w:top w:val="nil"/>
+          <w:left w:val="nil"/>
+          <w:bottom w:val="nil"/>
+          <w:right w:val="nil"/>
+          <w:between w:val="nil"/>
+        </w:pBdr>
+        <w:spacing w:line="259" w:lineRule="auto"/>
+        <w:ind w:left="0" w:hanging="2"/>
+        <w:rPr>
+          <w:sz w:val="18"/>
+          <w:szCs w:val="18"/>
+        </w:rPr>
+      </w:pPr>
+      <w:r>
+        <w:rPr>
+          <w:rFonts w:ascii="Times New Roman" w:eastAsia="Times New Roman" w:hAnsi="Times New Roman" w:cs="Times New Roman"/>
+          <w:color w:val="000000"/>
+          <w:sz w:val="22"/>
+          <w:szCs w:val="22"/>
+        </w:rPr>
+        <w:t xml:space="preserve">Create your own community to study with your friends </w:t>
+      </w:r>
+    </w:p>
+    <w:p>
+      <w:pPr>
+        <w:numPr>
+          <w:ilvl w:val="0"/>
+          <w:numId w:val="6"/>
+        </w:numPr>
+        <w:pBdr>
+          <w:top w:val="nil"/>
+          <w:left w:val="nil"/>
+          <w:bottom w:val="nil"/>
+          <w:right w:val="nil"/>
+          <w:between w:val="nil"/>
+        </w:pBdr>
+        <w:spacing w:line="259" w:lineRule="auto"/>
+        <w:ind w:left="0" w:hanging="2"/>
+        <w:rPr>
+          <w:sz w:val="18"/>
+          <w:szCs w:val="18"/>
+        </w:rPr>
+      </w:pPr>
+      <w:r>
+        <w:rPr>
+          <w:rFonts w:ascii="Times New Roman" w:eastAsia="Times New Roman" w:hAnsi="Times New Roman" w:cs="Times New Roman"/>
+          <w:color w:val="000000"/>
+          <w:sz w:val="22"/>
+          <w:szCs w:val="22"/>
+        </w:rPr>
+        <w:t>Manage your community by inviting new members</w:t>
+      </w:r>
+    </w:p>
+    <w:p>
+      <w:pPr>
+        <w:numPr>
+          <w:ilvl w:val="0"/>
+          <w:numId w:val="6"/>
+        </w:numPr>
+        <w:pBdr>
+          <w:top w:val="nil"/>
+          <w:left w:val="nil"/>
+          <w:bottom w:val="nil"/>
+          <w:right w:val="nil"/>
+          <w:between w:val="nil"/>
+        </w:pBdr>
+        <w:spacing w:line="259" w:lineRule="auto"/>
+        <w:ind w:left="0" w:hanging="2"/>
+        <w:rPr>
+          <w:sz w:val="18"/>
+          <w:szCs w:val="18"/>
+        </w:rPr>
+      </w:pPr>
+      <w:r>
+        <w:rPr>
+          <w:rFonts w:ascii="Times New Roman" w:eastAsia="Times New Roman" w:hAnsi="Times New Roman" w:cs="Times New Roman"/>
+          <w:color w:val="000000"/>
+          <w:sz w:val="22"/>
+          <w:szCs w:val="22"/>
+        </w:rPr>
+        <w:t xml:space="preserve">Ban someone from your community </w:t>
+      </w:r>
+    </w:p>
+    <w:p>
+      <w:pPr>
+        <w:numPr>
+          <w:ilvl w:val="0"/>
+          <w:numId w:val="6"/>
+        </w:numPr>
+        <w:pBdr>
+          <w:top w:val="nil"/>
+          <w:left w:val="nil"/>
+          <w:bottom w:val="nil"/>
+          <w:right w:val="nil"/>
+          <w:between w:val="nil"/>
+        </w:pBdr>
+        <w:spacing w:line="259" w:lineRule="auto"/>
+        <w:ind w:left="0" w:hanging="2"/>
+        <w:rPr>
+          <w:sz w:val="18"/>
+          <w:szCs w:val="18"/>
+        </w:rPr>
+      </w:pPr>
+      <w:r>
+        <w:rPr>
+          <w:rFonts w:ascii="Times New Roman" w:eastAsia="Times New Roman" w:hAnsi="Times New Roman" w:cs="Times New Roman"/>
+          <w:color w:val="000000"/>
+          <w:sz w:val="22"/>
+          <w:szCs w:val="22"/>
+        </w:rPr>
+        <w:t>Check the recommended courses generated based on your selections</w:t>
+      </w:r>
+    </w:p>
+    <w:p>
+      <w:pPr>
+        <w:numPr>
+          <w:ilvl w:val="0"/>
+          <w:numId w:val="6"/>
+        </w:numPr>
+        <w:pBdr>
+          <w:top w:val="nil"/>
+          <w:left w:val="nil"/>
+          <w:bottom w:val="nil"/>
+          <w:right w:val="nil"/>
+          <w:between w:val="nil"/>
+        </w:pBdr>
+        <w:spacing w:line="259" w:lineRule="auto"/>
+        <w:ind w:left="0" w:hanging="2"/>
+        <w:rPr>
+          <w:sz w:val="18"/>
+          <w:szCs w:val="18"/>
+        </w:rPr>
+      </w:pPr>
+      <w:r>
+        <w:rPr>
+          <w:rFonts w:ascii="Times New Roman" w:eastAsia="Times New Roman" w:hAnsi="Times New Roman" w:cs="Times New Roman"/>
+          <w:color w:val="000000"/>
+          <w:sz w:val="22"/>
+          <w:szCs w:val="22"/>
+        </w:rPr>
+        <w:t xml:space="preserve">Many discounts </w:t>
+      </w:r>
+    </w:p>
+    <w:p>
+      <w:pPr>
+        <w:numPr>
+          <w:ilvl w:val="0"/>
+          <w:numId w:val="6"/>
+        </w:numPr>
+        <w:pBdr>
+          <w:top w:val="nil"/>
+          <w:left w:val="nil"/>
+          <w:bottom w:val="nil"/>
+          <w:right w:val="nil"/>
+          <w:between w:val="nil"/>
+        </w:pBdr>
+        <w:spacing w:line="259" w:lineRule="auto"/>
+        <w:ind w:left="0" w:hanging="2"/>
+        <w:rPr>
+          <w:sz w:val="18"/>
+          <w:szCs w:val="18"/>
+        </w:rPr>
+      </w:pPr>
+      <w:r>
+        <w:rPr>
+          <w:rFonts w:ascii="Times New Roman" w:eastAsia="Times New Roman" w:hAnsi="Times New Roman" w:cs="Times New Roman"/>
+          <w:color w:val="000000"/>
+          <w:sz w:val="22"/>
+          <w:szCs w:val="22"/>
+        </w:rPr>
+        <w:t xml:space="preserve">Early Access to new courses </w:t>
+      </w:r>
+    </w:p>
+    <w:p>
+      <w:pPr>
+        <w:numPr>
+          <w:ilvl w:val="0"/>
+          <w:numId w:val="6"/>
+        </w:numPr>
+        <w:pBdr>
+          <w:top w:val="nil"/>
+          <w:left w:val="nil"/>
+          <w:bottom w:val="nil"/>
+          <w:right w:val="nil"/>
+          <w:between w:val="nil"/>
+        </w:pBdr>
+        <w:spacing w:line="259" w:lineRule="auto"/>
+        <w:ind w:left="0" w:hanging="2"/>
+        <w:rPr>
+          <w:sz w:val="18"/>
+          <w:szCs w:val="18"/>
+        </w:rPr>
+      </w:pPr>
+      <w:r>
+        <w:rPr>
+          <w:rFonts w:ascii="Times New Roman" w:eastAsia="Times New Roman" w:hAnsi="Times New Roman" w:cs="Times New Roman"/>
+          <w:color w:val="000000"/>
+          <w:sz w:val="22"/>
+          <w:szCs w:val="22"/>
+        </w:rPr>
+        <w:t>Contact the instructor at any time</w:t>
+      </w:r>
+    </w:p>
+    <w:p>
+      <w:pPr>
+        <w:numPr>
+          <w:ilvl w:val="0"/>
+          <w:numId w:val="6"/>
+        </w:numPr>
+        <w:pBdr>
+          <w:top w:val="nil"/>
+          <w:left w:val="nil"/>
+          <w:bottom w:val="nil"/>
+          <w:right w:val="nil"/>
+          <w:between w:val="nil"/>
+        </w:pBdr>
+        <w:spacing w:line="259" w:lineRule="auto"/>
+        <w:ind w:left="0" w:hanging="2"/>
+        <w:rPr>
+          <w:sz w:val="18"/>
+          <w:szCs w:val="18"/>
+        </w:rPr>
+      </w:pPr>
+      <w:r>
+        <w:rPr>
+          <w:rFonts w:ascii="Times New Roman" w:eastAsia="Times New Roman" w:hAnsi="Times New Roman" w:cs="Times New Roman"/>
+          <w:color w:val="000000"/>
+          <w:sz w:val="22"/>
+          <w:szCs w:val="22"/>
+        </w:rPr>
+        <w:t xml:space="preserve">Attend webinars with industry experts </w:t>
+      </w:r>
+    </w:p>
+    <w:p>
+      <w:pPr>
+        <w:numPr>
+          <w:ilvl w:val="0"/>
+          <w:numId w:val="6"/>
+        </w:numPr>
+        <w:pBdr>
+          <w:top w:val="nil"/>
+          <w:left w:val="nil"/>
+          <w:bottom w:val="nil"/>
+          <w:right w:val="nil"/>
+          <w:between w:val="nil"/>
+        </w:pBdr>
+        <w:spacing w:line="259" w:lineRule="auto"/>
+        <w:ind w:left="0" w:hanging="2"/>
+        <w:rPr>
+          <w:sz w:val="18"/>
+          <w:szCs w:val="18"/>
+        </w:rPr>
+      </w:pPr>
+      <w:r>
+        <w:rPr>
+          <w:rFonts w:ascii="Times New Roman" w:eastAsia="Times New Roman" w:hAnsi="Times New Roman" w:cs="Times New Roman"/>
+          <w:color w:val="000000"/>
+          <w:sz w:val="22"/>
+          <w:szCs w:val="22"/>
+        </w:rPr>
+        <w:t xml:space="preserve">Free access to downloadable resources </w:t>
+      </w:r>
+    </w:p>
+    <w:p>
+      <w:pPr>
+        <w:numPr>
+          <w:ilvl w:val="0"/>
+          <w:numId w:val="6"/>
+        </w:numPr>
+        <w:pBdr>
+          <w:top w:val="nil"/>
+          <w:left w:val="nil"/>
+          <w:bottom w:val="nil"/>
+          <w:right w:val="nil"/>
+          <w:between w:val="nil"/>
+        </w:pBdr>
+        <w:spacing w:line="259" w:lineRule="auto"/>
+        <w:ind w:left="0" w:hanging="2"/>
+        <w:rPr>
+          <w:sz w:val="18"/>
+          <w:szCs w:val="18"/>
+        </w:rPr>
+      </w:pPr>
+      <w:r>
+        <w:rPr>
+          <w:rFonts w:ascii="Times New Roman" w:eastAsia="Times New Roman" w:hAnsi="Times New Roman" w:cs="Times New Roman"/>
+          <w:color w:val="000000"/>
+          <w:sz w:val="22"/>
+          <w:szCs w:val="22"/>
+        </w:rPr>
+        <w:t xml:space="preserve">Priority Support </w:t>
+      </w:r>
+    </w:p>
+    <w:p>
+      <w:pPr>
+        <w:numPr>
+          <w:ilvl w:val="0"/>
+          <w:numId w:val="6"/>
+        </w:numPr>
+        <w:pBdr>
+          <w:top w:val="nil"/>
+          <w:left w:val="nil"/>
+          <w:bottom w:val="nil"/>
+          <w:right w:val="nil"/>
+          <w:between w:val="nil"/>
+        </w:pBdr>
+        <w:spacing w:line="259" w:lineRule="auto"/>
+        <w:ind w:left="0" w:hanging="2"/>
+        <w:rPr>
+          <w:sz w:val="18"/>
+          <w:szCs w:val="18"/>
+        </w:rPr>
+      </w:pPr>
+      <w:r>
+        <w:rPr>
+          <w:rFonts w:ascii="Times New Roman" w:eastAsia="Times New Roman" w:hAnsi="Times New Roman" w:cs="Times New Roman"/>
+          <w:color w:val="000000"/>
+          <w:sz w:val="22"/>
+          <w:szCs w:val="22"/>
+        </w:rPr>
+        <w:t xml:space="preserve">Notification for any upcoming activates </w:t>
+      </w:r>
+    </w:p>
+    <w:p>
+      <w:pPr>
+        <w:numPr>
+          <w:ilvl w:val="0"/>
+          <w:numId w:val="6"/>
+        </w:numPr>
+        <w:pBdr>
+          <w:top w:val="nil"/>
+          <w:left w:val="nil"/>
+          <w:bottom w:val="nil"/>
+          <w:right w:val="nil"/>
+          <w:between w:val="nil"/>
+        </w:pBdr>
+        <w:spacing w:line="259" w:lineRule="auto"/>
+        <w:ind w:left="0" w:hanging="2"/>
+        <w:rPr>
+          <w:sz w:val="18"/>
+          <w:szCs w:val="18"/>
+        </w:rPr>
+      </w:pPr>
+      <w:r>
+        <w:rPr>
+          <w:rFonts w:ascii="Times New Roman" w:eastAsia="Times New Roman" w:hAnsi="Times New Roman" w:cs="Times New Roman"/>
+          <w:color w:val="000000"/>
+          <w:sz w:val="22"/>
+          <w:szCs w:val="22"/>
+        </w:rPr>
+        <w:t>Check upcoming activities regardless if you are registered or not</w:t>
       </w:r>
     </w:p>
     <w:p>
@@ -3917,10 +4363,8 @@
         <w:spacing w:after="160" w:line="259" w:lineRule="auto"/>
         <w:ind w:left="0" w:hanging="2"/>
         <w:rPr>
-          <w:b/>
-          <w:color w:val="000000"/>
-          <w:sz w:val="22"/>
-          <w:szCs w:val="22"/>
+          <w:sz w:val="18"/>
+          <w:szCs w:val="18"/>
         </w:rPr>
       </w:pPr>
       <w:r>
@@ -3930,45 +4374,34 @@
           <w:sz w:val="22"/>
           <w:szCs w:val="22"/>
         </w:rPr>
-        <w:t>Search about the courses they are interested in</w:t>
+        <w:t>Cancel their Premium subscription</w:t>
       </w:r>
     </w:p>
     <w:p>
       <w:pPr>
-        <w:ind w:left="1" w:hanging="3"/>
+        <w:ind w:hanging="2"/>
+        <w:rPr>
+          <w:sz w:val="24"/>
+          <w:szCs w:val="24"/>
+        </w:rPr>
+      </w:pPr>
+    </w:p>
+    <w:p>
+      <w:pPr>
+        <w:ind w:left="718" w:firstLine="2"/>
         <w:rPr>
           <w:b/>
           <w:sz w:val="30"/>
           <w:szCs w:val="30"/>
         </w:rPr>
       </w:pPr>
-    </w:p>
-    <w:p>
-      <w:pPr>
-        <w:ind w:firstLine="0"/>
+      <w:r>
         <w:rPr>
           <w:b/>
           <w:sz w:val="30"/>
           <w:szCs w:val="30"/>
         </w:rPr>
-      </w:pPr>
-    </w:p>
-    <w:p>
-      <w:pPr>
-        <w:ind w:left="-2" w:firstLine="722"/>
-        <w:rPr>
-          <w:b/>
-          <w:sz w:val="30"/>
-          <w:szCs w:val="30"/>
-        </w:rPr>
-      </w:pPr>
-      <w:r>
-        <w:rPr>
-          <w:b/>
-          <w:sz w:val="30"/>
-          <w:szCs w:val="30"/>
-        </w:rPr>
-        <w:t>Premium</w:t>
+        <w:t>Instructor</w:t>
       </w:r>
     </w:p>
     <w:p>
@@ -3998,7 +4431,7 @@
           <w:sz w:val="22"/>
           <w:szCs w:val="22"/>
         </w:rPr>
-        <w:t xml:space="preserve">All Learner functionalities </w:t>
+        <w:t>All of the premium functionalities</w:t>
       </w:r>
     </w:p>
     <w:p>
@@ -4028,7 +4461,7 @@
           <w:sz w:val="22"/>
           <w:szCs w:val="22"/>
         </w:rPr>
-        <w:t xml:space="preserve">Access to exclusive courses </w:t>
+        <w:t>Create your own courses</w:t>
       </w:r>
     </w:p>
     <w:p>
@@ -4058,7 +4491,7 @@
           <w:sz w:val="22"/>
           <w:szCs w:val="22"/>
         </w:rPr>
-        <w:t xml:space="preserve">Create your own community to study with your friends </w:t>
+        <w:t>Publish your own contents</w:t>
       </w:r>
     </w:p>
     <w:p>
@@ -4088,7 +4521,7 @@
           <w:sz w:val="22"/>
           <w:szCs w:val="22"/>
         </w:rPr>
-        <w:t>Manage your community by inviting new members</w:t>
+        <w:t>Upload quizzes for students to take</w:t>
       </w:r>
     </w:p>
     <w:p>
@@ -4118,7 +4551,7 @@
           <w:sz w:val="22"/>
           <w:szCs w:val="22"/>
         </w:rPr>
-        <w:t xml:space="preserve">Ban someone from your community </w:t>
+        <w:t>Upload assignments for students to take</w:t>
       </w:r>
     </w:p>
     <w:p>
@@ -4148,7 +4581,7 @@
           <w:sz w:val="22"/>
           <w:szCs w:val="22"/>
         </w:rPr>
-        <w:t>Check the recommended courses generated based on your selections</w:t>
+        <w:t>Update your previously generated content.</w:t>
       </w:r>
     </w:p>
     <w:p>
@@ -4178,7 +4611,7 @@
           <w:sz w:val="22"/>
           <w:szCs w:val="22"/>
         </w:rPr>
-        <w:t xml:space="preserve">Many discounts </w:t>
+        <w:t>Communicate with users that request for your help</w:t>
       </w:r>
     </w:p>
     <w:p>
@@ -4208,7 +4641,7 @@
           <w:sz w:val="22"/>
           <w:szCs w:val="22"/>
         </w:rPr>
-        <w:t xml:space="preserve">Early Access to new courses </w:t>
+        <w:t xml:space="preserve">Get insights into your course’s Performance </w:t>
       </w:r>
     </w:p>
     <w:p>
@@ -4238,7 +4671,7 @@
           <w:sz w:val="22"/>
           <w:szCs w:val="22"/>
         </w:rPr>
-        <w:t>Contact the instructor at any time</w:t>
+        <w:t xml:space="preserve">Access instructor-only resources </w:t>
       </w:r>
     </w:p>
     <w:p>
@@ -4268,532 +4701,7 @@
           <w:sz w:val="22"/>
           <w:szCs w:val="22"/>
         </w:rPr>
-        <w:t xml:space="preserve">Attend webinars with industry experts </w:t>
-      </w:r>
-    </w:p>
-    <w:p>
-      <w:pPr>
-        <w:numPr>
-          <w:ilvl w:val="0"/>
-          <w:numId w:val="6"/>
-        </w:numPr>
-        <w:pBdr>
-          <w:top w:val="nil"/>
-          <w:left w:val="nil"/>
-          <w:bottom w:val="nil"/>
-          <w:right w:val="nil"/>
-          <w:between w:val="nil"/>
-        </w:pBdr>
-        <w:spacing w:line="259" w:lineRule="auto"/>
-        <w:ind w:left="0" w:hanging="2"/>
-        <w:rPr>
-          <w:sz w:val="18"/>
-          <w:szCs w:val="18"/>
-        </w:rPr>
-      </w:pPr>
-      <w:r>
-        <w:rPr>
-          <w:rFonts w:ascii="Times New Roman" w:eastAsia="Times New Roman" w:hAnsi="Times New Roman" w:cs="Times New Roman"/>
-          <w:color w:val="000000"/>
-          <w:sz w:val="22"/>
-          <w:szCs w:val="22"/>
-        </w:rPr>
-        <w:t xml:space="preserve">Free access to downloadable resources </w:t>
-      </w:r>
-    </w:p>
-    <w:p>
-      <w:pPr>
-        <w:numPr>
-          <w:ilvl w:val="0"/>
-          <w:numId w:val="6"/>
-        </w:numPr>
-        <w:pBdr>
-          <w:top w:val="nil"/>
-          <w:left w:val="nil"/>
-          <w:bottom w:val="nil"/>
-          <w:right w:val="nil"/>
-          <w:between w:val="nil"/>
-        </w:pBdr>
-        <w:spacing w:line="259" w:lineRule="auto"/>
-        <w:ind w:left="0" w:hanging="2"/>
-        <w:rPr>
-          <w:sz w:val="18"/>
-          <w:szCs w:val="18"/>
-        </w:rPr>
-      </w:pPr>
-      <w:r>
-        <w:rPr>
-          <w:rFonts w:ascii="Times New Roman" w:eastAsia="Times New Roman" w:hAnsi="Times New Roman" w:cs="Times New Roman"/>
-          <w:color w:val="000000"/>
-          <w:sz w:val="22"/>
-          <w:szCs w:val="22"/>
-        </w:rPr>
-        <w:t xml:space="preserve">Priority Support </w:t>
-      </w:r>
-    </w:p>
-    <w:p>
-      <w:pPr>
-        <w:numPr>
-          <w:ilvl w:val="0"/>
-          <w:numId w:val="6"/>
-        </w:numPr>
-        <w:pBdr>
-          <w:top w:val="nil"/>
-          <w:left w:val="nil"/>
-          <w:bottom w:val="nil"/>
-          <w:right w:val="nil"/>
-          <w:between w:val="nil"/>
-        </w:pBdr>
-        <w:spacing w:line="259" w:lineRule="auto"/>
-        <w:ind w:left="0" w:hanging="2"/>
-        <w:rPr>
-          <w:sz w:val="18"/>
-          <w:szCs w:val="18"/>
-        </w:rPr>
-      </w:pPr>
-      <w:r>
-        <w:rPr>
-          <w:rFonts w:ascii="Times New Roman" w:eastAsia="Times New Roman" w:hAnsi="Times New Roman" w:cs="Times New Roman"/>
-          <w:color w:val="000000"/>
-          <w:sz w:val="22"/>
-          <w:szCs w:val="22"/>
-        </w:rPr>
-        <w:t xml:space="preserve">Notification for any upcoming activates </w:t>
-      </w:r>
-    </w:p>
-    <w:p>
-      <w:pPr>
-        <w:numPr>
-          <w:ilvl w:val="0"/>
-          <w:numId w:val="6"/>
-        </w:numPr>
-        <w:pBdr>
-          <w:top w:val="nil"/>
-          <w:left w:val="nil"/>
-          <w:bottom w:val="nil"/>
-          <w:right w:val="nil"/>
-          <w:between w:val="nil"/>
-        </w:pBdr>
-        <w:spacing w:line="259" w:lineRule="auto"/>
-        <w:ind w:left="0" w:hanging="2"/>
-        <w:rPr>
-          <w:sz w:val="18"/>
-          <w:szCs w:val="18"/>
-        </w:rPr>
-      </w:pPr>
-      <w:r>
-        <w:rPr>
-          <w:rFonts w:ascii="Times New Roman" w:eastAsia="Times New Roman" w:hAnsi="Times New Roman" w:cs="Times New Roman"/>
-          <w:color w:val="000000"/>
-          <w:sz w:val="22"/>
-          <w:szCs w:val="22"/>
-        </w:rPr>
-        <w:t>Check upcoming activities regardless if you are registered or not</w:t>
-      </w:r>
-    </w:p>
-    <w:p>
-      <w:pPr>
-        <w:numPr>
-          <w:ilvl w:val="0"/>
-          <w:numId w:val="6"/>
-        </w:numPr>
-        <w:pBdr>
-          <w:top w:val="nil"/>
-          <w:left w:val="nil"/>
-          <w:bottom w:val="nil"/>
-          <w:right w:val="nil"/>
-          <w:between w:val="nil"/>
-        </w:pBdr>
-        <w:spacing w:after="160" w:line="259" w:lineRule="auto"/>
-        <w:ind w:left="0" w:hanging="2"/>
-        <w:rPr>
-          <w:sz w:val="18"/>
-          <w:szCs w:val="18"/>
-        </w:rPr>
-      </w:pPr>
-      <w:r>
-        <w:rPr>
-          <w:rFonts w:ascii="Times New Roman" w:eastAsia="Times New Roman" w:hAnsi="Times New Roman" w:cs="Times New Roman"/>
-          <w:color w:val="000000"/>
-          <w:sz w:val="22"/>
-          <w:szCs w:val="22"/>
-        </w:rPr>
-        <w:t>Cancel their Premium subscription</w:t>
-      </w:r>
-    </w:p>
-    <w:p>
-      <w:pPr>
-        <w:ind w:hanging="2"/>
-        <w:rPr>
-          <w:sz w:val="24"/>
-          <w:szCs w:val="24"/>
-        </w:rPr>
-      </w:pPr>
-    </w:p>
-    <w:p>
-      <w:pPr>
-        <w:ind w:left="718" w:firstLine="2"/>
-        <w:rPr>
-          <w:b/>
-          <w:sz w:val="30"/>
-          <w:szCs w:val="30"/>
-        </w:rPr>
-      </w:pPr>
-      <w:r>
-        <w:rPr>
-          <w:b/>
-          <w:sz w:val="30"/>
-          <w:szCs w:val="30"/>
-        </w:rPr>
-        <w:t>Instructor</w:t>
-      </w:r>
-    </w:p>
-    <w:p>
-      <w:pPr>
-        <w:numPr>
-          <w:ilvl w:val="0"/>
-          <w:numId w:val="6"/>
-        </w:numPr>
-        <w:pBdr>
-          <w:top w:val="nil"/>
-          <w:left w:val="nil"/>
-          <w:bottom w:val="nil"/>
-          <w:right w:val="nil"/>
-          <w:between w:val="nil"/>
-        </w:pBdr>
-        <w:spacing w:line="259" w:lineRule="auto"/>
-        <w:ind w:left="0" w:hanging="2"/>
-        <w:rPr>
-          <w:sz w:val="18"/>
-          <w:szCs w:val="18"/>
-        </w:rPr>
-      </w:pPr>
-      <w:r>
-        <w:rPr>
-          <w:rFonts w:ascii="Times New Roman" w:eastAsia="Times New Roman" w:hAnsi="Times New Roman" w:cs="Times New Roman"/>
-          <w:color w:val="000000"/>
-          <w:sz w:val="22"/>
-          <w:szCs w:val="22"/>
-        </w:rPr>
-        <w:t>All of the premium functionalities</w:t>
-      </w:r>
-    </w:p>
-    <w:p>
-      <w:pPr>
-        <w:numPr>
-          <w:ilvl w:val="0"/>
-          <w:numId w:val="6"/>
-        </w:numPr>
-        <w:pBdr>
-          <w:top w:val="nil"/>
-          <w:left w:val="nil"/>
-          <w:bottom w:val="nil"/>
-          <w:right w:val="nil"/>
-          <w:between w:val="nil"/>
-        </w:pBdr>
-        <w:spacing w:line="259" w:lineRule="auto"/>
-        <w:ind w:left="0" w:hanging="2"/>
-        <w:rPr>
-          <w:sz w:val="18"/>
-          <w:szCs w:val="18"/>
-        </w:rPr>
-      </w:pPr>
-      <w:r>
-        <w:rPr>
-          <w:rFonts w:ascii="Times New Roman" w:eastAsia="Times New Roman" w:hAnsi="Times New Roman" w:cs="Times New Roman"/>
-          <w:color w:val="000000"/>
-          <w:sz w:val="22"/>
-          <w:szCs w:val="22"/>
-        </w:rPr>
-        <w:t>Create your own courses</w:t>
-      </w:r>
-    </w:p>
-    <w:p>
-      <w:pPr>
-        <w:numPr>
-          <w:ilvl w:val="0"/>
-          <w:numId w:val="6"/>
-        </w:numPr>
-        <w:pBdr>
-          <w:top w:val="nil"/>
-          <w:left w:val="nil"/>
-          <w:bottom w:val="nil"/>
-          <w:right w:val="nil"/>
-          <w:between w:val="nil"/>
-        </w:pBdr>
-        <w:spacing w:line="259" w:lineRule="auto"/>
-        <w:ind w:left="0" w:hanging="2"/>
-        <w:rPr>
-          <w:sz w:val="18"/>
-          <w:szCs w:val="18"/>
-        </w:rPr>
-      </w:pPr>
-      <w:r>
-        <w:rPr>
-          <w:rFonts w:ascii="Times New Roman" w:eastAsia="Times New Roman" w:hAnsi="Times New Roman" w:cs="Times New Roman"/>
-          <w:color w:val="000000"/>
-          <w:sz w:val="22"/>
-          <w:szCs w:val="22"/>
-        </w:rPr>
-        <w:t>Publish your own contents</w:t>
-      </w:r>
-    </w:p>
-    <w:p>
-      <w:pPr>
-        <w:numPr>
-          <w:ilvl w:val="0"/>
-          <w:numId w:val="6"/>
-        </w:numPr>
-        <w:pBdr>
-          <w:top w:val="nil"/>
-          <w:left w:val="nil"/>
-          <w:bottom w:val="nil"/>
-          <w:right w:val="nil"/>
-          <w:between w:val="nil"/>
-        </w:pBdr>
-        <w:spacing w:line="259" w:lineRule="auto"/>
-        <w:ind w:left="0" w:hanging="2"/>
-        <w:rPr>
-          <w:sz w:val="18"/>
-          <w:szCs w:val="18"/>
-        </w:rPr>
-      </w:pPr>
-      <w:r>
-        <w:rPr>
-          <w:rFonts w:ascii="Times New Roman" w:eastAsia="Times New Roman" w:hAnsi="Times New Roman" w:cs="Times New Roman"/>
-          <w:color w:val="000000"/>
-          <w:sz w:val="22"/>
-          <w:szCs w:val="22"/>
-        </w:rPr>
-        <w:t>Update your previously generated content.</w:t>
-      </w:r>
-    </w:p>
-    <w:p>
-      <w:pPr>
-        <w:numPr>
-          <w:ilvl w:val="0"/>
-          <w:numId w:val="6"/>
-        </w:numPr>
-        <w:pBdr>
-          <w:top w:val="nil"/>
-          <w:left w:val="nil"/>
-          <w:bottom w:val="nil"/>
-          <w:right w:val="nil"/>
-          <w:between w:val="nil"/>
-        </w:pBdr>
-        <w:spacing w:line="259" w:lineRule="auto"/>
-        <w:ind w:left="0" w:hanging="2"/>
-        <w:rPr>
-          <w:sz w:val="18"/>
-          <w:szCs w:val="18"/>
-        </w:rPr>
-      </w:pPr>
-      <w:r>
-        <w:rPr>
-          <w:rFonts w:ascii="Times New Roman" w:eastAsia="Times New Roman" w:hAnsi="Times New Roman" w:cs="Times New Roman"/>
-          <w:color w:val="000000"/>
-          <w:sz w:val="22"/>
-          <w:szCs w:val="22"/>
-        </w:rPr>
-        <w:t>Communicate with users that request for your help</w:t>
-      </w:r>
-    </w:p>
-    <w:p>
-      <w:pPr>
-        <w:numPr>
-          <w:ilvl w:val="0"/>
-          <w:numId w:val="6"/>
-        </w:numPr>
-        <w:pBdr>
-          <w:top w:val="nil"/>
-          <w:left w:val="nil"/>
-          <w:bottom w:val="nil"/>
-          <w:right w:val="nil"/>
-          <w:between w:val="nil"/>
-        </w:pBdr>
-        <w:spacing w:line="259" w:lineRule="auto"/>
-        <w:ind w:left="0" w:hanging="2"/>
-        <w:rPr>
-          <w:sz w:val="18"/>
-          <w:szCs w:val="18"/>
-        </w:rPr>
-      </w:pPr>
-      <w:r>
-        <w:rPr>
-          <w:rFonts w:ascii="Times New Roman" w:eastAsia="Times New Roman" w:hAnsi="Times New Roman" w:cs="Times New Roman"/>
-          <w:color w:val="000000"/>
-          <w:sz w:val="22"/>
-          <w:szCs w:val="22"/>
-        </w:rPr>
-        <w:t xml:space="preserve">Get insights into your course’s Performance </w:t>
-      </w:r>
-    </w:p>
-    <w:p>
-      <w:pPr>
-        <w:numPr>
-          <w:ilvl w:val="0"/>
-          <w:numId w:val="6"/>
-        </w:numPr>
-        <w:pBdr>
-          <w:top w:val="nil"/>
-          <w:left w:val="nil"/>
-          <w:bottom w:val="nil"/>
-          <w:right w:val="nil"/>
-          <w:between w:val="nil"/>
-        </w:pBdr>
-        <w:spacing w:line="259" w:lineRule="auto"/>
-        <w:ind w:left="0" w:hanging="2"/>
-        <w:rPr>
-          <w:sz w:val="18"/>
-          <w:szCs w:val="18"/>
-        </w:rPr>
-      </w:pPr>
-      <w:r>
-        <w:rPr>
-          <w:rFonts w:ascii="Times New Roman" w:eastAsia="Times New Roman" w:hAnsi="Times New Roman" w:cs="Times New Roman"/>
-          <w:color w:val="000000"/>
-          <w:sz w:val="22"/>
-          <w:szCs w:val="22"/>
-        </w:rPr>
-        <w:t xml:space="preserve">Access instructor-only resources </w:t>
-      </w:r>
-    </w:p>
-    <w:p>
-      <w:pPr>
-        <w:numPr>
-          <w:ilvl w:val="0"/>
-          <w:numId w:val="6"/>
-        </w:numPr>
-        <w:pBdr>
-          <w:top w:val="nil"/>
-          <w:left w:val="nil"/>
-          <w:bottom w:val="nil"/>
-          <w:right w:val="nil"/>
-          <w:between w:val="nil"/>
-        </w:pBdr>
-        <w:spacing w:line="259" w:lineRule="auto"/>
-        <w:ind w:left="0" w:hanging="2"/>
-        <w:rPr>
-          <w:sz w:val="18"/>
-          <w:szCs w:val="18"/>
-        </w:rPr>
-      </w:pPr>
-      <w:r>
-        <w:rPr>
-          <w:rFonts w:ascii="Times New Roman" w:eastAsia="Times New Roman" w:hAnsi="Times New Roman" w:cs="Times New Roman"/>
-          <w:color w:val="000000"/>
-          <w:sz w:val="22"/>
-          <w:szCs w:val="22"/>
-        </w:rPr>
-        <w:t>Get notified for any students’ question, assignment hand-in etc.</w:t>
-      </w:r>
-    </w:p>
-    <w:p>
-      <w:pPr>
-        <w:numPr>
-          <w:ilvl w:val="0"/>
-          <w:numId w:val="6"/>
-        </w:numPr>
-        <w:pBdr>
-          <w:top w:val="nil"/>
-          <w:left w:val="nil"/>
-          <w:bottom w:val="nil"/>
-          <w:right w:val="nil"/>
-          <w:between w:val="nil"/>
-        </w:pBdr>
-        <w:spacing w:line="259" w:lineRule="auto"/>
-        <w:ind w:left="0" w:hanging="2"/>
-        <w:rPr>
-          <w:sz w:val="18"/>
-          <w:szCs w:val="18"/>
-        </w:rPr>
-      </w:pPr>
-      <w:r>
-        <w:rPr>
-          <w:rFonts w:ascii="Times New Roman" w:eastAsia="Times New Roman" w:hAnsi="Times New Roman" w:cs="Times New Roman"/>
-          <w:color w:val="000000"/>
-          <w:sz w:val="22"/>
-          <w:szCs w:val="22"/>
-        </w:rPr>
-        <w:t xml:space="preserve">Record any upcoming activates </w:t>
-      </w:r>
-    </w:p>
-    <w:p>
-      <w:pPr>
-        <w:numPr>
-          <w:ilvl w:val="0"/>
-          <w:numId w:val="6"/>
-        </w:numPr>
-        <w:pBdr>
-          <w:top w:val="nil"/>
-          <w:left w:val="nil"/>
-          <w:bottom w:val="nil"/>
-          <w:right w:val="nil"/>
-          <w:between w:val="nil"/>
-        </w:pBdr>
-        <w:spacing w:line="259" w:lineRule="auto"/>
-        <w:ind w:left="0" w:hanging="2"/>
-        <w:rPr>
-          <w:sz w:val="18"/>
-          <w:szCs w:val="18"/>
-        </w:rPr>
-      </w:pPr>
-      <w:r>
-        <w:rPr>
-          <w:rFonts w:ascii="Times New Roman" w:eastAsia="Times New Roman" w:hAnsi="Times New Roman" w:cs="Times New Roman"/>
-          <w:color w:val="000000"/>
-          <w:sz w:val="22"/>
-          <w:szCs w:val="22"/>
-        </w:rPr>
-        <w:t xml:space="preserve">Organize online Meetings with the users </w:t>
-      </w:r>
-    </w:p>
-    <w:p>
-      <w:pPr>
-        <w:numPr>
-          <w:ilvl w:val="0"/>
-          <w:numId w:val="6"/>
-        </w:numPr>
-        <w:pBdr>
-          <w:top w:val="nil"/>
-          <w:left w:val="nil"/>
-          <w:bottom w:val="nil"/>
-          <w:right w:val="nil"/>
-          <w:between w:val="nil"/>
-        </w:pBdr>
-        <w:spacing w:line="259" w:lineRule="auto"/>
-        <w:ind w:left="0" w:hanging="2"/>
-        <w:rPr>
-          <w:sz w:val="18"/>
-          <w:szCs w:val="18"/>
-        </w:rPr>
-      </w:pPr>
-      <w:r>
-        <w:rPr>
-          <w:rFonts w:ascii="Times New Roman" w:eastAsia="Times New Roman" w:hAnsi="Times New Roman" w:cs="Times New Roman"/>
-          <w:color w:val="000000"/>
-          <w:sz w:val="22"/>
-          <w:szCs w:val="22"/>
-        </w:rPr>
-        <w:t xml:space="preserve">Cancel their </w:t>
-      </w:r>
-      <w:r>
-        <w:rPr>
-          <w:rFonts w:ascii="Times New Roman" w:eastAsia="Times New Roman" w:hAnsi="Times New Roman" w:cs="Times New Roman"/>
-          <w:color w:val="000000"/>
-          <w:sz w:val="22"/>
-          <w:szCs w:val="22"/>
-        </w:rPr>
-        <w:t>instructor</w:t>
-      </w:r>
-      <w:r>
-        <w:rPr>
-          <w:rFonts w:ascii="Times New Roman" w:eastAsia="Times New Roman" w:hAnsi="Times New Roman" w:cs="Times New Roman"/>
-          <w:color w:val="000000"/>
-          <w:sz w:val="22"/>
-          <w:szCs w:val="22"/>
-        </w:rPr>
-        <w:t xml:space="preserve"> subscription</w:t>
+        <w:t>Get notified for any students’ question.</w:t>
       </w:r>
     </w:p>
     <w:p>
@@ -5122,7 +5030,6 @@
         <w:rPr>
           <w:rFonts w:ascii="Times New Roman" w:eastAsia="Times New Roman" w:hAnsi="Times New Roman" w:cs="Times New Roman"/>
         </w:rPr>
-        <w:lastRenderedPageBreak/>
         <w:t>Constraints</w:t>
       </w:r>
     </w:p>
@@ -5207,6 +5114,7 @@
           <w:sz w:val="24"/>
           <w:szCs w:val="24"/>
         </w:rPr>
+        <w:lastRenderedPageBreak/>
         <w:t>The instructor can only participate in virtual events and workshops only if they have an active course.</w:t>
       </w:r>
     </w:p>
@@ -5846,18 +5754,7 @@
           <w:szCs w:val="22"/>
           <w:u w:val="single"/>
         </w:rPr>
-        <w:t xml:space="preserve"> D, Organizing the </w:t>
-      </w:r>
-      <w:proofErr w:type="gramStart"/>
-      <w:r>
-        <w:rPr>
-          <w:rFonts w:ascii="Times New Roman" w:eastAsia="Times New Roman" w:hAnsi="Times New Roman" w:cs="Times New Roman"/>
-          <w:color w:val="000000"/>
-          <w:sz w:val="22"/>
-          <w:szCs w:val="22"/>
-          <w:u w:val="single"/>
-        </w:rPr>
-        <w:t>Requirements</w:t>
+        <w:t xml:space="preserve"> D, Organizing the Requirements</w:t>
       </w:r>
       <w:r>
         <w:rPr>
@@ -5866,17 +5763,7 @@
           <w:sz w:val="22"/>
           <w:szCs w:val="22"/>
         </w:rPr>
-        <w:t xml:space="preserve">  for</w:t>
-      </w:r>
-      <w:proofErr w:type="gramEnd"/>
-      <w:r>
-        <w:rPr>
-          <w:rFonts w:ascii="Times New Roman" w:eastAsia="Times New Roman" w:hAnsi="Times New Roman" w:cs="Times New Roman"/>
-          <w:color w:val="000000"/>
-          <w:sz w:val="22"/>
-          <w:szCs w:val="22"/>
-        </w:rPr>
-        <w:t xml:space="preserve"> different ways to organize these requirements.</w:t>
+        <w:t xml:space="preserve">  for different ways to organize these requirements.</w:t>
       </w:r>
     </w:p>
     <w:p>
@@ -5964,7 +5851,6 @@
           <w:sz w:val="22"/>
           <w:szCs w:val="22"/>
         </w:rPr>
-        <w:lastRenderedPageBreak/>
         <w:t>See the sample requirements in Functional Requirements, and System Interface/Integration, as well as these example priority definitions:</w:t>
       </w:r>
     </w:p>
@@ -6088,6 +5974,7 @@
           <w:sz w:val="22"/>
           <w:szCs w:val="22"/>
         </w:rPr>
+        <w:lastRenderedPageBreak/>
         <w:t>Priority 2 – The requirement is needed for improved processing, and the fulfillment of the requirement will create immediate benefits</w:t>
       </w:r>
     </w:p>
@@ -6119,27 +6006,7 @@
           <w:sz w:val="22"/>
           <w:szCs w:val="22"/>
         </w:rPr>
-        <w:t xml:space="preserve">Priority 3 – The requirement is a “nice to </w:t>
-      </w:r>
-      <w:proofErr w:type="gramStart"/>
-      <w:r>
-        <w:rPr>
-          <w:rFonts w:ascii="Times New Roman" w:eastAsia="Times New Roman" w:hAnsi="Times New Roman" w:cs="Times New Roman"/>
-          <w:color w:val="000000"/>
-          <w:sz w:val="22"/>
-          <w:szCs w:val="22"/>
-        </w:rPr>
-        <w:t>have”  which</w:t>
-      </w:r>
-      <w:proofErr w:type="gramEnd"/>
-      <w:r>
-        <w:rPr>
-          <w:rFonts w:ascii="Times New Roman" w:eastAsia="Times New Roman" w:hAnsi="Times New Roman" w:cs="Times New Roman"/>
-          <w:color w:val="000000"/>
-          <w:sz w:val="22"/>
-          <w:szCs w:val="22"/>
-        </w:rPr>
-        <w:t xml:space="preserve"> may include new functionality</w:t>
+        <w:t>Priority 3 – The requirement is a “nice to have”  which may include new functionality</w:t>
       </w:r>
     </w:p>
     <w:p>
@@ -7376,7 +7243,6 @@
                 <w:sz w:val="24"/>
                 <w:szCs w:val="24"/>
               </w:rPr>
-              <w:lastRenderedPageBreak/>
               <w:t>R_04</w:t>
             </w:r>
           </w:p>
@@ -7547,6 +7413,7 @@
                 <w:sz w:val="24"/>
                 <w:szCs w:val="24"/>
               </w:rPr>
+              <w:lastRenderedPageBreak/>
               <w:t>R_05</w:t>
             </w:r>
           </w:p>
@@ -9077,7 +8944,6 @@
                 <w:sz w:val="24"/>
                 <w:szCs w:val="24"/>
               </w:rPr>
-              <w:lastRenderedPageBreak/>
               <w:t>R_14</w:t>
             </w:r>
           </w:p>
@@ -9248,6 +9114,7 @@
                 <w:sz w:val="24"/>
                 <w:szCs w:val="24"/>
               </w:rPr>
+              <w:lastRenderedPageBreak/>
               <w:t>R_15</w:t>
             </w:r>
           </w:p>
@@ -11135,7 +11002,6 @@
                 <w:sz w:val="24"/>
                 <w:szCs w:val="24"/>
               </w:rPr>
-              <w:lastRenderedPageBreak/>
               <w:t>R_26</w:t>
             </w:r>
           </w:p>
@@ -11306,6 +11172,7 @@
                 <w:sz w:val="24"/>
                 <w:szCs w:val="24"/>
               </w:rPr>
+              <w:lastRenderedPageBreak/>
               <w:t>R_27</w:t>
             </w:r>
           </w:p>
@@ -12456,9 +12323,840 @@
           </w:p>
         </w:tc>
       </w:tr>
+      <w:tr>
+        <w:trPr>
+          <w:cantSplit/>
+        </w:trPr>
+        <w:tc>
+          <w:tcPr>
+            <w:tcW w:w="805" w:type="dxa"/>
+          </w:tcPr>
+          <w:p>
+            <w:pPr>
+              <w:pBdr>
+                <w:top w:val="nil"/>
+                <w:left w:val="nil"/>
+                <w:bottom w:val="nil"/>
+                <w:right w:val="nil"/>
+                <w:between w:val="nil"/>
+              </w:pBdr>
+              <w:spacing w:before="60" w:after="60"/>
+              <w:ind w:firstLine="0"/>
+              <w:rPr>
+                <w:rFonts w:ascii="Times New Roman" w:eastAsia="Times New Roman" w:hAnsi="Times New Roman" w:cs="Times New Roman"/>
+                <w:color w:val="000000" w:themeColor="text1"/>
+                <w:sz w:val="24"/>
+                <w:szCs w:val="24"/>
+              </w:rPr>
+            </w:pPr>
+            <w:r>
+              <w:rPr>
+                <w:rFonts w:ascii="Times New Roman" w:eastAsia="Times New Roman" w:hAnsi="Times New Roman" w:cs="Times New Roman"/>
+                <w:color w:val="000000" w:themeColor="text1"/>
+                <w:sz w:val="24"/>
+                <w:szCs w:val="24"/>
+              </w:rPr>
+              <w:t>R_34</w:t>
+            </w:r>
+          </w:p>
+        </w:tc>
+        <w:tc>
+          <w:tcPr>
+            <w:tcW w:w="3203" w:type="dxa"/>
+          </w:tcPr>
+          <w:p>
+            <w:pPr>
+              <w:pBdr>
+                <w:top w:val="nil"/>
+                <w:left w:val="nil"/>
+                <w:bottom w:val="nil"/>
+                <w:right w:val="nil"/>
+                <w:between w:val="nil"/>
+              </w:pBdr>
+              <w:spacing w:before="60" w:after="60"/>
+              <w:ind w:firstLine="0"/>
+              <w:rPr>
+                <w:rFonts w:ascii="Times New Roman" w:eastAsia="Times New Roman" w:hAnsi="Times New Roman" w:cs="Times New Roman"/>
+                <w:color w:val="000000" w:themeColor="text1"/>
+                <w:sz w:val="24"/>
+                <w:szCs w:val="24"/>
+              </w:rPr>
+            </w:pPr>
+            <w:r>
+              <w:rPr>
+                <w:rFonts w:ascii="Times New Roman" w:eastAsia="Times New Roman" w:hAnsi="Times New Roman" w:cs="Times New Roman"/>
+                <w:color w:val="000000" w:themeColor="text1"/>
+                <w:sz w:val="24"/>
+                <w:szCs w:val="24"/>
+              </w:rPr>
+              <w:t>Users can receive points when taking quizzes</w:t>
+            </w:r>
+          </w:p>
+        </w:tc>
+        <w:tc>
+          <w:tcPr>
+            <w:tcW w:w="2767" w:type="dxa"/>
+          </w:tcPr>
+          <w:p>
+            <w:pPr>
+              <w:pStyle w:val="NormalWeb"/>
+              <w:pBdr>
+                <w:top w:val="single" w:sz="2" w:space="0" w:color="D9D9E3"/>
+                <w:left w:val="single" w:sz="2" w:space="0" w:color="D9D9E3"/>
+                <w:bottom w:val="single" w:sz="2" w:space="0" w:color="D9D9E3"/>
+                <w:right w:val="single" w:sz="2" w:space="0" w:color="D9D9E3"/>
+              </w:pBdr>
+              <w:spacing w:before="0" w:beforeAutospacing="0" w:after="0" w:afterAutospacing="0"/>
+            </w:pPr>
+            <w:r>
+              <w:t xml:space="preserve">When a user takes </w:t>
+            </w:r>
+            <w:r>
+              <w:t>quizzes,</w:t>
+            </w:r>
+            <w:r>
+              <w:t xml:space="preserve"> he can receive points based on how well they performed in the quizzes</w:t>
+            </w:r>
+          </w:p>
+        </w:tc>
+        <w:tc>
+          <w:tcPr>
+            <w:tcW w:w="900" w:type="dxa"/>
+          </w:tcPr>
+          <w:p>
+            <w:pPr>
+              <w:pBdr>
+                <w:top w:val="nil"/>
+                <w:left w:val="nil"/>
+                <w:bottom w:val="nil"/>
+                <w:right w:val="nil"/>
+                <w:between w:val="nil"/>
+              </w:pBdr>
+              <w:spacing w:before="60" w:after="60"/>
+              <w:ind w:hanging="2"/>
+              <w:rPr>
+                <w:rFonts w:ascii="Times New Roman" w:eastAsia="Times New Roman" w:hAnsi="Times New Roman" w:cs="Times New Roman"/>
+                <w:color w:val="000000" w:themeColor="text1"/>
+              </w:rPr>
+            </w:pPr>
+          </w:p>
+        </w:tc>
+        <w:tc>
+          <w:tcPr>
+            <w:tcW w:w="1080" w:type="dxa"/>
+          </w:tcPr>
+          <w:p>
+            <w:pPr>
+              <w:pBdr>
+                <w:top w:val="nil"/>
+                <w:left w:val="nil"/>
+                <w:bottom w:val="nil"/>
+                <w:right w:val="nil"/>
+                <w:between w:val="nil"/>
+              </w:pBdr>
+              <w:spacing w:before="60" w:after="60"/>
+              <w:ind w:hanging="2"/>
+              <w:rPr>
+                <w:rFonts w:ascii="Times New Roman" w:eastAsia="Times New Roman" w:hAnsi="Times New Roman" w:cs="Times New Roman"/>
+                <w:color w:val="000000" w:themeColor="text1"/>
+              </w:rPr>
+            </w:pPr>
+          </w:p>
+        </w:tc>
+        <w:tc>
+          <w:tcPr>
+            <w:tcW w:w="1440" w:type="dxa"/>
+          </w:tcPr>
+          <w:p>
+            <w:pPr>
+              <w:pBdr>
+                <w:top w:val="nil"/>
+                <w:left w:val="nil"/>
+                <w:bottom w:val="nil"/>
+                <w:right w:val="nil"/>
+                <w:between w:val="nil"/>
+              </w:pBdr>
+              <w:spacing w:before="60" w:after="60"/>
+              <w:ind w:hanging="2"/>
+              <w:rPr>
+                <w:rFonts w:ascii="Times New Roman" w:eastAsia="Times New Roman" w:hAnsi="Times New Roman" w:cs="Times New Roman"/>
+                <w:color w:val="000000" w:themeColor="text1"/>
+              </w:rPr>
+            </w:pPr>
+          </w:p>
+        </w:tc>
+      </w:tr>
+      <w:tr>
+        <w:trPr>
+          <w:cantSplit/>
+        </w:trPr>
+        <w:tc>
+          <w:tcPr>
+            <w:tcW w:w="805" w:type="dxa"/>
+          </w:tcPr>
+          <w:p>
+            <w:pPr>
+              <w:pBdr>
+                <w:top w:val="nil"/>
+                <w:left w:val="nil"/>
+                <w:bottom w:val="nil"/>
+                <w:right w:val="nil"/>
+                <w:between w:val="nil"/>
+              </w:pBdr>
+              <w:spacing w:before="60" w:after="60"/>
+              <w:ind w:firstLine="0"/>
+              <w:rPr>
+                <w:rFonts w:ascii="Times New Roman" w:eastAsia="Times New Roman" w:hAnsi="Times New Roman" w:cs="Times New Roman"/>
+                <w:color w:val="000000" w:themeColor="text1"/>
+                <w:sz w:val="24"/>
+                <w:szCs w:val="24"/>
+              </w:rPr>
+            </w:pPr>
+            <w:r>
+              <w:rPr>
+                <w:rFonts w:ascii="Times New Roman" w:eastAsia="Times New Roman" w:hAnsi="Times New Roman" w:cs="Times New Roman"/>
+                <w:color w:val="000000" w:themeColor="text1"/>
+                <w:sz w:val="24"/>
+                <w:szCs w:val="24"/>
+              </w:rPr>
+              <w:t>R_3</w:t>
+            </w:r>
+            <w:r>
+              <w:rPr>
+                <w:rFonts w:ascii="Times New Roman" w:eastAsia="Times New Roman" w:hAnsi="Times New Roman" w:cs="Times New Roman"/>
+                <w:color w:val="000000" w:themeColor="text1"/>
+                <w:sz w:val="24"/>
+                <w:szCs w:val="24"/>
+              </w:rPr>
+              <w:t>5</w:t>
+            </w:r>
+          </w:p>
+        </w:tc>
+        <w:tc>
+          <w:tcPr>
+            <w:tcW w:w="3203" w:type="dxa"/>
+          </w:tcPr>
+          <w:p>
+            <w:pPr>
+              <w:pBdr>
+                <w:top w:val="nil"/>
+                <w:left w:val="nil"/>
+                <w:bottom w:val="nil"/>
+                <w:right w:val="nil"/>
+                <w:between w:val="nil"/>
+              </w:pBdr>
+              <w:spacing w:before="60" w:after="60"/>
+              <w:ind w:firstLine="0"/>
+              <w:rPr>
+                <w:rFonts w:ascii="Times New Roman" w:eastAsia="Times New Roman" w:hAnsi="Times New Roman" w:cs="Times New Roman"/>
+                <w:color w:val="000000" w:themeColor="text1"/>
+                <w:sz w:val="24"/>
+                <w:szCs w:val="24"/>
+              </w:rPr>
+            </w:pPr>
+            <w:r>
+              <w:rPr>
+                <w:rFonts w:ascii="Times New Roman" w:eastAsia="Times New Roman" w:hAnsi="Times New Roman" w:cs="Times New Roman"/>
+                <w:color w:val="000000" w:themeColor="text1"/>
+                <w:sz w:val="24"/>
+                <w:szCs w:val="24"/>
+              </w:rPr>
+              <w:t xml:space="preserve">The user can receive a certificate after completing a course </w:t>
+            </w:r>
+            <w:r>
+              <w:rPr>
+                <w:rFonts w:ascii="Times New Roman" w:eastAsia="Times New Roman" w:hAnsi="Times New Roman" w:cs="Times New Roman"/>
+                <w:color w:val="000000" w:themeColor="text1"/>
+                <w:sz w:val="24"/>
+                <w:szCs w:val="24"/>
+              </w:rPr>
+              <w:t>with a high number of points</w:t>
+            </w:r>
+            <w:r>
+              <w:rPr>
+                <w:rFonts w:ascii="Times New Roman" w:eastAsia="Times New Roman" w:hAnsi="Times New Roman" w:cs="Times New Roman"/>
+                <w:color w:val="000000" w:themeColor="text1"/>
+                <w:sz w:val="24"/>
+                <w:szCs w:val="24"/>
+              </w:rPr>
+              <w:t xml:space="preserve">  </w:t>
+            </w:r>
+          </w:p>
+        </w:tc>
+        <w:tc>
+          <w:tcPr>
+            <w:tcW w:w="2767" w:type="dxa"/>
+          </w:tcPr>
+          <w:p>
+            <w:pPr>
+              <w:pStyle w:val="NormalWeb"/>
+              <w:pBdr>
+                <w:top w:val="single" w:sz="2" w:space="0" w:color="D9D9E3"/>
+                <w:left w:val="single" w:sz="2" w:space="0" w:color="D9D9E3"/>
+                <w:bottom w:val="single" w:sz="2" w:space="0" w:color="D9D9E3"/>
+                <w:right w:val="single" w:sz="2" w:space="0" w:color="D9D9E3"/>
+              </w:pBdr>
+              <w:spacing w:before="0" w:beforeAutospacing="0" w:after="0" w:afterAutospacing="0"/>
+            </w:pPr>
+            <w:r>
+              <w:t>If a user received a high amount of points from quizzes he with receive a certificate.</w:t>
+            </w:r>
+          </w:p>
+        </w:tc>
+        <w:tc>
+          <w:tcPr>
+            <w:tcW w:w="900" w:type="dxa"/>
+          </w:tcPr>
+          <w:p>
+            <w:pPr>
+              <w:pBdr>
+                <w:top w:val="nil"/>
+                <w:left w:val="nil"/>
+                <w:bottom w:val="nil"/>
+                <w:right w:val="nil"/>
+                <w:between w:val="nil"/>
+              </w:pBdr>
+              <w:spacing w:before="60" w:after="60"/>
+              <w:ind w:hanging="2"/>
+              <w:rPr>
+                <w:rFonts w:ascii="Times New Roman" w:eastAsia="Times New Roman" w:hAnsi="Times New Roman" w:cs="Times New Roman"/>
+                <w:color w:val="000000" w:themeColor="text1"/>
+              </w:rPr>
+            </w:pPr>
+          </w:p>
+        </w:tc>
+        <w:tc>
+          <w:tcPr>
+            <w:tcW w:w="1080" w:type="dxa"/>
+          </w:tcPr>
+          <w:p>
+            <w:pPr>
+              <w:pBdr>
+                <w:top w:val="nil"/>
+                <w:left w:val="nil"/>
+                <w:bottom w:val="nil"/>
+                <w:right w:val="nil"/>
+                <w:between w:val="nil"/>
+              </w:pBdr>
+              <w:spacing w:before="60" w:after="60"/>
+              <w:ind w:hanging="2"/>
+              <w:rPr>
+                <w:rFonts w:ascii="Times New Roman" w:eastAsia="Times New Roman" w:hAnsi="Times New Roman" w:cs="Times New Roman"/>
+                <w:color w:val="000000" w:themeColor="text1"/>
+              </w:rPr>
+            </w:pPr>
+          </w:p>
+        </w:tc>
+        <w:tc>
+          <w:tcPr>
+            <w:tcW w:w="1440" w:type="dxa"/>
+          </w:tcPr>
+          <w:p>
+            <w:pPr>
+              <w:pBdr>
+                <w:top w:val="nil"/>
+                <w:left w:val="nil"/>
+                <w:bottom w:val="nil"/>
+                <w:right w:val="nil"/>
+                <w:between w:val="nil"/>
+              </w:pBdr>
+              <w:spacing w:before="60" w:after="60"/>
+              <w:ind w:hanging="2"/>
+              <w:rPr>
+                <w:rFonts w:ascii="Times New Roman" w:eastAsia="Times New Roman" w:hAnsi="Times New Roman" w:cs="Times New Roman"/>
+                <w:color w:val="000000" w:themeColor="text1"/>
+              </w:rPr>
+            </w:pPr>
+          </w:p>
+        </w:tc>
+      </w:tr>
+      <w:tr>
+        <w:trPr>
+          <w:cantSplit/>
+        </w:trPr>
+        <w:tc>
+          <w:tcPr>
+            <w:tcW w:w="805" w:type="dxa"/>
+          </w:tcPr>
+          <w:p>
+            <w:pPr>
+              <w:pBdr>
+                <w:top w:val="nil"/>
+                <w:left w:val="nil"/>
+                <w:bottom w:val="nil"/>
+                <w:right w:val="nil"/>
+                <w:between w:val="nil"/>
+              </w:pBdr>
+              <w:spacing w:before="60" w:after="60"/>
+              <w:ind w:firstLine="0"/>
+              <w:rPr>
+                <w:rFonts w:ascii="Times New Roman" w:eastAsia="Times New Roman" w:hAnsi="Times New Roman" w:cs="Times New Roman"/>
+                <w:color w:val="000000" w:themeColor="text1"/>
+                <w:sz w:val="24"/>
+                <w:szCs w:val="24"/>
+              </w:rPr>
+            </w:pPr>
+            <w:r>
+              <w:rPr>
+                <w:rFonts w:ascii="Times New Roman" w:eastAsia="Times New Roman" w:hAnsi="Times New Roman" w:cs="Times New Roman"/>
+                <w:color w:val="000000" w:themeColor="text1"/>
+                <w:sz w:val="24"/>
+                <w:szCs w:val="24"/>
+              </w:rPr>
+              <w:lastRenderedPageBreak/>
+              <w:t>R_36</w:t>
+            </w:r>
+          </w:p>
+        </w:tc>
+        <w:tc>
+          <w:tcPr>
+            <w:tcW w:w="3203" w:type="dxa"/>
+          </w:tcPr>
+          <w:p>
+            <w:pPr>
+              <w:pBdr>
+                <w:top w:val="nil"/>
+                <w:left w:val="nil"/>
+                <w:bottom w:val="nil"/>
+                <w:right w:val="nil"/>
+                <w:between w:val="nil"/>
+              </w:pBdr>
+              <w:spacing w:before="60" w:after="60"/>
+              <w:ind w:firstLine="0"/>
+              <w:rPr>
+                <w:rFonts w:ascii="Times New Roman" w:eastAsia="Times New Roman" w:hAnsi="Times New Roman" w:cs="Times New Roman"/>
+                <w:color w:val="000000" w:themeColor="text1"/>
+                <w:sz w:val="24"/>
+                <w:szCs w:val="24"/>
+              </w:rPr>
+            </w:pPr>
+            <w:r>
+              <w:rPr>
+                <w:rFonts w:ascii="Times New Roman" w:eastAsia="Times New Roman" w:hAnsi="Times New Roman" w:cs="Times New Roman"/>
+                <w:color w:val="000000" w:themeColor="text1"/>
+                <w:sz w:val="24"/>
+                <w:szCs w:val="24"/>
+              </w:rPr>
+              <w:t>Premium users can contact Instructor</w:t>
+            </w:r>
+          </w:p>
+        </w:tc>
+        <w:tc>
+          <w:tcPr>
+            <w:tcW w:w="2767" w:type="dxa"/>
+          </w:tcPr>
+          <w:p>
+            <w:pPr>
+              <w:pStyle w:val="NormalWeb"/>
+              <w:pBdr>
+                <w:top w:val="single" w:sz="2" w:space="0" w:color="D9D9E3"/>
+                <w:left w:val="single" w:sz="2" w:space="0" w:color="D9D9E3"/>
+                <w:bottom w:val="single" w:sz="2" w:space="0" w:color="D9D9E3"/>
+                <w:right w:val="single" w:sz="2" w:space="0" w:color="D9D9E3"/>
+              </w:pBdr>
+              <w:spacing w:before="0" w:beforeAutospacing="0" w:after="0" w:afterAutospacing="0"/>
+            </w:pPr>
+            <w:r>
+              <w:t xml:space="preserve">If a premium user has a question or something he doesn’t understand he can </w:t>
+            </w:r>
+          </w:p>
+        </w:tc>
+        <w:tc>
+          <w:tcPr>
+            <w:tcW w:w="900" w:type="dxa"/>
+          </w:tcPr>
+          <w:p>
+            <w:pPr>
+              <w:pBdr>
+                <w:top w:val="nil"/>
+                <w:left w:val="nil"/>
+                <w:bottom w:val="nil"/>
+                <w:right w:val="nil"/>
+                <w:between w:val="nil"/>
+              </w:pBdr>
+              <w:spacing w:before="60" w:after="60"/>
+              <w:ind w:hanging="2"/>
+              <w:rPr>
+                <w:rFonts w:ascii="Times New Roman" w:eastAsia="Times New Roman" w:hAnsi="Times New Roman" w:cs="Times New Roman"/>
+                <w:color w:val="000000" w:themeColor="text1"/>
+              </w:rPr>
+            </w:pPr>
+          </w:p>
+        </w:tc>
+        <w:tc>
+          <w:tcPr>
+            <w:tcW w:w="1080" w:type="dxa"/>
+          </w:tcPr>
+          <w:p>
+            <w:pPr>
+              <w:pBdr>
+                <w:top w:val="nil"/>
+                <w:left w:val="nil"/>
+                <w:bottom w:val="nil"/>
+                <w:right w:val="nil"/>
+                <w:between w:val="nil"/>
+              </w:pBdr>
+              <w:spacing w:before="60" w:after="60"/>
+              <w:ind w:hanging="2"/>
+              <w:rPr>
+                <w:rFonts w:ascii="Times New Roman" w:eastAsia="Times New Roman" w:hAnsi="Times New Roman" w:cs="Times New Roman"/>
+                <w:color w:val="000000" w:themeColor="text1"/>
+              </w:rPr>
+            </w:pPr>
+          </w:p>
+        </w:tc>
+        <w:tc>
+          <w:tcPr>
+            <w:tcW w:w="1440" w:type="dxa"/>
+          </w:tcPr>
+          <w:p>
+            <w:pPr>
+              <w:pBdr>
+                <w:top w:val="nil"/>
+                <w:left w:val="nil"/>
+                <w:bottom w:val="nil"/>
+                <w:right w:val="nil"/>
+                <w:between w:val="nil"/>
+              </w:pBdr>
+              <w:spacing w:before="60" w:after="60"/>
+              <w:ind w:hanging="2"/>
+              <w:rPr>
+                <w:rFonts w:ascii="Times New Roman" w:eastAsia="Times New Roman" w:hAnsi="Times New Roman" w:cs="Times New Roman"/>
+                <w:color w:val="000000" w:themeColor="text1"/>
+              </w:rPr>
+            </w:pPr>
+          </w:p>
+        </w:tc>
+      </w:tr>
+      <w:tr>
+        <w:trPr>
+          <w:cantSplit/>
+        </w:trPr>
+        <w:tc>
+          <w:tcPr>
+            <w:tcW w:w="805" w:type="dxa"/>
+          </w:tcPr>
+          <w:p>
+            <w:pPr>
+              <w:pBdr>
+                <w:top w:val="nil"/>
+                <w:left w:val="nil"/>
+                <w:bottom w:val="nil"/>
+                <w:right w:val="nil"/>
+                <w:between w:val="nil"/>
+              </w:pBdr>
+              <w:spacing w:before="60" w:after="60"/>
+              <w:ind w:firstLine="0"/>
+              <w:rPr>
+                <w:rFonts w:ascii="Times New Roman" w:eastAsia="Times New Roman" w:hAnsi="Times New Roman" w:cs="Times New Roman"/>
+                <w:color w:val="000000" w:themeColor="text1"/>
+                <w:sz w:val="24"/>
+                <w:szCs w:val="24"/>
+              </w:rPr>
+            </w:pPr>
+            <w:r>
+              <w:rPr>
+                <w:rFonts w:ascii="Times New Roman" w:eastAsia="Times New Roman" w:hAnsi="Times New Roman" w:cs="Times New Roman"/>
+                <w:color w:val="000000" w:themeColor="text1"/>
+                <w:sz w:val="24"/>
+                <w:szCs w:val="24"/>
+              </w:rPr>
+              <w:t>R_37</w:t>
+            </w:r>
+          </w:p>
+        </w:tc>
+        <w:tc>
+          <w:tcPr>
+            <w:tcW w:w="3203" w:type="dxa"/>
+          </w:tcPr>
+          <w:p>
+            <w:pPr>
+              <w:pBdr>
+                <w:top w:val="nil"/>
+                <w:left w:val="nil"/>
+                <w:bottom w:val="nil"/>
+                <w:right w:val="nil"/>
+                <w:between w:val="nil"/>
+              </w:pBdr>
+              <w:spacing w:before="60" w:after="60"/>
+              <w:ind w:firstLine="0"/>
+              <w:rPr>
+                <w:rFonts w:ascii="Times New Roman" w:eastAsia="Times New Roman" w:hAnsi="Times New Roman" w:cs="Times New Roman"/>
+                <w:color w:val="000000" w:themeColor="text1"/>
+                <w:sz w:val="24"/>
+                <w:szCs w:val="24"/>
+              </w:rPr>
+            </w:pPr>
+            <w:r>
+              <w:rPr>
+                <w:rFonts w:ascii="Times New Roman" w:eastAsia="Times New Roman" w:hAnsi="Times New Roman" w:cs="Times New Roman"/>
+                <w:color w:val="000000" w:themeColor="text1"/>
+                <w:sz w:val="24"/>
+                <w:szCs w:val="24"/>
+              </w:rPr>
+              <w:t xml:space="preserve">A user should be </w:t>
+            </w:r>
+            <w:r>
+              <w:rPr>
+                <w:rFonts w:ascii="Times New Roman" w:eastAsia="Times New Roman" w:hAnsi="Times New Roman" w:cs="Times New Roman"/>
+                <w:color w:val="000000" w:themeColor="text1"/>
+                <w:sz w:val="24"/>
+                <w:szCs w:val="24"/>
+              </w:rPr>
+              <w:t>able to subscribe to instructors</w:t>
+            </w:r>
+          </w:p>
+        </w:tc>
+        <w:tc>
+          <w:tcPr>
+            <w:tcW w:w="2767" w:type="dxa"/>
+          </w:tcPr>
+          <w:p>
+            <w:pPr>
+              <w:pStyle w:val="NormalWeb"/>
+              <w:pBdr>
+                <w:top w:val="single" w:sz="2" w:space="0" w:color="D9D9E3"/>
+                <w:left w:val="single" w:sz="2" w:space="0" w:color="D9D9E3"/>
+                <w:bottom w:val="single" w:sz="2" w:space="0" w:color="D9D9E3"/>
+                <w:right w:val="single" w:sz="2" w:space="0" w:color="D9D9E3"/>
+              </w:pBdr>
+              <w:spacing w:before="0" w:beforeAutospacing="0" w:after="0" w:afterAutospacing="0"/>
+            </w:pPr>
+            <w:r>
+              <w:t>If a user likes the content of a instructor he can subscribe to him</w:t>
+            </w:r>
+          </w:p>
+        </w:tc>
+        <w:tc>
+          <w:tcPr>
+            <w:tcW w:w="900" w:type="dxa"/>
+          </w:tcPr>
+          <w:p>
+            <w:pPr>
+              <w:pBdr>
+                <w:top w:val="nil"/>
+                <w:left w:val="nil"/>
+                <w:bottom w:val="nil"/>
+                <w:right w:val="nil"/>
+                <w:between w:val="nil"/>
+              </w:pBdr>
+              <w:spacing w:before="60" w:after="60"/>
+              <w:ind w:hanging="2"/>
+              <w:rPr>
+                <w:rFonts w:ascii="Times New Roman" w:eastAsia="Times New Roman" w:hAnsi="Times New Roman" w:cs="Times New Roman"/>
+                <w:color w:val="000000" w:themeColor="text1"/>
+              </w:rPr>
+            </w:pPr>
+          </w:p>
+        </w:tc>
+        <w:tc>
+          <w:tcPr>
+            <w:tcW w:w="1080" w:type="dxa"/>
+          </w:tcPr>
+          <w:p>
+            <w:pPr>
+              <w:pBdr>
+                <w:top w:val="nil"/>
+                <w:left w:val="nil"/>
+                <w:bottom w:val="nil"/>
+                <w:right w:val="nil"/>
+                <w:between w:val="nil"/>
+              </w:pBdr>
+              <w:spacing w:before="60" w:after="60"/>
+              <w:ind w:hanging="2"/>
+              <w:rPr>
+                <w:rFonts w:ascii="Times New Roman" w:eastAsia="Times New Roman" w:hAnsi="Times New Roman" w:cs="Times New Roman"/>
+                <w:color w:val="000000" w:themeColor="text1"/>
+              </w:rPr>
+            </w:pPr>
+          </w:p>
+        </w:tc>
+        <w:tc>
+          <w:tcPr>
+            <w:tcW w:w="1440" w:type="dxa"/>
+          </w:tcPr>
+          <w:p>
+            <w:pPr>
+              <w:pBdr>
+                <w:top w:val="nil"/>
+                <w:left w:val="nil"/>
+                <w:bottom w:val="nil"/>
+                <w:right w:val="nil"/>
+                <w:between w:val="nil"/>
+              </w:pBdr>
+              <w:spacing w:before="60" w:after="60"/>
+              <w:ind w:hanging="2"/>
+              <w:rPr>
+                <w:rFonts w:ascii="Times New Roman" w:eastAsia="Times New Roman" w:hAnsi="Times New Roman" w:cs="Times New Roman"/>
+                <w:color w:val="000000" w:themeColor="text1"/>
+              </w:rPr>
+            </w:pPr>
+          </w:p>
+        </w:tc>
+      </w:tr>
+      <w:tr>
+        <w:trPr>
+          <w:cantSplit/>
+        </w:trPr>
+        <w:tc>
+          <w:tcPr>
+            <w:tcW w:w="805" w:type="dxa"/>
+          </w:tcPr>
+          <w:p>
+            <w:pPr>
+              <w:pBdr>
+                <w:top w:val="nil"/>
+                <w:left w:val="nil"/>
+                <w:bottom w:val="nil"/>
+                <w:right w:val="nil"/>
+                <w:between w:val="nil"/>
+              </w:pBdr>
+              <w:spacing w:before="60" w:after="60"/>
+              <w:ind w:firstLine="0"/>
+              <w:rPr>
+                <w:rFonts w:ascii="Times New Roman" w:eastAsia="Times New Roman" w:hAnsi="Times New Roman" w:cs="Times New Roman"/>
+                <w:color w:val="000000" w:themeColor="text1"/>
+                <w:sz w:val="24"/>
+                <w:szCs w:val="24"/>
+              </w:rPr>
+            </w:pPr>
+            <w:r>
+              <w:rPr>
+                <w:rFonts w:ascii="Times New Roman" w:eastAsia="Times New Roman" w:hAnsi="Times New Roman" w:cs="Times New Roman"/>
+                <w:color w:val="000000" w:themeColor="text1"/>
+                <w:sz w:val="24"/>
+                <w:szCs w:val="24"/>
+              </w:rPr>
+              <w:t>R_38</w:t>
+            </w:r>
+          </w:p>
+        </w:tc>
+        <w:tc>
+          <w:tcPr>
+            <w:tcW w:w="3203" w:type="dxa"/>
+          </w:tcPr>
+          <w:p>
+            <w:pPr>
+              <w:pBdr>
+                <w:top w:val="nil"/>
+                <w:left w:val="nil"/>
+                <w:bottom w:val="nil"/>
+                <w:right w:val="nil"/>
+                <w:between w:val="nil"/>
+              </w:pBdr>
+              <w:spacing w:before="60" w:after="60"/>
+              <w:ind w:firstLine="0"/>
+              <w:rPr>
+                <w:rFonts w:ascii="Times New Roman" w:eastAsia="Times New Roman" w:hAnsi="Times New Roman" w:cs="Times New Roman"/>
+                <w:color w:val="000000" w:themeColor="text1"/>
+                <w:sz w:val="24"/>
+                <w:szCs w:val="24"/>
+              </w:rPr>
+            </w:pPr>
+            <w:r>
+              <w:rPr>
+                <w:rFonts w:ascii="Times New Roman" w:eastAsia="Times New Roman" w:hAnsi="Times New Roman" w:cs="Times New Roman"/>
+                <w:color w:val="000000" w:themeColor="text1"/>
+                <w:sz w:val="24"/>
+                <w:szCs w:val="24"/>
+              </w:rPr>
+              <w:t>A Premium user will receive notification when a new material is posted</w:t>
+            </w:r>
+          </w:p>
+        </w:tc>
+        <w:tc>
+          <w:tcPr>
+            <w:tcW w:w="2767" w:type="dxa"/>
+          </w:tcPr>
+          <w:p>
+            <w:pPr>
+              <w:pStyle w:val="NormalWeb"/>
+              <w:pBdr>
+                <w:top w:val="single" w:sz="2" w:space="0" w:color="D9D9E3"/>
+                <w:left w:val="single" w:sz="2" w:space="0" w:color="D9D9E3"/>
+                <w:bottom w:val="single" w:sz="2" w:space="0" w:color="D9D9E3"/>
+                <w:right w:val="single" w:sz="2" w:space="0" w:color="D9D9E3"/>
+              </w:pBdr>
+              <w:spacing w:before="0" w:beforeAutospacing="0" w:after="0" w:afterAutospacing="0"/>
+            </w:pPr>
+            <w:r>
+              <w:t>When a new material or quiz is published in a course the Premium user will receive a notification</w:t>
+            </w:r>
+          </w:p>
+        </w:tc>
+        <w:tc>
+          <w:tcPr>
+            <w:tcW w:w="900" w:type="dxa"/>
+          </w:tcPr>
+          <w:p>
+            <w:pPr>
+              <w:pBdr>
+                <w:top w:val="nil"/>
+                <w:left w:val="nil"/>
+                <w:bottom w:val="nil"/>
+                <w:right w:val="nil"/>
+                <w:between w:val="nil"/>
+              </w:pBdr>
+              <w:spacing w:before="60" w:after="60"/>
+              <w:ind w:hanging="2"/>
+              <w:rPr>
+                <w:rFonts w:ascii="Times New Roman" w:eastAsia="Times New Roman" w:hAnsi="Times New Roman" w:cs="Times New Roman"/>
+                <w:color w:val="000000" w:themeColor="text1"/>
+              </w:rPr>
+            </w:pPr>
+          </w:p>
+        </w:tc>
+        <w:tc>
+          <w:tcPr>
+            <w:tcW w:w="1080" w:type="dxa"/>
+          </w:tcPr>
+          <w:p>
+            <w:pPr>
+              <w:pBdr>
+                <w:top w:val="nil"/>
+                <w:left w:val="nil"/>
+                <w:bottom w:val="nil"/>
+                <w:right w:val="nil"/>
+                <w:between w:val="nil"/>
+              </w:pBdr>
+              <w:spacing w:before="60" w:after="60"/>
+              <w:ind w:hanging="2"/>
+              <w:rPr>
+                <w:rFonts w:ascii="Times New Roman" w:eastAsia="Times New Roman" w:hAnsi="Times New Roman" w:cs="Times New Roman"/>
+                <w:color w:val="000000" w:themeColor="text1"/>
+              </w:rPr>
+            </w:pPr>
+          </w:p>
+        </w:tc>
+        <w:tc>
+          <w:tcPr>
+            <w:tcW w:w="1440" w:type="dxa"/>
+          </w:tcPr>
+          <w:p>
+            <w:pPr>
+              <w:pBdr>
+                <w:top w:val="nil"/>
+                <w:left w:val="nil"/>
+                <w:bottom w:val="nil"/>
+                <w:right w:val="nil"/>
+                <w:between w:val="nil"/>
+              </w:pBdr>
+              <w:spacing w:before="60" w:after="60"/>
+              <w:ind w:hanging="2"/>
+              <w:rPr>
+                <w:rFonts w:ascii="Times New Roman" w:eastAsia="Times New Roman" w:hAnsi="Times New Roman" w:cs="Times New Roman"/>
+                <w:color w:val="000000" w:themeColor="text1"/>
+              </w:rPr>
+            </w:pPr>
+          </w:p>
+        </w:tc>
+      </w:tr>
     </w:tbl>
-    <w:p/>
-    <w:p/>
+    <w:p>
+      <w:pPr>
+        <w:ind w:firstLine="0"/>
+      </w:pPr>
+    </w:p>
     <w:p>
       <w:pPr>
         <w:pStyle w:val="Heading2"/>
@@ -12522,7 +13220,6 @@
         <w:rPr>
           <w:rFonts w:ascii="Times New Roman" w:eastAsia="Times New Roman" w:hAnsi="Times New Roman" w:cs="Times New Roman"/>
         </w:rPr>
-        <w:lastRenderedPageBreak/>
         <w:t>Product Requirements</w:t>
       </w:r>
     </w:p>
@@ -12538,21 +13235,7 @@
         <w:rPr>
           <w:rFonts w:ascii="Times New Roman" w:eastAsia="Times New Roman" w:hAnsi="Times New Roman" w:cs="Times New Roman"/>
         </w:rPr>
-        <w:t xml:space="preserve">Requirements which specify that the delivered product must behave in a particular way </w:t>
-      </w:r>
-      <w:proofErr w:type="gramStart"/>
-      <w:r>
-        <w:rPr>
-          <w:rFonts w:ascii="Times New Roman" w:eastAsia="Times New Roman" w:hAnsi="Times New Roman" w:cs="Times New Roman"/>
-        </w:rPr>
-        <w:t>e.g.</w:t>
-      </w:r>
-      <w:proofErr w:type="gramEnd"/>
-      <w:r>
-        <w:rPr>
-          <w:rFonts w:ascii="Times New Roman" w:eastAsia="Times New Roman" w:hAnsi="Times New Roman" w:cs="Times New Roman"/>
-        </w:rPr>
-        <w:t xml:space="preserve"> execution speed, reliability, etc.</w:t>
+        <w:t>Requirements which specify that the delivered product must behave in a particular way e.g. execution speed, reliability, etc.</w:t>
       </w:r>
     </w:p>
     <w:p>
@@ -13061,6 +13744,7 @@
           <w:rFonts w:ascii="Times New Roman" w:eastAsia="Times New Roman" w:hAnsi="Times New Roman" w:cs="Times New Roman"/>
           <w:b/>
         </w:rPr>
+        <w:lastRenderedPageBreak/>
         <w:t>Dependability</w:t>
       </w:r>
     </w:p>
@@ -13300,27 +13984,7 @@
           <w:sz w:val="22"/>
           <w:szCs w:val="22"/>
         </w:rPr>
-        <w:t xml:space="preserve">reliability (e.g., acceptable mean time between failures (MTBF), </w:t>
-      </w:r>
-      <w:proofErr w:type="gramStart"/>
-      <w:r>
-        <w:rPr>
-          <w:rFonts w:ascii="Times New Roman" w:eastAsia="Times New Roman" w:hAnsi="Times New Roman" w:cs="Times New Roman"/>
-          <w:color w:val="000000"/>
-          <w:sz w:val="22"/>
-          <w:szCs w:val="22"/>
-        </w:rPr>
-        <w:t>or  the</w:t>
-      </w:r>
-      <w:proofErr w:type="gramEnd"/>
-      <w:r>
-        <w:rPr>
-          <w:rFonts w:ascii="Times New Roman" w:eastAsia="Times New Roman" w:hAnsi="Times New Roman" w:cs="Times New Roman"/>
-          <w:color w:val="000000"/>
-          <w:sz w:val="22"/>
-          <w:szCs w:val="22"/>
-        </w:rPr>
-        <w:t xml:space="preserve"> maximum permitted number of failures per hour).</w:t>
+        <w:t>reliability (e.g., acceptable mean time between failures (MTBF), or  the maximum permitted number of failures per hour).</w:t>
       </w:r>
     </w:p>
     <w:p>
@@ -13383,7 +14047,6 @@
           <w:sz w:val="22"/>
           <w:szCs w:val="22"/>
         </w:rPr>
-        <w:lastRenderedPageBreak/>
         <w:t>Include any requirements for product or service health monitoring, failure conditions, error detection, logging, and correction.</w:t>
       </w:r>
     </w:p>
@@ -13695,21 +14358,7 @@
         <w:rPr>
           <w:rFonts w:ascii="Times New Roman" w:eastAsia="Times New Roman" w:hAnsi="Times New Roman" w:cs="Times New Roman"/>
         </w:rPr>
-        <w:t xml:space="preserve"> policies and procedures </w:t>
-      </w:r>
-      <w:proofErr w:type="gramStart"/>
-      <w:r>
-        <w:rPr>
-          <w:rFonts w:ascii="Times New Roman" w:eastAsia="Times New Roman" w:hAnsi="Times New Roman" w:cs="Times New Roman"/>
-        </w:rPr>
-        <w:t>e.g.</w:t>
-      </w:r>
-      <w:proofErr w:type="gramEnd"/>
-      <w:r>
-        <w:rPr>
-          <w:rFonts w:ascii="Times New Roman" w:eastAsia="Times New Roman" w:hAnsi="Times New Roman" w:cs="Times New Roman"/>
-        </w:rPr>
-        <w:t xml:space="preserve"> process standards used, implementation requirements, </w:t>
+        <w:t xml:space="preserve"> policies and procedures e.g. process standards used, implementation requirements, </w:t>
       </w:r>
       <w:proofErr w:type="spellStart"/>
       <w:r>
@@ -13819,21 +14468,7 @@
         <w:rPr>
           <w:rFonts w:ascii="Times New Roman" w:eastAsia="Times New Roman" w:hAnsi="Times New Roman" w:cs="Times New Roman"/>
         </w:rPr>
-        <w:t xml:space="preserve">Requirements which arise from factors which are external to the system and its development process </w:t>
-      </w:r>
-      <w:proofErr w:type="gramStart"/>
-      <w:r>
-        <w:rPr>
-          <w:rFonts w:ascii="Times New Roman" w:eastAsia="Times New Roman" w:hAnsi="Times New Roman" w:cs="Times New Roman"/>
-        </w:rPr>
-        <w:t>e.g.</w:t>
-      </w:r>
-      <w:proofErr w:type="gramEnd"/>
-      <w:r>
-        <w:rPr>
-          <w:rFonts w:ascii="Times New Roman" w:eastAsia="Times New Roman" w:hAnsi="Times New Roman" w:cs="Times New Roman"/>
-        </w:rPr>
-        <w:t xml:space="preserve"> interoperability requirements, legislative requirements, etc.</w:t>
+        <w:t>Requirements which arise from factors which are external to the system and its development process e.g. interoperability requirements, legislative requirements, etc.</w:t>
       </w:r>
     </w:p>
     <w:p>
@@ -13853,6 +14488,7 @@
           <w:rFonts w:ascii="Times New Roman" w:eastAsia="Times New Roman" w:hAnsi="Times New Roman" w:cs="Times New Roman"/>
           <w:b/>
         </w:rPr>
+        <w:lastRenderedPageBreak/>
         <w:t>Regulatory Requirements</w:t>
       </w:r>
     </w:p>
@@ -14042,7 +14678,6 @@
         <w:rPr>
           <w:rFonts w:ascii="Times New Roman" w:eastAsia="Times New Roman" w:hAnsi="Times New Roman" w:cs="Times New Roman"/>
         </w:rPr>
-        <w:lastRenderedPageBreak/>
         <w:t>Everything related to the domain that might be needed in the project shall be mentioned here. Sometimes the domain Requirements might be thought of as part of either functional or non-functional requirements.</w:t>
       </w:r>
     </w:p>
@@ -14155,27 +14790,7 @@
           <w:sz w:val="22"/>
           <w:szCs w:val="22"/>
         </w:rPr>
-        <w:t xml:space="preserve">Provide a summary of the major functions that the product will perform.  Organize the functions to be understandable to the customer or a </w:t>
-      </w:r>
-      <w:proofErr w:type="gramStart"/>
-      <w:r>
-        <w:rPr>
-          <w:rFonts w:ascii="Times New Roman" w:eastAsia="Times New Roman" w:hAnsi="Times New Roman" w:cs="Times New Roman"/>
-          <w:color w:val="000000"/>
-          <w:sz w:val="22"/>
-          <w:szCs w:val="22"/>
-        </w:rPr>
-        <w:t>first time</w:t>
-      </w:r>
-      <w:proofErr w:type="gramEnd"/>
-      <w:r>
-        <w:rPr>
-          <w:rFonts w:ascii="Times New Roman" w:eastAsia="Times New Roman" w:hAnsi="Times New Roman" w:cs="Times New Roman"/>
-          <w:color w:val="000000"/>
-          <w:sz w:val="22"/>
-          <w:szCs w:val="22"/>
-        </w:rPr>
-        <w:t xml:space="preserve"> reader.  Include use cases and business scenarios, or provide a link to a separate document (or documents).  A business scenario:</w:t>
+        <w:t>Provide a summary of the major functions that the product will perform.  Organize the functions to be understandable to the customer or a first time reader.  Include use cases and business scenarios, or provide a link to a separate document (or documents).  A business scenario:</w:t>
       </w:r>
     </w:p>
     <w:p>
@@ -15298,23 +15913,7 @@
                 <w:rFonts w:ascii="Times New Roman" w:eastAsia="Times New Roman" w:hAnsi="Times New Roman" w:cs="Times New Roman"/>
                 <w:color w:val="7030A0"/>
               </w:rPr>
-              <w:t xml:space="preserve">The system should validate the relationship between Bargaining Unit/Location and Job </w:t>
-            </w:r>
-            <w:proofErr w:type="gramStart"/>
-            <w:r>
-              <w:rPr>
-                <w:rFonts w:ascii="Times New Roman" w:eastAsia="Times New Roman" w:hAnsi="Times New Roman" w:cs="Times New Roman"/>
-                <w:color w:val="7030A0"/>
-              </w:rPr>
-              <w:t>Class.---</w:t>
-            </w:r>
-            <w:proofErr w:type="gramEnd"/>
-            <w:r>
-              <w:rPr>
-                <w:rFonts w:ascii="Times New Roman" w:eastAsia="Times New Roman" w:hAnsi="Times New Roman" w:cs="Times New Roman"/>
-                <w:color w:val="7030A0"/>
-              </w:rPr>
-              <w:t>Comments: Business Process = "Assigning a Bargaining Unit to an Appointment" (Priority 1)</w:t>
+              <w:t>The system should validate the relationship between Bargaining Unit/Location and Job Class.---Comments: Business Process = "Assigning a Bargaining Unit to an Appointment" (Priority 1)</w:t>
             </w:r>
           </w:p>
         </w:tc>
@@ -15755,23 +16354,7 @@
                 <w:rFonts w:ascii="Times New Roman" w:eastAsia="Times New Roman" w:hAnsi="Times New Roman" w:cs="Times New Roman"/>
                 <w:color w:val="7030A0"/>
               </w:rPr>
-              <w:t xml:space="preserve">The system should provide the capability for the Labor Relations Office to maintain the job class/union </w:t>
-            </w:r>
-            <w:proofErr w:type="gramStart"/>
-            <w:r>
-              <w:rPr>
-                <w:rFonts w:ascii="Times New Roman" w:eastAsia="Times New Roman" w:hAnsi="Times New Roman" w:cs="Times New Roman"/>
-                <w:color w:val="7030A0"/>
-              </w:rPr>
-              <w:t>relationship.---</w:t>
-            </w:r>
-            <w:proofErr w:type="gramEnd"/>
-            <w:r>
-              <w:rPr>
-                <w:rFonts w:ascii="Times New Roman" w:eastAsia="Times New Roman" w:hAnsi="Times New Roman" w:cs="Times New Roman"/>
-                <w:color w:val="7030A0"/>
-              </w:rPr>
-              <w:t>Comments: Business Process = "Maintenance" (Priority 1)</w:t>
+              <w:t>The system should provide the capability for the Labor Relations Office to maintain the job class/union relationship.---Comments: Business Process = "Maintenance" (Priority 1)</w:t>
             </w:r>
           </w:p>
         </w:tc>
@@ -17450,7 +18033,6 @@
               <w:t xml:space="preserve">BU Assignment by PC </w:t>
             </w:r>
             <w:proofErr w:type="spellStart"/>
-            <w:proofErr w:type="gramStart"/>
             <w:r>
               <w:rPr>
                 <w:rFonts w:ascii="Times New Roman" w:eastAsia="Times New Roman" w:hAnsi="Times New Roman" w:cs="Times New Roman"/>
@@ -17464,15 +18046,7 @@
                 <w:rFonts w:ascii="Times New Roman" w:eastAsia="Times New Roman" w:hAnsi="Times New Roman" w:cs="Times New Roman"/>
                 <w:color w:val="7030A0"/>
               </w:rPr>
-              <w:t xml:space="preserve">  -</w:t>
-            </w:r>
-            <w:proofErr w:type="gramEnd"/>
-            <w:r>
-              <w:rPr>
-                <w:rFonts w:ascii="Times New Roman" w:eastAsia="Times New Roman" w:hAnsi="Times New Roman" w:cs="Times New Roman"/>
-                <w:color w:val="7030A0"/>
-              </w:rPr>
-              <w:t xml:space="preserve"> Add Appointment and Derive UBU</w:t>
+              <w:t xml:space="preserve">  - Add Appointment and Derive UBU</w:t>
             </w:r>
           </w:p>
         </w:tc>
@@ -17705,7 +18279,6 @@
               <w:t xml:space="preserve">BU Assignment by PC </w:t>
             </w:r>
             <w:proofErr w:type="spellStart"/>
-            <w:proofErr w:type="gramStart"/>
             <w:r>
               <w:rPr>
                 <w:rFonts w:ascii="Times New Roman" w:eastAsia="Times New Roman" w:hAnsi="Times New Roman" w:cs="Times New Roman"/>
@@ -17719,15 +18292,7 @@
                 <w:rFonts w:ascii="Times New Roman" w:eastAsia="Times New Roman" w:hAnsi="Times New Roman" w:cs="Times New Roman"/>
                 <w:color w:val="7030A0"/>
               </w:rPr>
-              <w:t xml:space="preserve">  -</w:t>
-            </w:r>
-            <w:proofErr w:type="gramEnd"/>
-            <w:r>
-              <w:rPr>
-                <w:rFonts w:ascii="Times New Roman" w:eastAsia="Times New Roman" w:hAnsi="Times New Roman" w:cs="Times New Roman"/>
-                <w:color w:val="7030A0"/>
-              </w:rPr>
-              <w:t xml:space="preserve"> Add Appointment (UBU Not Found)</w:t>
+              <w:t xml:space="preserve">  - Add Appointment (UBU Not Found)</w:t>
             </w:r>
           </w:p>
         </w:tc>
@@ -17960,7 +18525,6 @@
               <w:t xml:space="preserve">BU Assignment by PC </w:t>
             </w:r>
             <w:proofErr w:type="spellStart"/>
-            <w:proofErr w:type="gramStart"/>
             <w:r>
               <w:rPr>
                 <w:rFonts w:ascii="Times New Roman" w:eastAsia="Times New Roman" w:hAnsi="Times New Roman" w:cs="Times New Roman"/>
@@ -17974,15 +18538,7 @@
                 <w:rFonts w:ascii="Times New Roman" w:eastAsia="Times New Roman" w:hAnsi="Times New Roman" w:cs="Times New Roman"/>
                 <w:color w:val="7030A0"/>
               </w:rPr>
-              <w:t xml:space="preserve">  -</w:t>
-            </w:r>
-            <w:proofErr w:type="gramEnd"/>
-            <w:r>
-              <w:rPr>
-                <w:rFonts w:ascii="Times New Roman" w:eastAsia="Times New Roman" w:hAnsi="Times New Roman" w:cs="Times New Roman"/>
-                <w:color w:val="7030A0"/>
-              </w:rPr>
-              <w:t xml:space="preserve"> Modify Appointment (Removed UBU)</w:t>
+              <w:t xml:space="preserve">  - Modify Appointment (Removed UBU)</w:t>
             </w:r>
           </w:p>
         </w:tc>
@@ -23926,7 +24482,7 @@
 </file>
 
 <file path=word/endnotes.xml><?xml version="1.0" encoding="utf-8"?>
-<w:endnotes xmlns:wpc="http://schemas.microsoft.com/office/word/2010/wordprocessingCanvas" xmlns:cx="http://schemas.microsoft.com/office/drawing/2014/chartex" xmlns:cx1="http://schemas.microsoft.com/office/drawing/2015/9/8/chartex" xmlns:cx2="http://schemas.microsoft.com/office/drawing/2015/10/21/chartex" xmlns:cx3="http://schemas.microsoft.com/office/drawing/2016/5/9/chartex" xmlns:cx4="http://schemas.microsoft.com/office/drawing/2016/5/10/chartex" xmlns:cx5="http://schemas.microsoft.com/office/drawing/2016/5/11/chartex" xmlns:cx6="http://schemas.microsoft.com/office/drawing/2016/5/12/chartex" xmlns:cx7="http://schemas.microsoft.com/office/drawing/2016/5/13/chartex" xmlns:cx8="http://schemas.microsoft.com/office/drawing/2016/5/14/chartex" xmlns:mc="http://schemas.openxmlformats.org/markup-compatibility/2006" xmlns:aink="http://schemas.microsoft.com/office/drawing/2016/ink" xmlns:am3d="http://schemas.microsoft.com/office/drawing/2017/model3d" xmlns:o="urn:schemas-microsoft-com:office:office" xmlns:r="http://schemas.openxmlformats.org/officeDocument/2006/relationships" xmlns:m="http://schemas.openxmlformats.org/officeDocument/2006/math" xmlns:v="urn:schemas-microsoft-com:vml" xmlns:wp14="http://schemas.microsoft.com/office/word/2010/wordprocessingDrawing" xmlns:wp="http://schemas.openxmlformats.org/drawingml/2006/wordprocessingDrawing" xmlns:w10="urn:schemas-microsoft-com:office:word" xmlns:w="http://schemas.openxmlformats.org/wordprocessingml/2006/main" xmlns:w14="http://schemas.microsoft.com/office/word/2010/wordml" xmlns:w15="http://schemas.microsoft.com/office/word/2012/wordml" xmlns:w16cex="http://schemas.microsoft.com/office/word/2018/wordml/cex" xmlns:w16cid="http://schemas.microsoft.com/office/word/2016/wordml/cid" xmlns:w16="http://schemas.microsoft.com/office/word/2018/wordml" xmlns:w16se="http://schemas.microsoft.com/office/word/2015/wordml/symex" xmlns:wpg="http://schemas.microsoft.com/office/word/2010/wordprocessingGroup" xmlns:wpi="http://schemas.microsoft.com/office/word/2010/wordprocessingInk" xmlns:wne="http://schemas.microsoft.com/office/word/2006/wordml" xmlns:wps="http://schemas.microsoft.com/office/word/2010/wordprocessingShape" mc:Ignorable="w14 w15 w16se w16cid w16 w16cex wp14">
+<w:endnotes xmlns:wpc="http://schemas.microsoft.com/office/word/2010/wordprocessingCanvas" xmlns:cx="http://schemas.microsoft.com/office/drawing/2014/chartex" xmlns:cx1="http://schemas.microsoft.com/office/drawing/2015/9/8/chartex" xmlns:cx2="http://schemas.microsoft.com/office/drawing/2015/10/21/chartex" xmlns:cx3="http://schemas.microsoft.com/office/drawing/2016/5/9/chartex" xmlns:cx4="http://schemas.microsoft.com/office/drawing/2016/5/10/chartex" xmlns:cx5="http://schemas.microsoft.com/office/drawing/2016/5/11/chartex" xmlns:cx6="http://schemas.microsoft.com/office/drawing/2016/5/12/chartex" xmlns:cx7="http://schemas.microsoft.com/office/drawing/2016/5/13/chartex" xmlns:cx8="http://schemas.microsoft.com/office/drawing/2016/5/14/chartex" xmlns:mc="http://schemas.openxmlformats.org/markup-compatibility/2006" xmlns:aink="http://schemas.microsoft.com/office/drawing/2016/ink" xmlns:am3d="http://schemas.microsoft.com/office/drawing/2017/model3d" xmlns:o="urn:schemas-microsoft-com:office:office" xmlns:oel="http://schemas.microsoft.com/office/2019/extlst" xmlns:r="http://schemas.openxmlformats.org/officeDocument/2006/relationships" xmlns:m="http://schemas.openxmlformats.org/officeDocument/2006/math" xmlns:v="urn:schemas-microsoft-com:vml" xmlns:wp14="http://schemas.microsoft.com/office/word/2010/wordprocessingDrawing" xmlns:wp="http://schemas.openxmlformats.org/drawingml/2006/wordprocessingDrawing" xmlns:w10="urn:schemas-microsoft-com:office:word" xmlns:w="http://schemas.openxmlformats.org/wordprocessingml/2006/main" xmlns:w14="http://schemas.microsoft.com/office/word/2010/wordml" xmlns:w15="http://schemas.microsoft.com/office/word/2012/wordml" xmlns:w16cex="http://schemas.microsoft.com/office/word/2018/wordml/cex" xmlns:w16cid="http://schemas.microsoft.com/office/word/2016/wordml/cid" xmlns:w16="http://schemas.microsoft.com/office/word/2018/wordml" xmlns:w16du="http://schemas.microsoft.com/office/word/2023/wordml/word16du" xmlns:w16sdtdh="http://schemas.microsoft.com/office/word/2020/wordml/sdtdatahash" xmlns:w16se="http://schemas.microsoft.com/office/word/2015/wordml/symex" xmlns:wpg="http://schemas.microsoft.com/office/word/2010/wordprocessingGroup" xmlns:wpi="http://schemas.microsoft.com/office/word/2010/wordprocessingInk" xmlns:wne="http://schemas.microsoft.com/office/word/2006/wordml" xmlns:wps="http://schemas.microsoft.com/office/word/2010/wordprocessingShape" mc:Ignorable="w14 w15 w16se w16cid w16 w16cex w16sdtdh wp14">
   <w:endnote w:type="separator" w:id="-1">
     <w:p>
       <w:r>
@@ -23945,7 +24501,7 @@
 </file>
 
 <file path=word/footer1.xml><?xml version="1.0" encoding="utf-8"?>
-<w:ftr xmlns:wpc="http://schemas.microsoft.com/office/word/2010/wordprocessingCanvas" xmlns:cx="http://schemas.microsoft.com/office/drawing/2014/chartex" xmlns:cx1="http://schemas.microsoft.com/office/drawing/2015/9/8/chartex" xmlns:cx2="http://schemas.microsoft.com/office/drawing/2015/10/21/chartex" xmlns:cx3="http://schemas.microsoft.com/office/drawing/2016/5/9/chartex" xmlns:cx4="http://schemas.microsoft.com/office/drawing/2016/5/10/chartex" xmlns:cx5="http://schemas.microsoft.com/office/drawing/2016/5/11/chartex" xmlns:cx6="http://schemas.microsoft.com/office/drawing/2016/5/12/chartex" xmlns:cx7="http://schemas.microsoft.com/office/drawing/2016/5/13/chartex" xmlns:cx8="http://schemas.microsoft.com/office/drawing/2016/5/14/chartex" xmlns:mc="http://schemas.openxmlformats.org/markup-compatibility/2006" xmlns:aink="http://schemas.microsoft.com/office/drawing/2016/ink" xmlns:am3d="http://schemas.microsoft.com/office/drawing/2017/model3d" xmlns:o="urn:schemas-microsoft-com:office:office" xmlns:r="http://schemas.openxmlformats.org/officeDocument/2006/relationships" xmlns:m="http://schemas.openxmlformats.org/officeDocument/2006/math" xmlns:v="urn:schemas-microsoft-com:vml" xmlns:wp14="http://schemas.microsoft.com/office/word/2010/wordprocessingDrawing" xmlns:wp="http://schemas.openxmlformats.org/drawingml/2006/wordprocessingDrawing" xmlns:w10="urn:schemas-microsoft-com:office:word" xmlns:w="http://schemas.openxmlformats.org/wordprocessingml/2006/main" xmlns:w14="http://schemas.microsoft.com/office/word/2010/wordml" xmlns:w15="http://schemas.microsoft.com/office/word/2012/wordml" xmlns:w16cex="http://schemas.microsoft.com/office/word/2018/wordml/cex" xmlns:w16cid="http://schemas.microsoft.com/office/word/2016/wordml/cid" xmlns:w16="http://schemas.microsoft.com/office/word/2018/wordml" xmlns:w16se="http://schemas.microsoft.com/office/word/2015/wordml/symex" xmlns:wpg="http://schemas.microsoft.com/office/word/2010/wordprocessingGroup" xmlns:wpi="http://schemas.microsoft.com/office/word/2010/wordprocessingInk" xmlns:wne="http://schemas.microsoft.com/office/word/2006/wordml" xmlns:wps="http://schemas.microsoft.com/office/word/2010/wordprocessingShape" mc:Ignorable="w14 w15 w16se w16cid w16 w16cex wp14">
+<w:ftr xmlns:wpc="http://schemas.microsoft.com/office/word/2010/wordprocessingCanvas" xmlns:cx="http://schemas.microsoft.com/office/drawing/2014/chartex" xmlns:cx1="http://schemas.microsoft.com/office/drawing/2015/9/8/chartex" xmlns:cx2="http://schemas.microsoft.com/office/drawing/2015/10/21/chartex" xmlns:cx3="http://schemas.microsoft.com/office/drawing/2016/5/9/chartex" xmlns:cx4="http://schemas.microsoft.com/office/drawing/2016/5/10/chartex" xmlns:cx5="http://schemas.microsoft.com/office/drawing/2016/5/11/chartex" xmlns:cx6="http://schemas.microsoft.com/office/drawing/2016/5/12/chartex" xmlns:cx7="http://schemas.microsoft.com/office/drawing/2016/5/13/chartex" xmlns:cx8="http://schemas.microsoft.com/office/drawing/2016/5/14/chartex" xmlns:mc="http://schemas.openxmlformats.org/markup-compatibility/2006" xmlns:aink="http://schemas.microsoft.com/office/drawing/2016/ink" xmlns:am3d="http://schemas.microsoft.com/office/drawing/2017/model3d" xmlns:o="urn:schemas-microsoft-com:office:office" xmlns:oel="http://schemas.microsoft.com/office/2019/extlst" xmlns:r="http://schemas.openxmlformats.org/officeDocument/2006/relationships" xmlns:m="http://schemas.openxmlformats.org/officeDocument/2006/math" xmlns:v="urn:schemas-microsoft-com:vml" xmlns:wp14="http://schemas.microsoft.com/office/word/2010/wordprocessingDrawing" xmlns:wp="http://schemas.openxmlformats.org/drawingml/2006/wordprocessingDrawing" xmlns:w10="urn:schemas-microsoft-com:office:word" xmlns:w="http://schemas.openxmlformats.org/wordprocessingml/2006/main" xmlns:w14="http://schemas.microsoft.com/office/word/2010/wordml" xmlns:w15="http://schemas.microsoft.com/office/word/2012/wordml" xmlns:w16cex="http://schemas.microsoft.com/office/word/2018/wordml/cex" xmlns:w16cid="http://schemas.microsoft.com/office/word/2016/wordml/cid" xmlns:w16="http://schemas.microsoft.com/office/word/2018/wordml" xmlns:w16du="http://schemas.microsoft.com/office/word/2023/wordml/word16du" xmlns:w16sdtdh="http://schemas.microsoft.com/office/word/2020/wordml/sdtdatahash" xmlns:w16se="http://schemas.microsoft.com/office/word/2015/wordml/symex" xmlns:wpg="http://schemas.microsoft.com/office/word/2010/wordprocessingGroup" xmlns:wpi="http://schemas.microsoft.com/office/word/2010/wordprocessingInk" xmlns:wne="http://schemas.microsoft.com/office/word/2006/wordml" xmlns:wps="http://schemas.microsoft.com/office/word/2010/wordprocessingShape" mc:Ignorable="w14 w15 w16se w16cid w16 w16cex w16sdtdh wp14">
   <w:p>
     <w:pPr>
       <w:pBdr>
@@ -23969,7 +24525,7 @@
 </file>
 
 <file path=word/footer2.xml><?xml version="1.0" encoding="utf-8"?>
-<w:ftr xmlns:wpc="http://schemas.microsoft.com/office/word/2010/wordprocessingCanvas" xmlns:cx="http://schemas.microsoft.com/office/drawing/2014/chartex" xmlns:cx1="http://schemas.microsoft.com/office/drawing/2015/9/8/chartex" xmlns:cx2="http://schemas.microsoft.com/office/drawing/2015/10/21/chartex" xmlns:cx3="http://schemas.microsoft.com/office/drawing/2016/5/9/chartex" xmlns:cx4="http://schemas.microsoft.com/office/drawing/2016/5/10/chartex" xmlns:cx5="http://schemas.microsoft.com/office/drawing/2016/5/11/chartex" xmlns:cx6="http://schemas.microsoft.com/office/drawing/2016/5/12/chartex" xmlns:cx7="http://schemas.microsoft.com/office/drawing/2016/5/13/chartex" xmlns:cx8="http://schemas.microsoft.com/office/drawing/2016/5/14/chartex" xmlns:mc="http://schemas.openxmlformats.org/markup-compatibility/2006" xmlns:aink="http://schemas.microsoft.com/office/drawing/2016/ink" xmlns:am3d="http://schemas.microsoft.com/office/drawing/2017/model3d" xmlns:o="urn:schemas-microsoft-com:office:office" xmlns:r="http://schemas.openxmlformats.org/officeDocument/2006/relationships" xmlns:m="http://schemas.openxmlformats.org/officeDocument/2006/math" xmlns:v="urn:schemas-microsoft-com:vml" xmlns:wp14="http://schemas.microsoft.com/office/word/2010/wordprocessingDrawing" xmlns:wp="http://schemas.openxmlformats.org/drawingml/2006/wordprocessingDrawing" xmlns:w10="urn:schemas-microsoft-com:office:word" xmlns:w="http://schemas.openxmlformats.org/wordprocessingml/2006/main" xmlns:w14="http://schemas.microsoft.com/office/word/2010/wordml" xmlns:w15="http://schemas.microsoft.com/office/word/2012/wordml" xmlns:w16cex="http://schemas.microsoft.com/office/word/2018/wordml/cex" xmlns:w16cid="http://schemas.microsoft.com/office/word/2016/wordml/cid" xmlns:w16="http://schemas.microsoft.com/office/word/2018/wordml" xmlns:w16se="http://schemas.microsoft.com/office/word/2015/wordml/symex" xmlns:wpg="http://schemas.microsoft.com/office/word/2010/wordprocessingGroup" xmlns:wpi="http://schemas.microsoft.com/office/word/2010/wordprocessingInk" xmlns:wne="http://schemas.microsoft.com/office/word/2006/wordml" xmlns:wps="http://schemas.microsoft.com/office/word/2010/wordprocessingShape" mc:Ignorable="w14 w15 w16se w16cid w16 w16cex wp14">
+<w:ftr xmlns:wpc="http://schemas.microsoft.com/office/word/2010/wordprocessingCanvas" xmlns:cx="http://schemas.microsoft.com/office/drawing/2014/chartex" xmlns:cx1="http://schemas.microsoft.com/office/drawing/2015/9/8/chartex" xmlns:cx2="http://schemas.microsoft.com/office/drawing/2015/10/21/chartex" xmlns:cx3="http://schemas.microsoft.com/office/drawing/2016/5/9/chartex" xmlns:cx4="http://schemas.microsoft.com/office/drawing/2016/5/10/chartex" xmlns:cx5="http://schemas.microsoft.com/office/drawing/2016/5/11/chartex" xmlns:cx6="http://schemas.microsoft.com/office/drawing/2016/5/12/chartex" xmlns:cx7="http://schemas.microsoft.com/office/drawing/2016/5/13/chartex" xmlns:cx8="http://schemas.microsoft.com/office/drawing/2016/5/14/chartex" xmlns:mc="http://schemas.openxmlformats.org/markup-compatibility/2006" xmlns:aink="http://schemas.microsoft.com/office/drawing/2016/ink" xmlns:am3d="http://schemas.microsoft.com/office/drawing/2017/model3d" xmlns:o="urn:schemas-microsoft-com:office:office" xmlns:oel="http://schemas.microsoft.com/office/2019/extlst" xmlns:r="http://schemas.openxmlformats.org/officeDocument/2006/relationships" xmlns:m="http://schemas.openxmlformats.org/officeDocument/2006/math" xmlns:v="urn:schemas-microsoft-com:vml" xmlns:wp14="http://schemas.microsoft.com/office/word/2010/wordprocessingDrawing" xmlns:wp="http://schemas.openxmlformats.org/drawingml/2006/wordprocessingDrawing" xmlns:w10="urn:schemas-microsoft-com:office:word" xmlns:w="http://schemas.openxmlformats.org/wordprocessingml/2006/main" xmlns:w14="http://schemas.microsoft.com/office/word/2010/wordml" xmlns:w15="http://schemas.microsoft.com/office/word/2012/wordml" xmlns:w16cex="http://schemas.microsoft.com/office/word/2018/wordml/cex" xmlns:w16cid="http://schemas.microsoft.com/office/word/2016/wordml/cid" xmlns:w16="http://schemas.microsoft.com/office/word/2018/wordml" xmlns:w16du="http://schemas.microsoft.com/office/word/2023/wordml/word16du" xmlns:w16sdtdh="http://schemas.microsoft.com/office/word/2020/wordml/sdtdatahash" xmlns:w16se="http://schemas.microsoft.com/office/word/2015/wordml/symex" xmlns:wpg="http://schemas.microsoft.com/office/word/2010/wordprocessingGroup" xmlns:wpi="http://schemas.microsoft.com/office/word/2010/wordprocessingInk" xmlns:wne="http://schemas.microsoft.com/office/word/2006/wordml" xmlns:wps="http://schemas.microsoft.com/office/word/2010/wordprocessingShape" mc:Ignorable="w14 w15 w16se w16cid w16 w16cex w16sdtdh wp14">
   <w:p>
     <w:pPr>
       <w:pBdr>
@@ -24102,7 +24658,7 @@
 </file>
 
 <file path=word/footer3.xml><?xml version="1.0" encoding="utf-8"?>
-<w:ftr xmlns:wpc="http://schemas.microsoft.com/office/word/2010/wordprocessingCanvas" xmlns:cx="http://schemas.microsoft.com/office/drawing/2014/chartex" xmlns:cx1="http://schemas.microsoft.com/office/drawing/2015/9/8/chartex" xmlns:cx2="http://schemas.microsoft.com/office/drawing/2015/10/21/chartex" xmlns:cx3="http://schemas.microsoft.com/office/drawing/2016/5/9/chartex" xmlns:cx4="http://schemas.microsoft.com/office/drawing/2016/5/10/chartex" xmlns:cx5="http://schemas.microsoft.com/office/drawing/2016/5/11/chartex" xmlns:cx6="http://schemas.microsoft.com/office/drawing/2016/5/12/chartex" xmlns:cx7="http://schemas.microsoft.com/office/drawing/2016/5/13/chartex" xmlns:cx8="http://schemas.microsoft.com/office/drawing/2016/5/14/chartex" xmlns:mc="http://schemas.openxmlformats.org/markup-compatibility/2006" xmlns:aink="http://schemas.microsoft.com/office/drawing/2016/ink" xmlns:am3d="http://schemas.microsoft.com/office/drawing/2017/model3d" xmlns:o="urn:schemas-microsoft-com:office:office" xmlns:r="http://schemas.openxmlformats.org/officeDocument/2006/relationships" xmlns:m="http://schemas.openxmlformats.org/officeDocument/2006/math" xmlns:v="urn:schemas-microsoft-com:vml" xmlns:wp14="http://schemas.microsoft.com/office/word/2010/wordprocessingDrawing" xmlns:wp="http://schemas.openxmlformats.org/drawingml/2006/wordprocessingDrawing" xmlns:w10="urn:schemas-microsoft-com:office:word" xmlns:w="http://schemas.openxmlformats.org/wordprocessingml/2006/main" xmlns:w14="http://schemas.microsoft.com/office/word/2010/wordml" xmlns:w15="http://schemas.microsoft.com/office/word/2012/wordml" xmlns:w16cex="http://schemas.microsoft.com/office/word/2018/wordml/cex" xmlns:w16cid="http://schemas.microsoft.com/office/word/2016/wordml/cid" xmlns:w16="http://schemas.microsoft.com/office/word/2018/wordml" xmlns:w16se="http://schemas.microsoft.com/office/word/2015/wordml/symex" xmlns:wpg="http://schemas.microsoft.com/office/word/2010/wordprocessingGroup" xmlns:wpi="http://schemas.microsoft.com/office/word/2010/wordprocessingInk" xmlns:wne="http://schemas.microsoft.com/office/word/2006/wordml" xmlns:wps="http://schemas.microsoft.com/office/word/2010/wordprocessingShape" mc:Ignorable="w14 w15 w16se w16cid w16 w16cex wp14">
+<w:ftr xmlns:wpc="http://schemas.microsoft.com/office/word/2010/wordprocessingCanvas" xmlns:cx="http://schemas.microsoft.com/office/drawing/2014/chartex" xmlns:cx1="http://schemas.microsoft.com/office/drawing/2015/9/8/chartex" xmlns:cx2="http://schemas.microsoft.com/office/drawing/2015/10/21/chartex" xmlns:cx3="http://schemas.microsoft.com/office/drawing/2016/5/9/chartex" xmlns:cx4="http://schemas.microsoft.com/office/drawing/2016/5/10/chartex" xmlns:cx5="http://schemas.microsoft.com/office/drawing/2016/5/11/chartex" xmlns:cx6="http://schemas.microsoft.com/office/drawing/2016/5/12/chartex" xmlns:cx7="http://schemas.microsoft.com/office/drawing/2016/5/13/chartex" xmlns:cx8="http://schemas.microsoft.com/office/drawing/2016/5/14/chartex" xmlns:mc="http://schemas.openxmlformats.org/markup-compatibility/2006" xmlns:aink="http://schemas.microsoft.com/office/drawing/2016/ink" xmlns:am3d="http://schemas.microsoft.com/office/drawing/2017/model3d" xmlns:o="urn:schemas-microsoft-com:office:office" xmlns:oel="http://schemas.microsoft.com/office/2019/extlst" xmlns:r="http://schemas.openxmlformats.org/officeDocument/2006/relationships" xmlns:m="http://schemas.openxmlformats.org/officeDocument/2006/math" xmlns:v="urn:schemas-microsoft-com:vml" xmlns:wp14="http://schemas.microsoft.com/office/word/2010/wordprocessingDrawing" xmlns:wp="http://schemas.openxmlformats.org/drawingml/2006/wordprocessingDrawing" xmlns:w10="urn:schemas-microsoft-com:office:word" xmlns:w="http://schemas.openxmlformats.org/wordprocessingml/2006/main" xmlns:w14="http://schemas.microsoft.com/office/word/2010/wordml" xmlns:w15="http://schemas.microsoft.com/office/word/2012/wordml" xmlns:w16cex="http://schemas.microsoft.com/office/word/2018/wordml/cex" xmlns:w16cid="http://schemas.microsoft.com/office/word/2016/wordml/cid" xmlns:w16="http://schemas.microsoft.com/office/word/2018/wordml" xmlns:w16du="http://schemas.microsoft.com/office/word/2023/wordml/word16du" xmlns:w16sdtdh="http://schemas.microsoft.com/office/word/2020/wordml/sdtdatahash" xmlns:w16se="http://schemas.microsoft.com/office/word/2015/wordml/symex" xmlns:wpg="http://schemas.microsoft.com/office/word/2010/wordprocessingGroup" xmlns:wpi="http://schemas.microsoft.com/office/word/2010/wordprocessingInk" xmlns:wne="http://schemas.microsoft.com/office/word/2006/wordml" xmlns:wps="http://schemas.microsoft.com/office/word/2010/wordprocessingShape" mc:Ignorable="w14 w15 w16se w16cid w16 w16cex w16sdtdh wp14">
   <w:p>
     <w:pPr>
       <w:pBdr>
@@ -24126,7 +24682,7 @@
 </file>
 
 <file path=word/footnotes.xml><?xml version="1.0" encoding="utf-8"?>
-<w:footnotes xmlns:wpc="http://schemas.microsoft.com/office/word/2010/wordprocessingCanvas" xmlns:cx="http://schemas.microsoft.com/office/drawing/2014/chartex" xmlns:cx1="http://schemas.microsoft.com/office/drawing/2015/9/8/chartex" xmlns:cx2="http://schemas.microsoft.com/office/drawing/2015/10/21/chartex" xmlns:cx3="http://schemas.microsoft.com/office/drawing/2016/5/9/chartex" xmlns:cx4="http://schemas.microsoft.com/office/drawing/2016/5/10/chartex" xmlns:cx5="http://schemas.microsoft.com/office/drawing/2016/5/11/chartex" xmlns:cx6="http://schemas.microsoft.com/office/drawing/2016/5/12/chartex" xmlns:cx7="http://schemas.microsoft.com/office/drawing/2016/5/13/chartex" xmlns:cx8="http://schemas.microsoft.com/office/drawing/2016/5/14/chartex" xmlns:mc="http://schemas.openxmlformats.org/markup-compatibility/2006" xmlns:aink="http://schemas.microsoft.com/office/drawing/2016/ink" xmlns:am3d="http://schemas.microsoft.com/office/drawing/2017/model3d" xmlns:o="urn:schemas-microsoft-com:office:office" xmlns:r="http://schemas.openxmlformats.org/officeDocument/2006/relationships" xmlns:m="http://schemas.openxmlformats.org/officeDocument/2006/math" xmlns:v="urn:schemas-microsoft-com:vml" xmlns:wp14="http://schemas.microsoft.com/office/word/2010/wordprocessingDrawing" xmlns:wp="http://schemas.openxmlformats.org/drawingml/2006/wordprocessingDrawing" xmlns:w10="urn:schemas-microsoft-com:office:word" xmlns:w="http://schemas.openxmlformats.org/wordprocessingml/2006/main" xmlns:w14="http://schemas.microsoft.com/office/word/2010/wordml" xmlns:w15="http://schemas.microsoft.com/office/word/2012/wordml" xmlns:w16cex="http://schemas.microsoft.com/office/word/2018/wordml/cex" xmlns:w16cid="http://schemas.microsoft.com/office/word/2016/wordml/cid" xmlns:w16="http://schemas.microsoft.com/office/word/2018/wordml" xmlns:w16se="http://schemas.microsoft.com/office/word/2015/wordml/symex" xmlns:wpg="http://schemas.microsoft.com/office/word/2010/wordprocessingGroup" xmlns:wpi="http://schemas.microsoft.com/office/word/2010/wordprocessingInk" xmlns:wne="http://schemas.microsoft.com/office/word/2006/wordml" xmlns:wps="http://schemas.microsoft.com/office/word/2010/wordprocessingShape" mc:Ignorable="w14 w15 w16se w16cid w16 w16cex wp14">
+<w:footnotes xmlns:wpc="http://schemas.microsoft.com/office/word/2010/wordprocessingCanvas" xmlns:cx="http://schemas.microsoft.com/office/drawing/2014/chartex" xmlns:cx1="http://schemas.microsoft.com/office/drawing/2015/9/8/chartex" xmlns:cx2="http://schemas.microsoft.com/office/drawing/2015/10/21/chartex" xmlns:cx3="http://schemas.microsoft.com/office/drawing/2016/5/9/chartex" xmlns:cx4="http://schemas.microsoft.com/office/drawing/2016/5/10/chartex" xmlns:cx5="http://schemas.microsoft.com/office/drawing/2016/5/11/chartex" xmlns:cx6="http://schemas.microsoft.com/office/drawing/2016/5/12/chartex" xmlns:cx7="http://schemas.microsoft.com/office/drawing/2016/5/13/chartex" xmlns:cx8="http://schemas.microsoft.com/office/drawing/2016/5/14/chartex" xmlns:mc="http://schemas.openxmlformats.org/markup-compatibility/2006" xmlns:aink="http://schemas.microsoft.com/office/drawing/2016/ink" xmlns:am3d="http://schemas.microsoft.com/office/drawing/2017/model3d" xmlns:o="urn:schemas-microsoft-com:office:office" xmlns:oel="http://schemas.microsoft.com/office/2019/extlst" xmlns:r="http://schemas.openxmlformats.org/officeDocument/2006/relationships" xmlns:m="http://schemas.openxmlformats.org/officeDocument/2006/math" xmlns:v="urn:schemas-microsoft-com:vml" xmlns:wp14="http://schemas.microsoft.com/office/word/2010/wordprocessingDrawing" xmlns:wp="http://schemas.openxmlformats.org/drawingml/2006/wordprocessingDrawing" xmlns:w10="urn:schemas-microsoft-com:office:word" xmlns:w="http://schemas.openxmlformats.org/wordprocessingml/2006/main" xmlns:w14="http://schemas.microsoft.com/office/word/2010/wordml" xmlns:w15="http://schemas.microsoft.com/office/word/2012/wordml" xmlns:w16cex="http://schemas.microsoft.com/office/word/2018/wordml/cex" xmlns:w16cid="http://schemas.microsoft.com/office/word/2016/wordml/cid" xmlns:w16="http://schemas.microsoft.com/office/word/2018/wordml" xmlns:w16du="http://schemas.microsoft.com/office/word/2023/wordml/word16du" xmlns:w16sdtdh="http://schemas.microsoft.com/office/word/2020/wordml/sdtdatahash" xmlns:w16se="http://schemas.microsoft.com/office/word/2015/wordml/symex" xmlns:wpg="http://schemas.microsoft.com/office/word/2010/wordprocessingGroup" xmlns:wpi="http://schemas.microsoft.com/office/word/2010/wordprocessingInk" xmlns:wne="http://schemas.microsoft.com/office/word/2006/wordml" xmlns:wps="http://schemas.microsoft.com/office/word/2010/wordprocessingShape" mc:Ignorable="w14 w15 w16se w16cid w16 w16cex w16sdtdh wp14">
   <w:footnote w:type="separator" w:id="-1">
     <w:p>
       <w:r>
@@ -24145,7 +24701,7 @@
 </file>
 
 <file path=word/header1.xml><?xml version="1.0" encoding="utf-8"?>
-<w:hdr xmlns:wpc="http://schemas.microsoft.com/office/word/2010/wordprocessingCanvas" xmlns:cx="http://schemas.microsoft.com/office/drawing/2014/chartex" xmlns:cx1="http://schemas.microsoft.com/office/drawing/2015/9/8/chartex" xmlns:cx2="http://schemas.microsoft.com/office/drawing/2015/10/21/chartex" xmlns:cx3="http://schemas.microsoft.com/office/drawing/2016/5/9/chartex" xmlns:cx4="http://schemas.microsoft.com/office/drawing/2016/5/10/chartex" xmlns:cx5="http://schemas.microsoft.com/office/drawing/2016/5/11/chartex" xmlns:cx6="http://schemas.microsoft.com/office/drawing/2016/5/12/chartex" xmlns:cx7="http://schemas.microsoft.com/office/drawing/2016/5/13/chartex" xmlns:cx8="http://schemas.microsoft.com/office/drawing/2016/5/14/chartex" xmlns:mc="http://schemas.openxmlformats.org/markup-compatibility/2006" xmlns:aink="http://schemas.microsoft.com/office/drawing/2016/ink" xmlns:am3d="http://schemas.microsoft.com/office/drawing/2017/model3d" xmlns:o="urn:schemas-microsoft-com:office:office" xmlns:r="http://schemas.openxmlformats.org/officeDocument/2006/relationships" xmlns:m="http://schemas.openxmlformats.org/officeDocument/2006/math" xmlns:v="urn:schemas-microsoft-com:vml" xmlns:wp14="http://schemas.microsoft.com/office/word/2010/wordprocessingDrawing" xmlns:wp="http://schemas.openxmlformats.org/drawingml/2006/wordprocessingDrawing" xmlns:w10="urn:schemas-microsoft-com:office:word" xmlns:w="http://schemas.openxmlformats.org/wordprocessingml/2006/main" xmlns:w14="http://schemas.microsoft.com/office/word/2010/wordml" xmlns:w15="http://schemas.microsoft.com/office/word/2012/wordml" xmlns:w16cex="http://schemas.microsoft.com/office/word/2018/wordml/cex" xmlns:w16cid="http://schemas.microsoft.com/office/word/2016/wordml/cid" xmlns:w16="http://schemas.microsoft.com/office/word/2018/wordml" xmlns:w16se="http://schemas.microsoft.com/office/word/2015/wordml/symex" xmlns:wpg="http://schemas.microsoft.com/office/word/2010/wordprocessingGroup" xmlns:wpi="http://schemas.microsoft.com/office/word/2010/wordprocessingInk" xmlns:wne="http://schemas.microsoft.com/office/word/2006/wordml" xmlns:wps="http://schemas.microsoft.com/office/word/2010/wordprocessingShape" mc:Ignorable="w14 w15 w16se w16cid w16 w16cex wp14">
+<w:hdr xmlns:wpc="http://schemas.microsoft.com/office/word/2010/wordprocessingCanvas" xmlns:cx="http://schemas.microsoft.com/office/drawing/2014/chartex" xmlns:cx1="http://schemas.microsoft.com/office/drawing/2015/9/8/chartex" xmlns:cx2="http://schemas.microsoft.com/office/drawing/2015/10/21/chartex" xmlns:cx3="http://schemas.microsoft.com/office/drawing/2016/5/9/chartex" xmlns:cx4="http://schemas.microsoft.com/office/drawing/2016/5/10/chartex" xmlns:cx5="http://schemas.microsoft.com/office/drawing/2016/5/11/chartex" xmlns:cx6="http://schemas.microsoft.com/office/drawing/2016/5/12/chartex" xmlns:cx7="http://schemas.microsoft.com/office/drawing/2016/5/13/chartex" xmlns:cx8="http://schemas.microsoft.com/office/drawing/2016/5/14/chartex" xmlns:mc="http://schemas.openxmlformats.org/markup-compatibility/2006" xmlns:aink="http://schemas.microsoft.com/office/drawing/2016/ink" xmlns:am3d="http://schemas.microsoft.com/office/drawing/2017/model3d" xmlns:o="urn:schemas-microsoft-com:office:office" xmlns:oel="http://schemas.microsoft.com/office/2019/extlst" xmlns:r="http://schemas.openxmlformats.org/officeDocument/2006/relationships" xmlns:m="http://schemas.openxmlformats.org/officeDocument/2006/math" xmlns:v="urn:schemas-microsoft-com:vml" xmlns:wp14="http://schemas.microsoft.com/office/word/2010/wordprocessingDrawing" xmlns:wp="http://schemas.openxmlformats.org/drawingml/2006/wordprocessingDrawing" xmlns:w10="urn:schemas-microsoft-com:office:word" xmlns:w="http://schemas.openxmlformats.org/wordprocessingml/2006/main" xmlns:w14="http://schemas.microsoft.com/office/word/2010/wordml" xmlns:w15="http://schemas.microsoft.com/office/word/2012/wordml" xmlns:w16cex="http://schemas.microsoft.com/office/word/2018/wordml/cex" xmlns:w16cid="http://schemas.microsoft.com/office/word/2016/wordml/cid" xmlns:w16="http://schemas.microsoft.com/office/word/2018/wordml" xmlns:w16du="http://schemas.microsoft.com/office/word/2023/wordml/word16du" xmlns:w16sdtdh="http://schemas.microsoft.com/office/word/2020/wordml/sdtdatahash" xmlns:w16se="http://schemas.microsoft.com/office/word/2015/wordml/symex" xmlns:wpg="http://schemas.microsoft.com/office/word/2010/wordprocessingGroup" xmlns:wpi="http://schemas.microsoft.com/office/word/2010/wordprocessingInk" xmlns:wne="http://schemas.microsoft.com/office/word/2006/wordml" xmlns:wps="http://schemas.microsoft.com/office/word/2010/wordprocessingShape" mc:Ignorable="w14 w15 w16se w16cid w16 w16cex w16sdtdh wp14">
   <w:p>
     <w:pPr>
       <w:ind w:hanging="2"/>
@@ -24155,7 +24711,7 @@
 </file>
 
 <file path=word/header2.xml><?xml version="1.0" encoding="utf-8"?>
-<w:hdr xmlns:wpc="http://schemas.microsoft.com/office/word/2010/wordprocessingCanvas" xmlns:cx="http://schemas.microsoft.com/office/drawing/2014/chartex" xmlns:cx1="http://schemas.microsoft.com/office/drawing/2015/9/8/chartex" xmlns:cx2="http://schemas.microsoft.com/office/drawing/2015/10/21/chartex" xmlns:cx3="http://schemas.microsoft.com/office/drawing/2016/5/9/chartex" xmlns:cx4="http://schemas.microsoft.com/office/drawing/2016/5/10/chartex" xmlns:cx5="http://schemas.microsoft.com/office/drawing/2016/5/11/chartex" xmlns:cx6="http://schemas.microsoft.com/office/drawing/2016/5/12/chartex" xmlns:cx7="http://schemas.microsoft.com/office/drawing/2016/5/13/chartex" xmlns:cx8="http://schemas.microsoft.com/office/drawing/2016/5/14/chartex" xmlns:mc="http://schemas.openxmlformats.org/markup-compatibility/2006" xmlns:aink="http://schemas.microsoft.com/office/drawing/2016/ink" xmlns:am3d="http://schemas.microsoft.com/office/drawing/2017/model3d" xmlns:o="urn:schemas-microsoft-com:office:office" xmlns:r="http://schemas.openxmlformats.org/officeDocument/2006/relationships" xmlns:m="http://schemas.openxmlformats.org/officeDocument/2006/math" xmlns:v="urn:schemas-microsoft-com:vml" xmlns:wp14="http://schemas.microsoft.com/office/word/2010/wordprocessingDrawing" xmlns:wp="http://schemas.openxmlformats.org/drawingml/2006/wordprocessingDrawing" xmlns:w10="urn:schemas-microsoft-com:office:word" xmlns:w="http://schemas.openxmlformats.org/wordprocessingml/2006/main" xmlns:w14="http://schemas.microsoft.com/office/word/2010/wordml" xmlns:w15="http://schemas.microsoft.com/office/word/2012/wordml" xmlns:w16cex="http://schemas.microsoft.com/office/word/2018/wordml/cex" xmlns:w16cid="http://schemas.microsoft.com/office/word/2016/wordml/cid" xmlns:w16="http://schemas.microsoft.com/office/word/2018/wordml" xmlns:w16se="http://schemas.microsoft.com/office/word/2015/wordml/symex" xmlns:wpg="http://schemas.microsoft.com/office/word/2010/wordprocessingGroup" xmlns:wpi="http://schemas.microsoft.com/office/word/2010/wordprocessingInk" xmlns:wne="http://schemas.microsoft.com/office/word/2006/wordml" xmlns:wps="http://schemas.microsoft.com/office/word/2010/wordprocessingShape" mc:Ignorable="w14 w15 w16se w16cid w16 w16cex wp14">
+<w:hdr xmlns:wpc="http://schemas.microsoft.com/office/word/2010/wordprocessingCanvas" xmlns:cx="http://schemas.microsoft.com/office/drawing/2014/chartex" xmlns:cx1="http://schemas.microsoft.com/office/drawing/2015/9/8/chartex" xmlns:cx2="http://schemas.microsoft.com/office/drawing/2015/10/21/chartex" xmlns:cx3="http://schemas.microsoft.com/office/drawing/2016/5/9/chartex" xmlns:cx4="http://schemas.microsoft.com/office/drawing/2016/5/10/chartex" xmlns:cx5="http://schemas.microsoft.com/office/drawing/2016/5/11/chartex" xmlns:cx6="http://schemas.microsoft.com/office/drawing/2016/5/12/chartex" xmlns:cx7="http://schemas.microsoft.com/office/drawing/2016/5/13/chartex" xmlns:cx8="http://schemas.microsoft.com/office/drawing/2016/5/14/chartex" xmlns:mc="http://schemas.openxmlformats.org/markup-compatibility/2006" xmlns:aink="http://schemas.microsoft.com/office/drawing/2016/ink" xmlns:am3d="http://schemas.microsoft.com/office/drawing/2017/model3d" xmlns:o="urn:schemas-microsoft-com:office:office" xmlns:oel="http://schemas.microsoft.com/office/2019/extlst" xmlns:r="http://schemas.openxmlformats.org/officeDocument/2006/relationships" xmlns:m="http://schemas.openxmlformats.org/officeDocument/2006/math" xmlns:v="urn:schemas-microsoft-com:vml" xmlns:wp14="http://schemas.microsoft.com/office/word/2010/wordprocessingDrawing" xmlns:wp="http://schemas.openxmlformats.org/drawingml/2006/wordprocessingDrawing" xmlns:w10="urn:schemas-microsoft-com:office:word" xmlns:w="http://schemas.openxmlformats.org/wordprocessingml/2006/main" xmlns:w14="http://schemas.microsoft.com/office/word/2010/wordml" xmlns:w15="http://schemas.microsoft.com/office/word/2012/wordml" xmlns:w16cex="http://schemas.microsoft.com/office/word/2018/wordml/cex" xmlns:w16cid="http://schemas.microsoft.com/office/word/2016/wordml/cid" xmlns:w16="http://schemas.microsoft.com/office/word/2018/wordml" xmlns:w16du="http://schemas.microsoft.com/office/word/2023/wordml/word16du" xmlns:w16sdtdh="http://schemas.microsoft.com/office/word/2020/wordml/sdtdatahash" xmlns:w16se="http://schemas.microsoft.com/office/word/2015/wordml/symex" xmlns:wpg="http://schemas.microsoft.com/office/word/2010/wordprocessingGroup" xmlns:wpi="http://schemas.microsoft.com/office/word/2010/wordprocessingInk" xmlns:wne="http://schemas.microsoft.com/office/word/2006/wordml" xmlns:wps="http://schemas.microsoft.com/office/word/2010/wordprocessingShape" mc:Ignorable="w14 w15 w16se w16cid w16 w16cex w16sdtdh wp14">
   <w:p>
     <w:pPr>
       <w:ind w:hanging="2"/>
@@ -24173,7 +24729,7 @@
 </file>
 
 <file path=word/header3.xml><?xml version="1.0" encoding="utf-8"?>
-<w:hdr xmlns:wpc="http://schemas.microsoft.com/office/word/2010/wordprocessingCanvas" xmlns:cx="http://schemas.microsoft.com/office/drawing/2014/chartex" xmlns:cx1="http://schemas.microsoft.com/office/drawing/2015/9/8/chartex" xmlns:cx2="http://schemas.microsoft.com/office/drawing/2015/10/21/chartex" xmlns:cx3="http://schemas.microsoft.com/office/drawing/2016/5/9/chartex" xmlns:cx4="http://schemas.microsoft.com/office/drawing/2016/5/10/chartex" xmlns:cx5="http://schemas.microsoft.com/office/drawing/2016/5/11/chartex" xmlns:cx6="http://schemas.microsoft.com/office/drawing/2016/5/12/chartex" xmlns:cx7="http://schemas.microsoft.com/office/drawing/2016/5/13/chartex" xmlns:cx8="http://schemas.microsoft.com/office/drawing/2016/5/14/chartex" xmlns:mc="http://schemas.openxmlformats.org/markup-compatibility/2006" xmlns:aink="http://schemas.microsoft.com/office/drawing/2016/ink" xmlns:am3d="http://schemas.microsoft.com/office/drawing/2017/model3d" xmlns:o="urn:schemas-microsoft-com:office:office" xmlns:r="http://schemas.openxmlformats.org/officeDocument/2006/relationships" xmlns:m="http://schemas.openxmlformats.org/officeDocument/2006/math" xmlns:v="urn:schemas-microsoft-com:vml" xmlns:wp14="http://schemas.microsoft.com/office/word/2010/wordprocessingDrawing" xmlns:wp="http://schemas.openxmlformats.org/drawingml/2006/wordprocessingDrawing" xmlns:w10="urn:schemas-microsoft-com:office:word" xmlns:w="http://schemas.openxmlformats.org/wordprocessingml/2006/main" xmlns:w14="http://schemas.microsoft.com/office/word/2010/wordml" xmlns:w15="http://schemas.microsoft.com/office/word/2012/wordml" xmlns:w16cex="http://schemas.microsoft.com/office/word/2018/wordml/cex" xmlns:w16cid="http://schemas.microsoft.com/office/word/2016/wordml/cid" xmlns:w16="http://schemas.microsoft.com/office/word/2018/wordml" xmlns:w16se="http://schemas.microsoft.com/office/word/2015/wordml/symex" xmlns:wpg="http://schemas.microsoft.com/office/word/2010/wordprocessingGroup" xmlns:wpi="http://schemas.microsoft.com/office/word/2010/wordprocessingInk" xmlns:wne="http://schemas.microsoft.com/office/word/2006/wordml" xmlns:wps="http://schemas.microsoft.com/office/word/2010/wordprocessingShape" mc:Ignorable="w14 w15 w16se w16cid w16 w16cex wp14">
+<w:hdr xmlns:wpc="http://schemas.microsoft.com/office/word/2010/wordprocessingCanvas" xmlns:cx="http://schemas.microsoft.com/office/drawing/2014/chartex" xmlns:cx1="http://schemas.microsoft.com/office/drawing/2015/9/8/chartex" xmlns:cx2="http://schemas.microsoft.com/office/drawing/2015/10/21/chartex" xmlns:cx3="http://schemas.microsoft.com/office/drawing/2016/5/9/chartex" xmlns:cx4="http://schemas.microsoft.com/office/drawing/2016/5/10/chartex" xmlns:cx5="http://schemas.microsoft.com/office/drawing/2016/5/11/chartex" xmlns:cx6="http://schemas.microsoft.com/office/drawing/2016/5/12/chartex" xmlns:cx7="http://schemas.microsoft.com/office/drawing/2016/5/13/chartex" xmlns:cx8="http://schemas.microsoft.com/office/drawing/2016/5/14/chartex" xmlns:mc="http://schemas.openxmlformats.org/markup-compatibility/2006" xmlns:aink="http://schemas.microsoft.com/office/drawing/2016/ink" xmlns:am3d="http://schemas.microsoft.com/office/drawing/2017/model3d" xmlns:o="urn:schemas-microsoft-com:office:office" xmlns:oel="http://schemas.microsoft.com/office/2019/extlst" xmlns:r="http://schemas.openxmlformats.org/officeDocument/2006/relationships" xmlns:m="http://schemas.openxmlformats.org/officeDocument/2006/math" xmlns:v="urn:schemas-microsoft-com:vml" xmlns:wp14="http://schemas.microsoft.com/office/word/2010/wordprocessingDrawing" xmlns:wp="http://schemas.openxmlformats.org/drawingml/2006/wordprocessingDrawing" xmlns:w10="urn:schemas-microsoft-com:office:word" xmlns:w="http://schemas.openxmlformats.org/wordprocessingml/2006/main" xmlns:w14="http://schemas.microsoft.com/office/word/2010/wordml" xmlns:w15="http://schemas.microsoft.com/office/word/2012/wordml" xmlns:w16cex="http://schemas.microsoft.com/office/word/2018/wordml/cex" xmlns:w16cid="http://schemas.microsoft.com/office/word/2016/wordml/cid" xmlns:w16="http://schemas.microsoft.com/office/word/2018/wordml" xmlns:w16du="http://schemas.microsoft.com/office/word/2023/wordml/word16du" xmlns:w16sdtdh="http://schemas.microsoft.com/office/word/2020/wordml/sdtdatahash" xmlns:w16se="http://schemas.microsoft.com/office/word/2015/wordml/symex" xmlns:wpg="http://schemas.microsoft.com/office/word/2010/wordprocessingGroup" xmlns:wpi="http://schemas.microsoft.com/office/word/2010/wordprocessingInk" xmlns:wne="http://schemas.microsoft.com/office/word/2006/wordml" xmlns:wps="http://schemas.microsoft.com/office/word/2010/wordprocessingShape" mc:Ignorable="w14 w15 w16se w16cid w16 w16cex w16sdtdh wp14">
   <w:p>
     <w:pPr>
       <w:ind w:hanging="2"/>
@@ -24183,7 +24739,7 @@
 </file>
 
 <file path=word/numbering.xml><?xml version="1.0" encoding="utf-8"?>
-<w:numbering xmlns:wpc="http://schemas.microsoft.com/office/word/2010/wordprocessingCanvas" xmlns:cx="http://schemas.microsoft.com/office/drawing/2014/chartex" xmlns:cx1="http://schemas.microsoft.com/office/drawing/2015/9/8/chartex" xmlns:cx2="http://schemas.microsoft.com/office/drawing/2015/10/21/chartex" xmlns:cx3="http://schemas.microsoft.com/office/drawing/2016/5/9/chartex" xmlns:cx4="http://schemas.microsoft.com/office/drawing/2016/5/10/chartex" xmlns:cx5="http://schemas.microsoft.com/office/drawing/2016/5/11/chartex" xmlns:cx6="http://schemas.microsoft.com/office/drawing/2016/5/12/chartex" xmlns:cx7="http://schemas.microsoft.com/office/drawing/2016/5/13/chartex" xmlns:cx8="http://schemas.microsoft.com/office/drawing/2016/5/14/chartex" xmlns:mc="http://schemas.openxmlformats.org/markup-compatibility/2006" xmlns:aink="http://schemas.microsoft.com/office/drawing/2016/ink" xmlns:am3d="http://schemas.microsoft.com/office/drawing/2017/model3d" xmlns:o="urn:schemas-microsoft-com:office:office" xmlns:r="http://schemas.openxmlformats.org/officeDocument/2006/relationships" xmlns:m="http://schemas.openxmlformats.org/officeDocument/2006/math" xmlns:v="urn:schemas-microsoft-com:vml" xmlns:wp14="http://schemas.microsoft.com/office/word/2010/wordprocessingDrawing" xmlns:wp="http://schemas.openxmlformats.org/drawingml/2006/wordprocessingDrawing" xmlns:w10="urn:schemas-microsoft-com:office:word" xmlns:w="http://schemas.openxmlformats.org/wordprocessingml/2006/main" xmlns:w14="http://schemas.microsoft.com/office/word/2010/wordml" xmlns:w15="http://schemas.microsoft.com/office/word/2012/wordml" xmlns:w16cex="http://schemas.microsoft.com/office/word/2018/wordml/cex" xmlns:w16cid="http://schemas.microsoft.com/office/word/2016/wordml/cid" xmlns:w16="http://schemas.microsoft.com/office/word/2018/wordml" xmlns:w16se="http://schemas.microsoft.com/office/word/2015/wordml/symex" xmlns:wpg="http://schemas.microsoft.com/office/word/2010/wordprocessingGroup" xmlns:wpi="http://schemas.microsoft.com/office/word/2010/wordprocessingInk" xmlns:wne="http://schemas.microsoft.com/office/word/2006/wordml" xmlns:wps="http://schemas.microsoft.com/office/word/2010/wordprocessingShape" mc:Ignorable="w14 w15 w16se w16cid w16 w16cex wp14">
+<w:numbering xmlns:wpc="http://schemas.microsoft.com/office/word/2010/wordprocessingCanvas" xmlns:cx="http://schemas.microsoft.com/office/drawing/2014/chartex" xmlns:cx1="http://schemas.microsoft.com/office/drawing/2015/9/8/chartex" xmlns:cx2="http://schemas.microsoft.com/office/drawing/2015/10/21/chartex" xmlns:cx3="http://schemas.microsoft.com/office/drawing/2016/5/9/chartex" xmlns:cx4="http://schemas.microsoft.com/office/drawing/2016/5/10/chartex" xmlns:cx5="http://schemas.microsoft.com/office/drawing/2016/5/11/chartex" xmlns:cx6="http://schemas.microsoft.com/office/drawing/2016/5/12/chartex" xmlns:cx7="http://schemas.microsoft.com/office/drawing/2016/5/13/chartex" xmlns:cx8="http://schemas.microsoft.com/office/drawing/2016/5/14/chartex" xmlns:mc="http://schemas.openxmlformats.org/markup-compatibility/2006" xmlns:aink="http://schemas.microsoft.com/office/drawing/2016/ink" xmlns:am3d="http://schemas.microsoft.com/office/drawing/2017/model3d" xmlns:o="urn:schemas-microsoft-com:office:office" xmlns:oel="http://schemas.microsoft.com/office/2019/extlst" xmlns:r="http://schemas.openxmlformats.org/officeDocument/2006/relationships" xmlns:m="http://schemas.openxmlformats.org/officeDocument/2006/math" xmlns:v="urn:schemas-microsoft-com:vml" xmlns:wp14="http://schemas.microsoft.com/office/word/2010/wordprocessingDrawing" xmlns:wp="http://schemas.openxmlformats.org/drawingml/2006/wordprocessingDrawing" xmlns:w10="urn:schemas-microsoft-com:office:word" xmlns:w="http://schemas.openxmlformats.org/wordprocessingml/2006/main" xmlns:w14="http://schemas.microsoft.com/office/word/2010/wordml" xmlns:w15="http://schemas.microsoft.com/office/word/2012/wordml" xmlns:w16cex="http://schemas.microsoft.com/office/word/2018/wordml/cex" xmlns:w16cid="http://schemas.microsoft.com/office/word/2016/wordml/cid" xmlns:w16="http://schemas.microsoft.com/office/word/2018/wordml" xmlns:w16du="http://schemas.microsoft.com/office/word/2023/wordml/word16du" xmlns:w16sdtdh="http://schemas.microsoft.com/office/word/2020/wordml/sdtdatahash" xmlns:w16se="http://schemas.microsoft.com/office/word/2015/wordml/symex" xmlns:wpg="http://schemas.microsoft.com/office/word/2010/wordprocessingGroup" xmlns:wpi="http://schemas.microsoft.com/office/word/2010/wordprocessingInk" xmlns:wne="http://schemas.microsoft.com/office/word/2006/wordml" xmlns:wps="http://schemas.microsoft.com/office/word/2010/wordprocessingShape" mc:Ignorable="w14 w15 w16se w16cid w16 w16cex w16sdtdh wp14">
   <w:abstractNum w:abstractNumId="0" w15:restartNumberingAfterBreak="0">
     <w:nsid w:val="1AA7269D"/>
     <w:multiLevelType w:val="multilevel"/>
@@ -26137,62 +26693,62 @@
       </w:rPr>
     </w:lvl>
   </w:abstractNum>
-  <w:num w:numId="1">
+  <w:num w:numId="1" w16cid:durableId="1283726095">
     <w:abstractNumId w:val="14"/>
   </w:num>
-  <w:num w:numId="2">
+  <w:num w:numId="2" w16cid:durableId="1164665832">
     <w:abstractNumId w:val="9"/>
   </w:num>
-  <w:num w:numId="3">
+  <w:num w:numId="3" w16cid:durableId="357580703">
     <w:abstractNumId w:val="7"/>
   </w:num>
-  <w:num w:numId="4">
+  <w:num w:numId="4" w16cid:durableId="529801263">
     <w:abstractNumId w:val="5"/>
   </w:num>
-  <w:num w:numId="5">
+  <w:num w:numId="5" w16cid:durableId="1856843405">
     <w:abstractNumId w:val="16"/>
   </w:num>
-  <w:num w:numId="6">
+  <w:num w:numId="6" w16cid:durableId="477645789">
     <w:abstractNumId w:val="13"/>
   </w:num>
-  <w:num w:numId="7">
+  <w:num w:numId="7" w16cid:durableId="1906641508">
     <w:abstractNumId w:val="15"/>
   </w:num>
-  <w:num w:numId="8">
+  <w:num w:numId="8" w16cid:durableId="1444762391">
     <w:abstractNumId w:val="8"/>
   </w:num>
-  <w:num w:numId="9">
+  <w:num w:numId="9" w16cid:durableId="98305553">
     <w:abstractNumId w:val="2"/>
   </w:num>
-  <w:num w:numId="10">
+  <w:num w:numId="10" w16cid:durableId="1159999965">
     <w:abstractNumId w:val="4"/>
   </w:num>
-  <w:num w:numId="11">
+  <w:num w:numId="11" w16cid:durableId="1653942999">
     <w:abstractNumId w:val="3"/>
   </w:num>
-  <w:num w:numId="12">
+  <w:num w:numId="12" w16cid:durableId="298729472">
     <w:abstractNumId w:val="0"/>
   </w:num>
-  <w:num w:numId="13">
+  <w:num w:numId="13" w16cid:durableId="1956984516">
     <w:abstractNumId w:val="6"/>
   </w:num>
-  <w:num w:numId="14">
+  <w:num w:numId="14" w16cid:durableId="404424538">
     <w:abstractNumId w:val="11"/>
   </w:num>
-  <w:num w:numId="15">
+  <w:num w:numId="15" w16cid:durableId="537668556">
     <w:abstractNumId w:val="10"/>
   </w:num>
-  <w:num w:numId="16">
+  <w:num w:numId="16" w16cid:durableId="361906522">
     <w:abstractNumId w:val="1"/>
   </w:num>
-  <w:num w:numId="17">
+  <w:num w:numId="17" w16cid:durableId="1326978628">
     <w:abstractNumId w:val="12"/>
   </w:num>
 </w:numbering>
 </file>
 
 <file path=word/styles.xml><?xml version="1.0" encoding="utf-8"?>
-<w:styles xmlns:mc="http://schemas.openxmlformats.org/markup-compatibility/2006" xmlns:r="http://schemas.openxmlformats.org/officeDocument/2006/relationships" xmlns:w="http://schemas.openxmlformats.org/wordprocessingml/2006/main" xmlns:w14="http://schemas.microsoft.com/office/word/2010/wordml" xmlns:w15="http://schemas.microsoft.com/office/word/2012/wordml" xmlns:w16cex="http://schemas.microsoft.com/office/word/2018/wordml/cex" xmlns:w16cid="http://schemas.microsoft.com/office/word/2016/wordml/cid" xmlns:w16="http://schemas.microsoft.com/office/word/2018/wordml" xmlns:w16se="http://schemas.microsoft.com/office/word/2015/wordml/symex" mc:Ignorable="w14 w15 w16se w16cid w16 w16cex">
+<w:styles xmlns:mc="http://schemas.openxmlformats.org/markup-compatibility/2006" xmlns:r="http://schemas.openxmlformats.org/officeDocument/2006/relationships" xmlns:w="http://schemas.openxmlformats.org/wordprocessingml/2006/main" xmlns:w14="http://schemas.microsoft.com/office/word/2010/wordml" xmlns:w15="http://schemas.microsoft.com/office/word/2012/wordml" xmlns:w16cex="http://schemas.microsoft.com/office/word/2018/wordml/cex" xmlns:w16cid="http://schemas.microsoft.com/office/word/2016/wordml/cid" xmlns:w16="http://schemas.microsoft.com/office/word/2018/wordml" xmlns:w16sdtdh="http://schemas.microsoft.com/office/word/2020/wordml/sdtdatahash" xmlns:w16se="http://schemas.microsoft.com/office/word/2015/wordml/symex" mc:Ignorable="w14 w15 w16se w16cid w16 w16cex w16sdtdh">
   <w:docDefaults>
     <w:rPrDefault>
       <w:rPr>

</xml_diff>